<commit_message>
Desenvolvimento do Relatório na parte Eval_Writer
</commit_message>
<xml_diff>
--- a/Relatório.docx
+++ b/Relatório.docx
@@ -650,19 +650,11 @@
         </w:rPr>
         <w:t xml:space="preserve">, </w:t>
       </w:r>
-      <w:proofErr w:type="gramStart"/>
       <w:r>
         <w:rPr>
           <w:rFonts w:cs="Arial"/>
         </w:rPr>
-        <w:t>Janeiro</w:t>
-      </w:r>
-      <w:proofErr w:type="gramEnd"/>
-      <w:r>
-        <w:rPr>
-          <w:rFonts w:cs="Arial"/>
-        </w:rPr>
-        <w:t xml:space="preserve"> de 2022</w:t>
+        <w:t>Janeiro de 2022</w:t>
       </w:r>
     </w:p>
     <w:sdt>
@@ -2077,15 +2069,7 @@
     <w:p>
       <w:r>
         <w:tab/>
-        <w:t xml:space="preserve">Este relatório visa explicar a abordagem ao problema A colocado no enunciado do Trabalho Prático 2 da disciplina de Processamento de Linguagens do curso de Engenharia de Sistemas Informáticos lecionada pelo Professor Alberto Simões no Instituto Politécnico do Cávado e do </w:t>
-      </w:r>
-      <w:proofErr w:type="spellStart"/>
-      <w:r>
-        <w:t>Áve</w:t>
-      </w:r>
-      <w:proofErr w:type="spellEnd"/>
-      <w:r>
-        <w:t xml:space="preserve"> no ano letivo 2021/2022.</w:t>
+        <w:t>Este relatório visa explicar a abordagem ao problema A colocado no enunciado do Trabalho Prático 2 da disciplina de Processamento de Linguagens do curso de Engenharia de Sistemas Informáticos lecionada pelo Professor Alberto Simões no Instituto Politécnico do Cávado e do Áve no ano letivo 2021/2022.</w:t>
       </w:r>
     </w:p>
     <w:p>
@@ -2093,7 +2077,6 @@
         <w:tab/>
         <w:t xml:space="preserve">O tema / problema A do enunciado é relativo à criação de um interpretador em </w:t>
       </w:r>
-      <w:proofErr w:type="spellStart"/>
       <w:r>
         <w:rPr>
           <w:i/>
@@ -2101,17 +2084,8 @@
         </w:rPr>
         <w:t>yacc</w:t>
       </w:r>
-      <w:proofErr w:type="spellEnd"/>
-      <w:r>
-        <w:t xml:space="preserve"> para a linguagem </w:t>
-      </w:r>
-      <w:proofErr w:type="spellStart"/>
-      <w:r>
-        <w:t>Portugol</w:t>
-      </w:r>
-      <w:proofErr w:type="spellEnd"/>
-      <w:r>
-        <w:t xml:space="preserve"> e, para além disso</w:t>
+      <w:r>
+        <w:t xml:space="preserve"> para a linguagem Portugol e, para além disso</w:t>
       </w:r>
       <w:r>
         <w:t>, a geração do código C referente ao algoritmo processado.</w:t>
@@ -2120,35 +2094,14 @@
     <w:p>
       <w:r>
         <w:tab/>
-        <w:t xml:space="preserve">Citando o enunciado – “O </w:t>
-      </w:r>
-      <w:proofErr w:type="spellStart"/>
-      <w:r>
-        <w:t>Portugol</w:t>
-      </w:r>
-      <w:proofErr w:type="spellEnd"/>
-      <w:r>
-        <w:t xml:space="preserve"> é uma linguagem algorítmica escrita em português. O seu objetivo é, ser por um lado, uma forma de os estudantes de programação começarem a esquematizar os seus programas, mas também garantir que os algoritmos definidos não se limitam ao papel, e podem ser executados.”</w:t>
+        <w:t>Citando o enunciado – “O Portugol é uma linguagem algorítmica escrita em português. O seu objetivo é, ser por um lado, uma forma de os estudantes de programação começarem a esquematizar os seus programas, mas também garantir que os algoritmos definidos não se limitam ao papel, e podem ser executados.”</w:t>
       </w:r>
     </w:p>
     <w:p>
       <w:r>
         <w:tab/>
-        <w:t xml:space="preserve">Após leitura e análise da sintaxe desta linguagem, revisão de conceitos teóricos dados nas aulas e leitura e análise de código escrito pelo professor, optou-se por este tema dada alguma familiaridade com </w:t>
-      </w:r>
-      <w:proofErr w:type="spellStart"/>
-      <w:r>
-        <w:t>Portugol</w:t>
-      </w:r>
-      <w:proofErr w:type="spellEnd"/>
-      <w:r>
-        <w:t xml:space="preserve"> / </w:t>
-      </w:r>
-      <w:proofErr w:type="spellStart"/>
-      <w:r>
-        <w:t>pseudo-código</w:t>
-      </w:r>
-      <w:proofErr w:type="spellEnd"/>
+        <w:t>Após leitura e análise da sintaxe desta linguagem, revisão de conceitos teóricos dados nas aulas e leitura e análise de código escrito pelo professor, optou-se por este tema dada alguma familiaridade com Portugol / pseudo-código</w:t>
+      </w:r>
       <w:r>
         <w:t xml:space="preserve"> e C</w:t>
       </w:r>
@@ -2218,23 +2171,7 @@
     <w:p>
       <w:r>
         <w:tab/>
-        <w:t xml:space="preserve">Após leitura e análise da sintaxe, </w:t>
-      </w:r>
-      <w:proofErr w:type="spellStart"/>
-      <w:r>
-        <w:t>tipagem</w:t>
-      </w:r>
-      <w:proofErr w:type="spellEnd"/>
-      <w:r>
-        <w:t xml:space="preserve"> e regras do </w:t>
-      </w:r>
-      <w:proofErr w:type="spellStart"/>
-      <w:r>
-        <w:t>Portugol</w:t>
-      </w:r>
-      <w:proofErr w:type="spellEnd"/>
-      <w:r>
-        <w:t>, construiu-se uma gramática que corresponde às regras e ordem de instruções desta linguagem. A gramática foi construída de forma que o utilizador que insira o código tenha de cumprir determinada ordem de execuções, porém, mantendo sempre a liberdade para que o utilizador consiga dar asas à sua imaginação e assim executar diferentes algoritmos.</w:t>
+        <w:t>Após leitura e análise da sintaxe, tipagem e regras do Portugol, construiu-se uma gramática que corresponde às regras e ordem de instruções desta linguagem. A gramática foi construída de forma que o utilizador que insira o código tenha de cumprir determinada ordem de execuções, porém, mantendo sempre a liberdade para que o utilizador consiga dar asas à sua imaginação e assim executar diferentes algoritmos.</w:t>
       </w:r>
     </w:p>
     <w:p>
@@ -2258,7 +2195,6 @@
         <w:tab/>
         <w:t xml:space="preserve">Após as expressões regulares, construiu-se um </w:t>
       </w:r>
-      <w:proofErr w:type="spellStart"/>
       <w:r>
         <w:rPr>
           <w:i/>
@@ -2266,11 +2202,9 @@
         </w:rPr>
         <w:t>eval</w:t>
       </w:r>
-      <w:proofErr w:type="spellEnd"/>
       <w:r>
         <w:t xml:space="preserve"> que visa interpretar e avaliar o código que, previamente passou pela confirmação da gramática e do </w:t>
       </w:r>
-      <w:proofErr w:type="spellStart"/>
       <w:r>
         <w:rPr>
           <w:i/>
@@ -2278,17 +2212,8 @@
         </w:rPr>
         <w:t>lexer</w:t>
       </w:r>
-      <w:proofErr w:type="spellEnd"/>
-      <w:r>
-        <w:t xml:space="preserve">, e, neste ficheiro </w:t>
-      </w:r>
-      <w:proofErr w:type="spellStart"/>
-      <w:r>
-        <w:t>Python</w:t>
-      </w:r>
-      <w:proofErr w:type="spellEnd"/>
-      <w:r>
-        <w:t xml:space="preserve">, ganhará </w:t>
+      <w:r>
+        <w:t xml:space="preserve">, e, neste ficheiro Python, ganhará </w:t>
       </w:r>
       <w:r>
         <w:t>a devida funcionalidade esperada pelo utilizador.</w:t>
@@ -2342,7 +2267,6 @@
         </w:rPr>
       </w:pPr>
       <w:bookmarkStart w:id="2" w:name="_Toc93186275"/>
-      <w:proofErr w:type="spellStart"/>
       <w:r>
         <w:rPr>
           <w:color w:val="000000" w:themeColor="text1"/>
@@ -2357,7 +2281,6 @@
         <w:t>r</w:t>
       </w:r>
       <w:bookmarkEnd w:id="2"/>
-      <w:proofErr w:type="spellEnd"/>
     </w:p>
     <w:p>
       <w:pPr>
@@ -2375,7 +2298,6 @@
         </w:rPr>
       </w:pPr>
       <w:bookmarkStart w:id="3" w:name="_Toc93186276"/>
-      <w:proofErr w:type="spellStart"/>
       <w:r>
         <w:rPr>
           <w:color w:val="auto"/>
@@ -2383,7 +2305,6 @@
         <w:t>Tokens</w:t>
       </w:r>
       <w:bookmarkEnd w:id="3"/>
-      <w:proofErr w:type="spellEnd"/>
     </w:p>
     <w:p/>
     <w:p>
@@ -2399,7 +2320,6 @@
       <w:r>
         <w:t xml:space="preserve"> como </w:t>
       </w:r>
-      <w:proofErr w:type="spellStart"/>
       <w:r>
         <w:rPr>
           <w:i/>
@@ -2407,17 +2327,8 @@
         </w:rPr>
         <w:t>tokens</w:t>
       </w:r>
-      <w:proofErr w:type="spellEnd"/>
-      <w:r>
-        <w:t xml:space="preserve"> sendo estas as funcionalidades/elementos do </w:t>
-      </w:r>
-      <w:proofErr w:type="spellStart"/>
-      <w:r>
-        <w:t>Portugol</w:t>
-      </w:r>
-      <w:proofErr w:type="spellEnd"/>
-      <w:r>
-        <w:t xml:space="preserve">, tais como: </w:t>
+      <w:r>
+        <w:t xml:space="preserve"> sendo estas as funcionalidades/elementos do Portugol, tais como: </w:t>
       </w:r>
       <w:r>
         <w:t>início</w:t>
@@ -2428,7 +2339,6 @@
       <w:r>
         <w:t xml:space="preserve">, tipos de variáveis, </w:t>
       </w:r>
-      <w:proofErr w:type="spellStart"/>
       <w:r>
         <w:rPr>
           <w:i/>
@@ -2436,26 +2346,17 @@
         </w:rPr>
         <w:t>strings</w:t>
       </w:r>
-      <w:proofErr w:type="spellEnd"/>
       <w:r>
         <w:t>, números, booleanos,</w:t>
       </w:r>
       <w:r>
-        <w:t xml:space="preserve"> comparadores, palavras </w:t>
-      </w:r>
-      <w:proofErr w:type="spellStart"/>
-      <w:r>
-        <w:t>inicializador</w:t>
+        <w:t xml:space="preserve"> comparadores, palavras inicializador</w:t>
       </w:r>
       <w:r>
         <w:t>a</w:t>
       </w:r>
       <w:r>
-        <w:t>s</w:t>
-      </w:r>
-      <w:proofErr w:type="spellEnd"/>
-      <w:r>
-        <w:t xml:space="preserve"> de estruturas de ciclo e decisão</w:t>
+        <w:t>s de estruturas de ciclo e decisão</w:t>
       </w:r>
       <w:r>
         <w:t>/condição</w:t>
@@ -2474,7 +2375,6 @@
       <w:r>
         <w:t xml:space="preserve">Consoante estes </w:t>
       </w:r>
-      <w:proofErr w:type="spellStart"/>
       <w:r>
         <w:rPr>
           <w:i/>
@@ -2482,7 +2382,6 @@
         </w:rPr>
         <w:t>tokens</w:t>
       </w:r>
-      <w:proofErr w:type="spellEnd"/>
       <w:r>
         <w:t>/funcionalidades necessários, foi necessário criar expressões regulares para algumas destas, cujas quais surgem inframencionadas.</w:t>
       </w:r>
@@ -2525,7 +2424,7 @@
                     <pic:cNvPicPr/>
                   </pic:nvPicPr>
                   <pic:blipFill>
-                    <a:blip r:embed="rId7"/>
+                    <a:blip r:embed="rId8"/>
                     <a:stretch>
                       <a:fillRect/>
                     </a:stretch>
@@ -2592,7 +2491,7 @@
                     <pic:cNvPicPr/>
                   </pic:nvPicPr>
                   <pic:blipFill>
-                    <a:blip r:embed="rId8"/>
+                    <a:blip r:embed="rId9"/>
                     <a:stretch>
                       <a:fillRect/>
                     </a:stretch>
@@ -2620,7 +2519,6 @@
       <w:r>
         <w:t xml:space="preserve">A expressão regular que lê uma </w:t>
       </w:r>
-      <w:proofErr w:type="spellStart"/>
       <w:r>
         <w:rPr>
           <w:i/>
@@ -2628,17 +2526,8 @@
         </w:rPr>
         <w:t>string</w:t>
       </w:r>
-      <w:proofErr w:type="spellEnd"/>
-      <w:r>
-        <w:t xml:space="preserve"> pretende devolver o valor que é lido, de forma a ser passado ou posteriormente avaliado pelo </w:t>
-      </w:r>
-      <w:proofErr w:type="spellStart"/>
-      <w:r>
-        <w:t>eval</w:t>
-      </w:r>
-      <w:proofErr w:type="spellEnd"/>
-      <w:r>
-        <w:t>.</w:t>
+      <w:r>
+        <w:t xml:space="preserve"> pretende devolver o valor que é lido, de forma a ser passado ou posteriormente avaliado pelo eval.</w:t>
       </w:r>
     </w:p>
     <w:p>
@@ -2648,7 +2537,6 @@
       <w:r>
         <w:t xml:space="preserve">Presume-se que uma </w:t>
       </w:r>
-      <w:proofErr w:type="spellStart"/>
       <w:r>
         <w:rPr>
           <w:i/>
@@ -2656,7 +2544,6 @@
         </w:rPr>
         <w:t>string</w:t>
       </w:r>
-      <w:proofErr w:type="spellEnd"/>
       <w:r>
         <w:t xml:space="preserve"> é qualquer cadeia de caracteres.</w:t>
       </w:r>
@@ -2689,7 +2576,7 @@
                     <pic:cNvPicPr/>
                   </pic:nvPicPr>
                   <pic:blipFill>
-                    <a:blip r:embed="rId9"/>
+                    <a:blip r:embed="rId10"/>
                     <a:stretch>
                       <a:fillRect/>
                     </a:stretch>
@@ -2715,15 +2602,7 @@
         <w:ind w:firstLine="708"/>
       </w:pPr>
       <w:r>
-        <w:t xml:space="preserve">A expressão regular que lê um número pretende devolver o valor que é lido, de forma a ser passado ou posteriormente avaliado pelo </w:t>
-      </w:r>
-      <w:proofErr w:type="spellStart"/>
-      <w:r>
-        <w:t>eval</w:t>
-      </w:r>
-      <w:proofErr w:type="spellEnd"/>
-      <w:r>
-        <w:t>.</w:t>
+        <w:t>A expressão regular que lê um número pretende devolver o valor que é lido, de forma a ser passado ou posteriormente avaliado pelo eval.</w:t>
       </w:r>
     </w:p>
     <w:p>
@@ -2741,7 +2620,6 @@
       <w:r>
         <w:t xml:space="preserve">O valor lido é passado para </w:t>
       </w:r>
-      <w:proofErr w:type="spellStart"/>
       <w:r>
         <w:rPr>
           <w:i/>
@@ -2749,7 +2627,6 @@
         </w:rPr>
         <w:t>float</w:t>
       </w:r>
-      <w:proofErr w:type="spellEnd"/>
       <w:r>
         <w:t>, o tipo de dados com que trabalhamos neste projeto sempre que se trata de números.</w:t>
       </w:r>
@@ -2778,7 +2655,7 @@
                     <pic:cNvPicPr/>
                   </pic:nvPicPr>
                   <pic:blipFill>
-                    <a:blip r:embed="rId10"/>
+                    <a:blip r:embed="rId11"/>
                     <a:stretch>
                       <a:fillRect/>
                     </a:stretch>
@@ -2804,15 +2681,7 @@
         <w:ind w:firstLine="708"/>
       </w:pPr>
       <w:r>
-        <w:t xml:space="preserve">A expressão regular que lê um tipo de variável pretende devolver aquilo que é lido, de forma a ser passado ou posteriormente avaliado pelo </w:t>
-      </w:r>
-      <w:proofErr w:type="spellStart"/>
-      <w:r>
-        <w:t>eval</w:t>
-      </w:r>
-      <w:proofErr w:type="spellEnd"/>
-      <w:r>
-        <w:t>.</w:t>
+        <w:t>A expressão regular que lê um tipo de variável pretende devolver aquilo que é lido, de forma a ser passado ou posteriormente avaliado pelo eval.</w:t>
       </w:r>
     </w:p>
     <w:p>
@@ -2822,7 +2691,6 @@
       <w:r>
         <w:t xml:space="preserve">Presume-se que um tipo de variável seja uma destas </w:t>
       </w:r>
-      <w:proofErr w:type="spellStart"/>
       <w:r>
         <w:rPr>
           <w:i/>
@@ -2830,11 +2698,9 @@
         </w:rPr>
         <w:t>strings</w:t>
       </w:r>
-      <w:proofErr w:type="spellEnd"/>
       <w:r>
         <w:t xml:space="preserve"> (não confundir, obviamente, esta </w:t>
       </w:r>
-      <w:proofErr w:type="spellStart"/>
       <w:r>
         <w:rPr>
           <w:i/>
@@ -2842,7 +2708,6 @@
         </w:rPr>
         <w:t>string</w:t>
       </w:r>
-      <w:proofErr w:type="spellEnd"/>
       <w:r>
         <w:t xml:space="preserve"> com a da outra expressão regular) – “inteiro”, “caracter”, “logico” ou “real”.</w:t>
       </w:r>
@@ -2870,7 +2735,7 @@
                     <pic:cNvPicPr/>
                   </pic:nvPicPr>
                   <pic:blipFill>
-                    <a:blip r:embed="rId11"/>
+                    <a:blip r:embed="rId12"/>
                     <a:stretch>
                       <a:fillRect/>
                     </a:stretch>
@@ -2898,7 +2763,6 @@
       <w:r>
         <w:t xml:space="preserve">A expressão regular que lê o </w:t>
       </w:r>
-      <w:proofErr w:type="spellStart"/>
       <w:r>
         <w:rPr>
           <w:i/>
@@ -2906,11 +2770,9 @@
         </w:rPr>
         <w:t>token</w:t>
       </w:r>
-      <w:proofErr w:type="spellEnd"/>
       <w:r>
         <w:t xml:space="preserve"> </w:t>
       </w:r>
-      <w:proofErr w:type="spellStart"/>
       <w:r>
         <w:rPr>
           <w:i/>
@@ -2918,7 +2780,6 @@
         </w:rPr>
         <w:t>assign</w:t>
       </w:r>
-      <w:proofErr w:type="spellEnd"/>
       <w:r>
         <w:t xml:space="preserve"> pretende ler a cadeia de caracteres que se utiliza quando queremos atribuir um valor a uma variável. Exemplo: a &lt;- 5</w:t>
       </w:r>
@@ -2927,7 +2788,6 @@
       <w:r>
         <w:t xml:space="preserve">Este </w:t>
       </w:r>
-      <w:proofErr w:type="spellStart"/>
       <w:r>
         <w:rPr>
           <w:i/>
@@ -2935,7 +2795,6 @@
         </w:rPr>
         <w:t>token</w:t>
       </w:r>
-      <w:proofErr w:type="spellEnd"/>
       <w:r>
         <w:t xml:space="preserve"> é retornado, pois é importante para a interpretação futura do código.</w:t>
       </w:r>
@@ -2963,7 +2822,7 @@
                     <pic:cNvPicPr/>
                   </pic:nvPicPr>
                   <pic:blipFill>
-                    <a:blip r:embed="rId12"/>
+                    <a:blip r:embed="rId13"/>
                     <a:stretch>
                       <a:fillRect/>
                     </a:stretch>
@@ -2991,7 +2850,6 @@
       <w:r>
         <w:t xml:space="preserve">A expressão regular que lê o </w:t>
       </w:r>
-      <w:proofErr w:type="spellStart"/>
       <w:r>
         <w:rPr>
           <w:i/>
@@ -2999,17 +2857,8 @@
         </w:rPr>
         <w:t>token</w:t>
       </w:r>
-      <w:proofErr w:type="spellEnd"/>
-      <w:r>
-        <w:t xml:space="preserve"> </w:t>
-      </w:r>
-      <w:proofErr w:type="spellStart"/>
-      <w:r>
-        <w:t>leq</w:t>
-      </w:r>
-      <w:proofErr w:type="spellEnd"/>
-      <w:r>
-        <w:t>, pretende ler a cadeia de caracteres que compara se um valor é menor ou igual que outro. Exemplo: 4 &lt;= 5</w:t>
+      <w:r>
+        <w:t xml:space="preserve"> leq, pretende ler a cadeia de caracteres que compara se um valor é menor ou igual que outro. Exemplo: 4 &lt;= 5</w:t>
       </w:r>
     </w:p>
     <w:p>
@@ -3019,7 +2868,6 @@
       <w:r>
         <w:t xml:space="preserve">Este </w:t>
       </w:r>
-      <w:proofErr w:type="spellStart"/>
       <w:r>
         <w:rPr>
           <w:i/>
@@ -3027,7 +2875,6 @@
         </w:rPr>
         <w:t>token</w:t>
       </w:r>
-      <w:proofErr w:type="spellEnd"/>
       <w:r>
         <w:t xml:space="preserve"> é retornado, pois é importante para a interpretação do código.</w:t>
       </w:r>
@@ -3055,7 +2902,7 @@
                     <pic:cNvPicPr/>
                   </pic:nvPicPr>
                   <pic:blipFill>
-                    <a:blip r:embed="rId13"/>
+                    <a:blip r:embed="rId14"/>
                     <a:stretch>
                       <a:fillRect/>
                     </a:stretch>
@@ -3083,7 +2930,6 @@
       <w:r>
         <w:t xml:space="preserve">A expressão regular que lê o </w:t>
       </w:r>
-      <w:proofErr w:type="spellStart"/>
       <w:r>
         <w:rPr>
           <w:i/>
@@ -3091,25 +2937,8 @@
         </w:rPr>
         <w:t>token</w:t>
       </w:r>
-      <w:proofErr w:type="spellEnd"/>
-      <w:r>
-        <w:t xml:space="preserve"> </w:t>
-      </w:r>
-      <w:proofErr w:type="spellStart"/>
-      <w:r>
-        <w:t>dif</w:t>
-      </w:r>
-      <w:proofErr w:type="spellEnd"/>
-      <w:r>
-        <w:t xml:space="preserve">, pretende ler a cadeia de caracteres que compara se um valor é diferente de outro. Exemplo: </w:t>
-      </w:r>
-      <w:proofErr w:type="gramStart"/>
-      <w:r>
-        <w:t>4 !</w:t>
-      </w:r>
-      <w:proofErr w:type="gramEnd"/>
-      <w:r>
-        <w:t>= 5</w:t>
+      <w:r>
+        <w:t xml:space="preserve"> dif, pretende ler a cadeia de caracteres que compara se um valor é diferente de outro. Exemplo: 4 != 5</w:t>
       </w:r>
     </w:p>
     <w:p>
@@ -3119,7 +2948,6 @@
       <w:r>
         <w:t xml:space="preserve">Este </w:t>
       </w:r>
-      <w:proofErr w:type="spellStart"/>
       <w:r>
         <w:rPr>
           <w:i/>
@@ -3127,7 +2955,6 @@
         </w:rPr>
         <w:t>token</w:t>
       </w:r>
-      <w:proofErr w:type="spellEnd"/>
       <w:r>
         <w:t xml:space="preserve"> é retornado, pois é importante para a interpretação futura.</w:t>
       </w:r>
@@ -3155,7 +2982,7 @@
                     <pic:cNvPicPr/>
                   </pic:nvPicPr>
                   <pic:blipFill>
-                    <a:blip r:embed="rId14"/>
+                    <a:blip r:embed="rId15"/>
                     <a:stretch>
                       <a:fillRect/>
                     </a:stretch>
@@ -3183,7 +3010,6 @@
       <w:r>
         <w:t xml:space="preserve">A expressão regular que lê o </w:t>
       </w:r>
-      <w:proofErr w:type="spellStart"/>
       <w:r>
         <w:rPr>
           <w:i/>
@@ -3191,11 +3017,9 @@
         </w:rPr>
         <w:t>token</w:t>
       </w:r>
-      <w:proofErr w:type="spellEnd"/>
       <w:r>
         <w:t xml:space="preserve"> </w:t>
       </w:r>
-      <w:proofErr w:type="spellStart"/>
       <w:r>
         <w:rPr>
           <w:i/>
@@ -3203,11 +3027,9 @@
         </w:rPr>
         <w:t>keywords</w:t>
       </w:r>
-      <w:proofErr w:type="spellEnd"/>
       <w:r>
         <w:t xml:space="preserve">, capaz de ler todos os tipos de </w:t>
       </w:r>
-      <w:proofErr w:type="spellStart"/>
       <w:r>
         <w:rPr>
           <w:i/>
@@ -3215,19 +3037,9 @@
         </w:rPr>
         <w:t>keywords</w:t>
       </w:r>
-      <w:proofErr w:type="spellEnd"/>
-      <w:r>
-        <w:t xml:space="preserve"> presentes no </w:t>
-      </w:r>
-      <w:proofErr w:type="spellStart"/>
-      <w:r>
-        <w:t>lexer</w:t>
-      </w:r>
-      <w:proofErr w:type="spellEnd"/>
-      <w:r>
-        <w:t xml:space="preserve">, no caso da palavra não se encontrar na lista de </w:t>
-      </w:r>
-      <w:proofErr w:type="spellStart"/>
+      <w:r>
+        <w:t xml:space="preserve"> presentes no lexer, no caso da palavra não se encontrar na lista de </w:t>
+      </w:r>
       <w:r>
         <w:rPr>
           <w:i/>
@@ -3235,11 +3047,9 @@
         </w:rPr>
         <w:t>keywords</w:t>
       </w:r>
-      <w:proofErr w:type="spellEnd"/>
       <w:r>
         <w:t xml:space="preserve">, então assume-se que esta </w:t>
       </w:r>
-      <w:proofErr w:type="spellStart"/>
       <w:r>
         <w:rPr>
           <w:i/>
@@ -3247,7 +3057,6 @@
         </w:rPr>
         <w:t>string</w:t>
       </w:r>
-      <w:proofErr w:type="spellEnd"/>
       <w:r>
         <w:t xml:space="preserve"> é um nome de uma variável.</w:t>
       </w:r>
@@ -3259,40 +3068,29 @@
       <w:r>
         <w:t>Basicamente, presume-se que qualquer “</w:t>
       </w:r>
-      <w:proofErr w:type="spellStart"/>
       <w:r>
         <w:rPr>
           <w:i/>
           <w:iCs/>
         </w:rPr>
-        <w:t>keyword</w:t>
-      </w:r>
-      <w:proofErr w:type="spellEnd"/>
+        <w:t>keyword”</w:t>
+      </w:r>
+      <w:r>
+        <w:t xml:space="preserve"> que não seja</w:t>
+      </w:r>
+      <w:r>
+        <w:t xml:space="preserve"> efetivamente</w:t>
+      </w:r>
+      <w:r>
+        <w:t xml:space="preserve"> </w:t>
+      </w:r>
       <w:r>
         <w:rPr>
           <w:i/>
           <w:iCs/>
         </w:rPr>
-        <w:t>”</w:t>
-      </w:r>
-      <w:r>
-        <w:t xml:space="preserve"> que não seja</w:t>
-      </w:r>
-      <w:r>
-        <w:t xml:space="preserve"> efetivamente</w:t>
-      </w:r>
-      <w:r>
-        <w:t xml:space="preserve"> </w:t>
-      </w:r>
-      <w:proofErr w:type="spellStart"/>
-      <w:r>
-        <w:rPr>
-          <w:i/>
-          <w:iCs/>
-        </w:rPr>
         <w:t>keyword</w:t>
       </w:r>
-      <w:proofErr w:type="spellEnd"/>
       <w:r>
         <w:t xml:space="preserve"> </w:t>
       </w:r>
@@ -3324,7 +3122,7 @@
                     <pic:cNvPicPr/>
                   </pic:nvPicPr>
                   <pic:blipFill>
-                    <a:blip r:embed="rId15"/>
+                    <a:blip r:embed="rId16"/>
                     <a:stretch>
                       <a:fillRect/>
                     </a:stretch>
@@ -3350,7 +3148,6 @@
         <w:tab/>
         <w:t xml:space="preserve">Este procedimento é apenas para controlo de erros no </w:t>
       </w:r>
-      <w:proofErr w:type="spellStart"/>
       <w:r>
         <w:rPr>
           <w:i/>
@@ -3358,7 +3155,6 @@
         </w:rPr>
         <w:t>lexer</w:t>
       </w:r>
-      <w:proofErr w:type="spellEnd"/>
       <w:r>
         <w:t>, basicamente, caso algo não seja esperado por ele, é escrito este erro no ecrã.</w:t>
       </w:r>
@@ -3486,47 +3282,7 @@
     <w:p>
       <w:r>
         <w:tab/>
-        <w:t xml:space="preserve">A forma como foi abordada e construída a gramática deste problema visa corresponder à </w:t>
-      </w:r>
-      <w:proofErr w:type="spellStart"/>
-      <w:r>
-        <w:t>tipagem</w:t>
-      </w:r>
-      <w:proofErr w:type="spellEnd"/>
-      <w:r>
-        <w:t xml:space="preserve"> / formato da linguagem </w:t>
-      </w:r>
-      <w:proofErr w:type="spellStart"/>
-      <w:r>
-        <w:t>Portugol</w:t>
-      </w:r>
-      <w:proofErr w:type="spellEnd"/>
-      <w:r>
-        <w:t xml:space="preserve">. Por exemplo, em </w:t>
-      </w:r>
-      <w:proofErr w:type="spellStart"/>
-      <w:r>
-        <w:t>Portugol</w:t>
-      </w:r>
-      <w:proofErr w:type="spellEnd"/>
-      <w:r>
-        <w:t>, as funções surgem antes do “início”, as declarações de variáveis são necessárias e os ciclos “</w:t>
-      </w:r>
-      <w:proofErr w:type="spellStart"/>
-      <w:r>
-        <w:t>if</w:t>
-      </w:r>
-      <w:proofErr w:type="spellEnd"/>
-      <w:r>
-        <w:t xml:space="preserve">” são escritos de uma determinada forma, e dentro destes podemos ter um determinado conjunto de instruções – com todas estas limitações / obrigações do </w:t>
-      </w:r>
-      <w:proofErr w:type="spellStart"/>
-      <w:r>
-        <w:t>Portugol</w:t>
-      </w:r>
-      <w:proofErr w:type="spellEnd"/>
-      <w:r>
-        <w:t>, surge então a gramática que deve conseguir cumprir esta “ordem” de operações e obrigatoriedade de determinadas regras.</w:t>
+        <w:t>A forma como foi abordada e construída a gramática deste problema visa corresponder à tipagem / formato da linguagem Portugol. Por exemplo, em Portugol, as funções surgem antes do “início”, as declarações de variáveis são necessárias e os ciclos “if” são escritos de uma determinada forma, e dentro destes podemos ter um determinado conjunto de instruções – com todas estas limitações / obrigações do Portugol, surge então a gramática que deve conseguir cumprir esta “ordem” de operações e obrigatoriedade de determinadas regras.</w:t>
       </w:r>
     </w:p>
     <w:p/>
@@ -3548,27 +3304,9 @@
     </w:p>
     <w:p/>
     <w:p>
-      <w:proofErr w:type="spellStart"/>
-      <w:r>
-        <w:t>portugol</w:t>
-      </w:r>
-      <w:proofErr w:type="spellEnd"/>
-      <w:r>
-        <w:t xml:space="preserve"> -&gt; </w:t>
-      </w:r>
-      <w:proofErr w:type="spellStart"/>
-      <w:r>
-        <w:t>func_list</w:t>
-      </w:r>
-      <w:proofErr w:type="spellEnd"/>
-      <w:r>
-        <w:t xml:space="preserve"> ';' inicio </w:t>
-      </w:r>
-      <w:proofErr w:type="spellStart"/>
-      <w:r>
-        <w:t>code</w:t>
-      </w:r>
-      <w:proofErr w:type="spellEnd"/>
+      <w:r>
+        <w:t>portugol -&gt; func_list ';' inicio code</w:t>
+      </w:r>
     </w:p>
     <w:p>
       <w:pPr>
@@ -3576,396 +3314,130 @@
           <w:lang w:val="en-US"/>
         </w:rPr>
       </w:pPr>
-      <w:proofErr w:type="spellStart"/>
       <w:r>
         <w:rPr>
           <w:lang w:val="en-US"/>
         </w:rPr>
-        <w:t>func_list</w:t>
-      </w:r>
-      <w:proofErr w:type="spellEnd"/>
-      <w:r>
+        <w:t>func_list -&gt; func | func_list ';' func</w:t>
+      </w:r>
+    </w:p>
+    <w:p>
+      <w:r>
+        <w:t>func -&gt; FUNCAO var '(' args ')' com_list ';' FIMFUNCAO</w:t>
+      </w:r>
+    </w:p>
+    <w:p>
+      <w:r>
+        <w:t>code -&gt; s | code ';' s</w:t>
+      </w:r>
+    </w:p>
+    <w:p>
+      <w:r>
+        <w:t>s -&gt;  comando | fim</w:t>
+      </w:r>
+    </w:p>
+    <w:p>
+      <w:r>
+        <w:t>ciclo -&gt; PARA var DE e ATE e FACA com_list ';' FIMPARA</w:t>
+      </w:r>
+    </w:p>
+    <w:p>
+      <w:r>
+        <w:t>ciclo2 -&gt; ENQUANTO n FACA com_list ';' FIMENQUANTO</w:t>
+      </w:r>
+    </w:p>
+    <w:p/>
+    <w:p>
+      <w:r>
+        <w:t>comando -&gt; e | ciclo | VAR assign e | ESCREVA '(' e_list ')'</w:t>
+      </w:r>
+    </w:p>
+    <w:p>
+      <w:r>
+        <w:t xml:space="preserve">        | LEIA  '(' var_list ')' | VARTYPE ':' var_list</w:t>
+      </w:r>
+    </w:p>
+    <w:p>
+      <w:r>
+        <w:t xml:space="preserve">        | SE e ENTAO com_list ';' SENAO com_list ';' FIMSE</w:t>
+      </w:r>
+    </w:p>
+    <w:p>
+      <w:r>
+        <w:t xml:space="preserve">        | SE e ENTAO com_list ';' fimse</w:t>
+      </w:r>
+    </w:p>
+    <w:p/>
+    <w:p>
+      <w:r>
+        <w:t>com_list -&gt; comando | com_list ';' comando</w:t>
+      </w:r>
+    </w:p>
+    <w:p/>
+    <w:p>
+      <w:r>
+        <w:t>e_list -&gt; e | e_list ',' e</w:t>
+      </w:r>
+    </w:p>
+    <w:p>
+      <w:r>
+        <w:t>e -&gt; var | '(' e ')' | b | n | string | var '(' e_list ')' | VAR '(' ')'</w:t>
+      </w:r>
+    </w:p>
+    <w:p/>
+    <w:p>
+      <w:r>
+        <w:t>n -&gt; NR | '-' e | e '+' e | e '-' e | e '*' e | e '/' e</w:t>
+      </w:r>
+    </w:p>
+    <w:p>
+      <w:r>
+        <w:t xml:space="preserve">    | e '&lt;' e | e leq e | e '&gt;' e | e geq e | e '=' e | e dif e</w:t>
+      </w:r>
+    </w:p>
+    <w:p/>
+    <w:p>
+      <w:r>
+        <w:t>b -&gt; f | e OR e | e AND e | e XOR e</w:t>
+      </w:r>
+    </w:p>
+    <w:p>
+      <w:pPr>
         <w:rPr>
           <w:lang w:val="en-US"/>
         </w:rPr>
-        <w:t xml:space="preserve"> -&gt; </w:t>
-      </w:r>
-      <w:proofErr w:type="spellStart"/>
+      </w:pPr>
       <w:r>
         <w:rPr>
           <w:lang w:val="en-US"/>
         </w:rPr>
-        <w:t>func</w:t>
-      </w:r>
-      <w:proofErr w:type="spellEnd"/>
-      <w:r>
+        <w:t>f -&gt; true | false | not f</w:t>
+      </w:r>
+    </w:p>
+    <w:p>
+      <w:pPr>
         <w:rPr>
           <w:lang w:val="en-US"/>
         </w:rPr>
-        <w:t xml:space="preserve"> | </w:t>
-      </w:r>
-      <w:proofErr w:type="spellStart"/>
-      <w:r>
+      </w:pPr>
+    </w:p>
+    <w:p>
+      <w:pPr>
         <w:rPr>
           <w:lang w:val="en-US"/>
         </w:rPr>
-        <w:t>func_list</w:t>
-      </w:r>
-      <w:proofErr w:type="spellEnd"/>
+      </w:pPr>
       <w:r>
         <w:rPr>
           <w:lang w:val="en-US"/>
         </w:rPr>
-        <w:t xml:space="preserve"> ';' </w:t>
-      </w:r>
-      <w:proofErr w:type="spellStart"/>
-      <w:r>
-        <w:rPr>
-          <w:lang w:val="en-US"/>
-        </w:rPr>
-        <w:t>func</w:t>
-      </w:r>
-      <w:proofErr w:type="spellEnd"/>
-    </w:p>
-    <w:p>
-      <w:proofErr w:type="spellStart"/>
-      <w:r>
-        <w:t>func</w:t>
-      </w:r>
-      <w:proofErr w:type="spellEnd"/>
-      <w:r>
-        <w:t xml:space="preserve"> -&gt; FUNCAO var '(' </w:t>
-      </w:r>
-      <w:proofErr w:type="spellStart"/>
-      <w:r>
-        <w:t>args</w:t>
-      </w:r>
-      <w:proofErr w:type="spellEnd"/>
-      <w:r>
-        <w:t xml:space="preserve"> ')' </w:t>
-      </w:r>
-      <w:proofErr w:type="spellStart"/>
-      <w:r>
-        <w:t>com_list</w:t>
-      </w:r>
-      <w:proofErr w:type="spellEnd"/>
-      <w:r>
-        <w:t xml:space="preserve"> ';' FIMFUNCAO</w:t>
-      </w:r>
-    </w:p>
-    <w:p>
-      <w:proofErr w:type="spellStart"/>
-      <w:r>
-        <w:t>code</w:t>
-      </w:r>
-      <w:proofErr w:type="spellEnd"/>
-      <w:r>
-        <w:t xml:space="preserve"> -&gt; s | </w:t>
-      </w:r>
-      <w:proofErr w:type="spellStart"/>
-      <w:r>
-        <w:t>code</w:t>
-      </w:r>
-      <w:proofErr w:type="spellEnd"/>
-      <w:r>
-        <w:t xml:space="preserve"> ';' s</w:t>
-      </w:r>
-    </w:p>
-    <w:p>
-      <w:r>
-        <w:t>s -</w:t>
-      </w:r>
-      <w:proofErr w:type="gramStart"/>
-      <w:r>
-        <w:t>&gt;  comando</w:t>
-      </w:r>
-      <w:proofErr w:type="gramEnd"/>
-      <w:r>
-        <w:t xml:space="preserve"> | fim</w:t>
-      </w:r>
-    </w:p>
-    <w:p>
-      <w:r>
-        <w:t xml:space="preserve">ciclo -&gt; PARA var DE e ATE e FACA </w:t>
-      </w:r>
-      <w:proofErr w:type="spellStart"/>
-      <w:r>
-        <w:t>com_list</w:t>
-      </w:r>
-      <w:proofErr w:type="spellEnd"/>
-      <w:r>
-        <w:t xml:space="preserve"> ';' FIMPARA</w:t>
-      </w:r>
-    </w:p>
-    <w:p>
-      <w:r>
-        <w:t xml:space="preserve">ciclo2 -&gt; ENQUANTO n FACA </w:t>
-      </w:r>
-      <w:proofErr w:type="spellStart"/>
-      <w:r>
-        <w:t>com_list</w:t>
-      </w:r>
-      <w:proofErr w:type="spellEnd"/>
-      <w:r>
-        <w:t xml:space="preserve"> ';' FIMENQUANTO</w:t>
-      </w:r>
-    </w:p>
-    <w:p/>
-    <w:p>
-      <w:r>
-        <w:t xml:space="preserve">comando -&gt; e | ciclo | VAR </w:t>
-      </w:r>
-      <w:proofErr w:type="spellStart"/>
-      <w:r>
-        <w:t>assign</w:t>
-      </w:r>
-      <w:proofErr w:type="spellEnd"/>
-      <w:r>
-        <w:t xml:space="preserve"> e | ESCREVA '(' </w:t>
-      </w:r>
-      <w:proofErr w:type="spellStart"/>
-      <w:r>
-        <w:t>e_list</w:t>
-      </w:r>
-      <w:proofErr w:type="spellEnd"/>
-      <w:r>
-        <w:t xml:space="preserve"> ')'</w:t>
-      </w:r>
-    </w:p>
-    <w:p>
-      <w:r>
-        <w:t xml:space="preserve">        | </w:t>
-      </w:r>
-      <w:proofErr w:type="gramStart"/>
-      <w:r>
-        <w:t>LEIA  '</w:t>
-      </w:r>
-      <w:proofErr w:type="gramEnd"/>
-      <w:r>
-        <w:t xml:space="preserve">(' </w:t>
-      </w:r>
-      <w:proofErr w:type="spellStart"/>
-      <w:r>
-        <w:t>var_list</w:t>
-      </w:r>
-      <w:proofErr w:type="spellEnd"/>
-      <w:r>
-        <w:t xml:space="preserve"> ')' | VARTYPE ':' </w:t>
-      </w:r>
-      <w:proofErr w:type="spellStart"/>
-      <w:r>
-        <w:t>var_list</w:t>
-      </w:r>
-      <w:proofErr w:type="spellEnd"/>
-    </w:p>
-    <w:p>
-      <w:r>
-        <w:t xml:space="preserve">        | SE e ENTAO </w:t>
-      </w:r>
-      <w:proofErr w:type="spellStart"/>
-      <w:r>
-        <w:t>com_list</w:t>
-      </w:r>
-      <w:proofErr w:type="spellEnd"/>
-      <w:r>
-        <w:t xml:space="preserve"> ';' SENAO </w:t>
-      </w:r>
-      <w:proofErr w:type="spellStart"/>
-      <w:r>
-        <w:t>com_list</w:t>
-      </w:r>
-      <w:proofErr w:type="spellEnd"/>
-      <w:r>
-        <w:t xml:space="preserve"> ';' FIMSE</w:t>
-      </w:r>
-    </w:p>
-    <w:p>
-      <w:r>
-        <w:t xml:space="preserve">        | SE e ENTAO </w:t>
-      </w:r>
-      <w:proofErr w:type="spellStart"/>
-      <w:r>
-        <w:t>com_list</w:t>
-      </w:r>
-      <w:proofErr w:type="spellEnd"/>
-      <w:r>
-        <w:t xml:space="preserve"> ';' </w:t>
-      </w:r>
-      <w:proofErr w:type="spellStart"/>
-      <w:r>
-        <w:t>fimse</w:t>
-      </w:r>
-      <w:proofErr w:type="spellEnd"/>
-    </w:p>
-    <w:p/>
-    <w:p>
-      <w:proofErr w:type="spellStart"/>
-      <w:r>
-        <w:t>com_list</w:t>
-      </w:r>
-      <w:proofErr w:type="spellEnd"/>
-      <w:r>
-        <w:t xml:space="preserve"> -&gt; comando | </w:t>
-      </w:r>
-      <w:proofErr w:type="spellStart"/>
-      <w:r>
-        <w:t>com_list</w:t>
-      </w:r>
-      <w:proofErr w:type="spellEnd"/>
-      <w:r>
-        <w:t xml:space="preserve"> ';' comando</w:t>
-      </w:r>
-    </w:p>
-    <w:p/>
-    <w:p>
-      <w:proofErr w:type="spellStart"/>
-      <w:r>
-        <w:t>e_list</w:t>
-      </w:r>
-      <w:proofErr w:type="spellEnd"/>
-      <w:r>
-        <w:t xml:space="preserve"> -&gt; e | </w:t>
-      </w:r>
-      <w:proofErr w:type="spellStart"/>
-      <w:r>
-        <w:t>e_list</w:t>
-      </w:r>
-      <w:proofErr w:type="spellEnd"/>
-      <w:r>
-        <w:t xml:space="preserve"> ',' e</w:t>
-      </w:r>
-    </w:p>
-    <w:p>
-      <w:r>
-        <w:t xml:space="preserve">e -&gt; var | '(' e ')' | b | n | </w:t>
-      </w:r>
-      <w:proofErr w:type="spellStart"/>
-      <w:r>
-        <w:t>string</w:t>
-      </w:r>
-      <w:proofErr w:type="spellEnd"/>
-      <w:r>
-        <w:t xml:space="preserve"> | var '(' </w:t>
-      </w:r>
-      <w:proofErr w:type="spellStart"/>
-      <w:r>
-        <w:t>e_list</w:t>
-      </w:r>
-      <w:proofErr w:type="spellEnd"/>
-      <w:r>
-        <w:t xml:space="preserve"> ')' | VAR '(' ')'</w:t>
-      </w:r>
-    </w:p>
-    <w:p/>
-    <w:p>
-      <w:r>
-        <w:t>n -&gt; NR | '-' e | e '+' e | e '-' e | e '*' e | e '/' e</w:t>
-      </w:r>
-    </w:p>
-    <w:p>
-      <w:r>
-        <w:t xml:space="preserve">    | e '&lt;' e | e </w:t>
-      </w:r>
-      <w:proofErr w:type="spellStart"/>
-      <w:r>
-        <w:t>leq</w:t>
-      </w:r>
-      <w:proofErr w:type="spellEnd"/>
-      <w:r>
-        <w:t xml:space="preserve"> e | e '&gt;' e | e </w:t>
-      </w:r>
-      <w:proofErr w:type="spellStart"/>
-      <w:r>
-        <w:t>geq</w:t>
-      </w:r>
-      <w:proofErr w:type="spellEnd"/>
-      <w:r>
-        <w:t xml:space="preserve"> e | e '=' e | e </w:t>
-      </w:r>
-      <w:proofErr w:type="spellStart"/>
-      <w:r>
-        <w:t>dif</w:t>
-      </w:r>
-      <w:proofErr w:type="spellEnd"/>
-      <w:r>
-        <w:t xml:space="preserve"> e</w:t>
-      </w:r>
-    </w:p>
-    <w:p/>
-    <w:p>
-      <w:r>
-        <w:t>b -&gt; f | e OR e | e AND e | e XOR e</w:t>
-      </w:r>
-    </w:p>
-    <w:p>
-      <w:pPr>
-        <w:rPr>
-          <w:lang w:val="en-US"/>
-        </w:rPr>
-      </w:pPr>
-      <w:r>
-        <w:rPr>
-          <w:lang w:val="en-US"/>
-        </w:rPr>
-        <w:t>f -&gt; true | false | not f</w:t>
-      </w:r>
-    </w:p>
-    <w:p>
-      <w:pPr>
-        <w:rPr>
-          <w:lang w:val="en-US"/>
-        </w:rPr>
-      </w:pPr>
-    </w:p>
-    <w:p>
-      <w:pPr>
-        <w:rPr>
-          <w:lang w:val="en-US"/>
-        </w:rPr>
-      </w:pPr>
-      <w:proofErr w:type="spellStart"/>
-      <w:r>
-        <w:rPr>
-          <w:lang w:val="en-US"/>
-        </w:rPr>
-        <w:t>var_list</w:t>
-      </w:r>
-      <w:proofErr w:type="spellEnd"/>
-      <w:r>
-        <w:rPr>
-          <w:lang w:val="en-US"/>
-        </w:rPr>
-        <w:t xml:space="preserve"> -&gt; var | </w:t>
-      </w:r>
-      <w:proofErr w:type="spellStart"/>
-      <w:r>
-        <w:rPr>
-          <w:lang w:val="en-US"/>
-        </w:rPr>
-        <w:t>var_list</w:t>
-      </w:r>
-      <w:proofErr w:type="spellEnd"/>
-      <w:r>
-        <w:rPr>
-          <w:lang w:val="en-US"/>
-        </w:rPr>
-        <w:t xml:space="preserve"> ',' var</w:t>
-      </w:r>
-    </w:p>
-    <w:p>
-      <w:proofErr w:type="spellStart"/>
-      <w:r>
-        <w:t>args</w:t>
-      </w:r>
-      <w:proofErr w:type="spellEnd"/>
-      <w:r>
-        <w:t xml:space="preserve">: € | </w:t>
-      </w:r>
-      <w:proofErr w:type="spellStart"/>
-      <w:r>
-        <w:t>var_list</w:t>
-      </w:r>
-      <w:proofErr w:type="spellEnd"/>
+        <w:t>var_list -&gt; var | var_list ',' var</w:t>
+      </w:r>
+    </w:p>
+    <w:p>
+      <w:r>
+        <w:t>args: € | var_list</w:t>
+      </w:r>
     </w:p>
     <w:p/>
     <w:p/>
@@ -3996,15 +3468,7 @@
     <w:p>
       <w:r>
         <w:tab/>
-        <w:t xml:space="preserve">No </w:t>
-      </w:r>
-      <w:proofErr w:type="spellStart"/>
-      <w:r>
-        <w:t>Portugol</w:t>
-      </w:r>
-      <w:proofErr w:type="spellEnd"/>
-      <w:r>
-        <w:t>, podemos ou não ter funções (uma só ou várias) declaradas, e essas mesmas funções surgem antes da palavra “início”.</w:t>
+        <w:t>No Portugol, podemos ou não ter funções (uma só ou várias) declaradas, e essas mesmas funções surgem antes da palavra “início”.</w:t>
       </w:r>
     </w:p>
     <w:p/>
@@ -4046,15 +3510,7 @@
         <w:t>input</w:t>
       </w:r>
       <w:r>
-        <w:t xml:space="preserve"> do utilizador para uma variável), uma declaração de variável, condições (se, então, </w:t>
-      </w:r>
-      <w:proofErr w:type="spellStart"/>
-      <w:r>
-        <w:t>etc</w:t>
-      </w:r>
-      <w:proofErr w:type="spellEnd"/>
-      <w:r>
-        <w:t>).</w:t>
+        <w:t xml:space="preserve"> do utilizador para uma variável), uma declaração de variável, condições (se, então, etc).</w:t>
       </w:r>
     </w:p>
     <w:p/>
@@ -4092,17 +3548,9 @@
         <w:rPr>
           <w:color w:val="auto"/>
         </w:rPr>
-        <w:t xml:space="preserve">Abordagem/programação da gramática em </w:t>
-      </w:r>
-      <w:proofErr w:type="spellStart"/>
-      <w:r>
-        <w:rPr>
-          <w:color w:val="auto"/>
-        </w:rPr>
-        <w:t>Python</w:t>
+        <w:t>Abordagem/programação da gramática em Python</w:t>
       </w:r>
       <w:bookmarkEnd w:id="9"/>
-      <w:proofErr w:type="spellEnd"/>
     </w:p>
     <w:p/>
     <w:p>
@@ -4131,7 +3579,7 @@
                     <pic:cNvPicPr/>
                   </pic:nvPicPr>
                   <pic:blipFill>
-                    <a:blip r:embed="rId16"/>
+                    <a:blip r:embed="rId17"/>
                     <a:stretch>
                       <a:fillRect/>
                     </a:stretch>
@@ -4177,7 +3625,6 @@
         <w:tab/>
         <w:t xml:space="preserve">A lógica por trás da gramática implementada através de produções em </w:t>
       </w:r>
-      <w:proofErr w:type="spellStart"/>
       <w:r>
         <w:rPr>
           <w:i/>
@@ -4185,7 +3632,6 @@
         </w:rPr>
         <w:t>yacc</w:t>
       </w:r>
-      <w:proofErr w:type="spellEnd"/>
       <w:r>
         <w:t xml:space="preserve"> está explicada na gramática acima.</w:t>
       </w:r>
@@ -4193,17 +3639,8 @@
     <w:p>
       <w:r>
         <w:tab/>
-        <w:t xml:space="preserve">Apenas são guardados os dados que sejam relevantes para futuramente interpretar o código em </w:t>
-      </w:r>
-      <w:proofErr w:type="spellStart"/>
-      <w:r>
-        <w:t>Portugol</w:t>
-      </w:r>
-      <w:proofErr w:type="spellEnd"/>
-      <w:r>
-        <w:t xml:space="preserve"> no </w:t>
-      </w:r>
-      <w:proofErr w:type="spellStart"/>
+        <w:t xml:space="preserve">Apenas são guardados os dados que sejam relevantes para futuramente interpretar o código em Portugol no </w:t>
+      </w:r>
       <w:r>
         <w:rPr>
           <w:i/>
@@ -4211,7 +3648,6 @@
         </w:rPr>
         <w:t>eval</w:t>
       </w:r>
-      <w:proofErr w:type="spellEnd"/>
       <w:r>
         <w:t>.</w:t>
       </w:r>
@@ -4220,6 +3656,9 @@
     <w:p/>
     <w:p>
       <w:r>
+        <w:rPr>
+          <w:noProof/>
+        </w:rPr>
         <w:drawing>
           <wp:inline distT="0" distB="0" distL="0" distR="0" wp14:anchorId="26786DE1" wp14:editId="221A2960">
             <wp:extent cx="5400040" cy="1549400"/>
@@ -4236,7 +3675,7 @@
                     <pic:cNvPicPr/>
                   </pic:nvPicPr>
                   <pic:blipFill>
-                    <a:blip r:embed="rId17"/>
+                    <a:blip r:embed="rId18"/>
                     <a:stretch>
                       <a:fillRect/>
                     </a:stretch>
@@ -4275,7 +3714,6 @@
       <w:r>
         <w:t xml:space="preserve">depois do código cumprir com as produções, é passado para o </w:t>
       </w:r>
-      <w:proofErr w:type="spellStart"/>
       <w:r>
         <w:rPr>
           <w:i/>
@@ -4283,7 +3721,6 @@
         </w:rPr>
         <w:t>eval</w:t>
       </w:r>
-      <w:proofErr w:type="spellEnd"/>
       <w:r>
         <w:t>, que o interpretará / avaliará.</w:t>
       </w:r>
@@ -4297,7 +3734,6 @@
         </w:rPr>
       </w:pPr>
       <w:bookmarkStart w:id="10" w:name="_Toc93186283"/>
-      <w:proofErr w:type="spellStart"/>
       <w:r>
         <w:rPr>
           <w:color w:val="auto"/>
@@ -4305,7 +3741,6 @@
         <w:t>Eval</w:t>
       </w:r>
       <w:bookmarkEnd w:id="10"/>
-      <w:proofErr w:type="spellEnd"/>
     </w:p>
     <w:p/>
     <w:p>
@@ -4313,12 +3748,8 @@
         <w:ind w:firstLine="708"/>
       </w:pPr>
       <w:r>
-        <w:t>Como supramencionado, “a</w:t>
-      </w:r>
-      <w:r>
-        <w:t xml:space="preserve">pós as expressões regulares, construiu-se um </w:t>
-      </w:r>
-      <w:proofErr w:type="spellStart"/>
+        <w:t xml:space="preserve">Como supramencionado, “após as expressões regulares, construiu-se um </w:t>
+      </w:r>
       <w:r>
         <w:rPr>
           <w:i/>
@@ -4326,11 +3757,9 @@
         </w:rPr>
         <w:t>eval</w:t>
       </w:r>
-      <w:proofErr w:type="spellEnd"/>
       <w:r>
         <w:t xml:space="preserve"> que visa interpretar e avaliar o código que, previamente passou pela confirmação da gramática e do </w:t>
       </w:r>
-      <w:proofErr w:type="spellStart"/>
       <w:r>
         <w:rPr>
           <w:i/>
@@ -4338,20 +3767,8 @@
         </w:rPr>
         <w:t>lexer</w:t>
       </w:r>
-      <w:proofErr w:type="spellEnd"/>
-      <w:r>
-        <w:t xml:space="preserve">, e, neste ficheiro </w:t>
-      </w:r>
-      <w:proofErr w:type="spellStart"/>
-      <w:r>
-        <w:t>Python</w:t>
-      </w:r>
-      <w:proofErr w:type="spellEnd"/>
-      <w:r>
-        <w:t>, ganhará a devida funcionalidade esperada pelo utilizador.</w:t>
-      </w:r>
-      <w:r>
-        <w:t>”</w:t>
+      <w:r>
+        <w:t>, e, neste ficheiro Python, ganhará a devida funcionalidade esperada pelo utilizador.”</w:t>
       </w:r>
     </w:p>
     <w:p>
@@ -4361,7 +3778,6 @@
       <w:r>
         <w:t xml:space="preserve">Como o código introduzido pelo utilizador podia seguir dois “caminhos”, o de interpretar ou gerar o código C, criamos dois </w:t>
       </w:r>
-      <w:proofErr w:type="spellStart"/>
       <w:r>
         <w:rPr>
           <w:i/>
@@ -4369,17 +3785,8 @@
         </w:rPr>
         <w:t>evals</w:t>
       </w:r>
-      <w:proofErr w:type="spellEnd"/>
-      <w:r>
-        <w:t xml:space="preserve"> </w:t>
-      </w:r>
-      <w:proofErr w:type="gramStart"/>
-      <w:r>
-        <w:t>de forma a que</w:t>
-      </w:r>
-      <w:proofErr w:type="gramEnd"/>
-      <w:r>
-        <w:t xml:space="preserve"> o código fosse avaliado de formas diferentes.</w:t>
+      <w:r>
+        <w:t xml:space="preserve"> de forma a que o código fosse avaliado de formas diferentes.</w:t>
       </w:r>
     </w:p>
     <w:p>
@@ -4419,7 +3826,6 @@
         </w:rPr>
       </w:pPr>
       <w:bookmarkStart w:id="12" w:name="_Toc93186285"/>
-      <w:proofErr w:type="spellStart"/>
       <w:r>
         <w:rPr>
           <w:color w:val="auto"/>
@@ -4427,14 +3833,1586 @@
         <w:t>Writer</w:t>
       </w:r>
       <w:bookmarkEnd w:id="12"/>
-      <w:proofErr w:type="spellEnd"/>
-    </w:p>
-    <w:p>
-      <w:pPr>
-        <w:rPr>
-          <w:color w:val="000000" w:themeColor="text1"/>
-        </w:rPr>
-      </w:pPr>
+    </w:p>
+    <w:p/>
+    <w:p>
+      <w:pPr>
+        <w:pStyle w:val="Ttulo3"/>
+        <w:ind w:firstLine="708"/>
+        <w:rPr>
+          <w:i/>
+          <w:iCs/>
+          <w:color w:val="auto"/>
+        </w:rPr>
+      </w:pPr>
+      <w:r>
+        <w:rPr>
+          <w:color w:val="auto"/>
+        </w:rPr>
+        <w:t xml:space="preserve">Abordagem do </w:t>
+      </w:r>
+      <w:r>
+        <w:rPr>
+          <w:i/>
+          <w:iCs/>
+          <w:color w:val="auto"/>
+        </w:rPr>
+        <w:t>eval_writer</w:t>
+      </w:r>
+    </w:p>
+    <w:p>
+      <w:pPr>
+        <w:rPr>
+          <w:color w:val="000000" w:themeColor="text1"/>
+        </w:rPr>
+      </w:pPr>
+    </w:p>
+    <w:p>
+      <w:pPr>
+        <w:rPr>
+          <w:color w:val="000000" w:themeColor="text1"/>
+        </w:rPr>
+      </w:pPr>
+      <w:r>
+        <w:rPr>
+          <w:color w:val="000000" w:themeColor="text1"/>
+        </w:rPr>
+        <w:t>O writer foi abordado tendo em conta a gramática implementada, utilizando assim a informação obtida nas diferentes operações implementadas no mesmo para escrever os comandos inseridos pelo utilizador em código C.</w:t>
+      </w:r>
+    </w:p>
+    <w:p>
+      <w:pPr>
+        <w:rPr>
+          <w:color w:val="000000" w:themeColor="text1"/>
+        </w:rPr>
+      </w:pPr>
+    </w:p>
+    <w:p>
+      <w:pPr>
+        <w:rPr>
+          <w:color w:val="000000" w:themeColor="text1"/>
+        </w:rPr>
+      </w:pPr>
+      <w:r>
+        <w:rPr>
+          <w:color w:val="000000" w:themeColor="text1"/>
+        </w:rPr>
+        <w:t xml:space="preserve">Este </w:t>
+      </w:r>
+      <w:r>
+        <w:rPr>
+          <w:i/>
+          <w:iCs/>
+          <w:color w:val="000000" w:themeColor="text1"/>
+        </w:rPr>
+        <w:t>eval</w:t>
+      </w:r>
+      <w:r>
+        <w:rPr>
+          <w:color w:val="000000" w:themeColor="text1"/>
+        </w:rPr>
+        <w:t xml:space="preserve"> é composto por 4 atributos:</w:t>
+      </w:r>
+    </w:p>
+    <w:p>
+      <w:pPr>
+        <w:pStyle w:val="PargrafodaLista"/>
+        <w:numPr>
+          <w:ilvl w:val="0"/>
+          <w:numId w:val="1"/>
+        </w:numPr>
+        <w:rPr>
+          <w:color w:val="000000" w:themeColor="text1"/>
+        </w:rPr>
+      </w:pPr>
+      <w:r>
+        <w:rPr>
+          <w:color w:val="000000" w:themeColor="text1"/>
+        </w:rPr>
+        <w:t>Operators</w:t>
+      </w:r>
+    </w:p>
+    <w:p>
+      <w:pPr>
+        <w:pStyle w:val="PargrafodaLista"/>
+        <w:numPr>
+          <w:ilvl w:val="0"/>
+          <w:numId w:val="1"/>
+        </w:numPr>
+        <w:rPr>
+          <w:color w:val="000000" w:themeColor="text1"/>
+        </w:rPr>
+      </w:pPr>
+      <w:r>
+        <w:rPr>
+          <w:color w:val="000000" w:themeColor="text1"/>
+        </w:rPr>
+        <w:t>Symbols</w:t>
+      </w:r>
+    </w:p>
+    <w:p>
+      <w:pPr>
+        <w:pStyle w:val="PargrafodaLista"/>
+        <w:numPr>
+          <w:ilvl w:val="0"/>
+          <w:numId w:val="1"/>
+        </w:numPr>
+        <w:rPr>
+          <w:color w:val="000000" w:themeColor="text1"/>
+        </w:rPr>
+      </w:pPr>
+      <w:r>
+        <w:rPr>
+          <w:color w:val="000000" w:themeColor="text1"/>
+        </w:rPr>
+        <w:t xml:space="preserve">f, utilizado para abrir, escrever e fechar um file com o nome </w:t>
+      </w:r>
+      <w:r>
+        <w:rPr>
+          <w:i/>
+          <w:iCs/>
+          <w:color w:val="000000" w:themeColor="text1"/>
+        </w:rPr>
+        <w:t>“main.c”</w:t>
+      </w:r>
+    </w:p>
+    <w:p>
+      <w:pPr>
+        <w:pStyle w:val="PargrafodaLista"/>
+        <w:numPr>
+          <w:ilvl w:val="0"/>
+          <w:numId w:val="1"/>
+        </w:numPr>
+        <w:rPr>
+          <w:color w:val="000000" w:themeColor="text1"/>
+        </w:rPr>
+      </w:pPr>
+      <w:r>
+        <w:rPr>
+          <w:color w:val="000000" w:themeColor="text1"/>
+        </w:rPr>
+        <w:t>c_code, que é uma string que irá conter todo o código C final a ser escrito no ficheiro alvo</w:t>
+      </w:r>
+    </w:p>
+    <w:p>
+      <w:pPr>
+        <w:pStyle w:val="Ttulo3"/>
+        <w:ind w:left="416"/>
+        <w:rPr>
+          <w:color w:val="auto"/>
+        </w:rPr>
+      </w:pPr>
+    </w:p>
+    <w:p>
+      <w:pPr>
+        <w:pStyle w:val="Ttulo3"/>
+        <w:ind w:left="416"/>
+      </w:pPr>
+      <w:r>
+        <w:rPr>
+          <w:color w:val="auto"/>
+        </w:rPr>
+        <w:t>Operators</w:t>
+      </w:r>
+    </w:p>
+    <w:p>
+      <w:pPr>
+        <w:rPr>
+          <w:color w:val="000000" w:themeColor="text1"/>
+        </w:rPr>
+      </w:pPr>
+    </w:p>
+    <w:p>
+      <w:pPr>
+        <w:rPr>
+          <w:color w:val="000000" w:themeColor="text1"/>
+        </w:rPr>
+      </w:pPr>
+      <w:r>
+        <w:rPr>
+          <w:color w:val="000000" w:themeColor="text1"/>
+        </w:rPr>
+        <w:t xml:space="preserve">Os operadores, tal como mencionado no </w:t>
+      </w:r>
+      <w:r>
+        <w:rPr>
+          <w:i/>
+          <w:iCs/>
+          <w:color w:val="000000" w:themeColor="text1"/>
+        </w:rPr>
+        <w:t>Interpreter</w:t>
+      </w:r>
+      <w:r>
+        <w:rPr>
+          <w:color w:val="000000" w:themeColor="text1"/>
+        </w:rPr>
+        <w:t xml:space="preserve">, … , sendo que nesta </w:t>
+      </w:r>
+      <w:r>
+        <w:rPr>
+          <w:i/>
+          <w:iCs/>
+          <w:color w:val="000000" w:themeColor="text1"/>
+        </w:rPr>
+        <w:t>eval</w:t>
+      </w:r>
+      <w:r>
+        <w:rPr>
+          <w:color w:val="000000" w:themeColor="text1"/>
+        </w:rPr>
+        <w:t xml:space="preserve"> cada operações sofreu algumas alterações, tendo em conta que o objetivo desta vez não é interpretar código mas sim escreve-lo num documento.</w:t>
+      </w:r>
+    </w:p>
+    <w:p>
+      <w:pPr>
+        <w:rPr>
+          <w:i/>
+          <w:iCs/>
+          <w:color w:val="000000" w:themeColor="text1"/>
+        </w:rPr>
+      </w:pPr>
+      <w:r>
+        <w:rPr>
+          <w:color w:val="000000" w:themeColor="text1"/>
+        </w:rPr>
+        <w:t xml:space="preserve">A alteração que mais se destaca é a o armazenamento de operações em formato string, para a maior facilidade de escrita das mesmas no </w:t>
+      </w:r>
+      <w:r>
+        <w:rPr>
+          <w:i/>
+          <w:iCs/>
+          <w:color w:val="000000" w:themeColor="text1"/>
+        </w:rPr>
+        <w:t>“main.c”</w:t>
+      </w:r>
+    </w:p>
+    <w:p>
+      <w:pPr>
+        <w:rPr>
+          <w:color w:val="000000" w:themeColor="text1"/>
+        </w:rPr>
+      </w:pPr>
+    </w:p>
+    <w:p>
+      <w:pPr>
+        <w:rPr>
+          <w:color w:val="000000" w:themeColor="text1"/>
+        </w:rPr>
+      </w:pPr>
+      <w:r>
+        <w:rPr>
+          <w:noProof/>
+          <w:color w:val="000000" w:themeColor="text1"/>
+        </w:rPr>
+        <w:drawing>
+          <wp:anchor distT="0" distB="0" distL="114300" distR="114300" simplePos="0" relativeHeight="251658240" behindDoc="0" locked="0" layoutInCell="1" allowOverlap="1" wp14:anchorId="2D496375" wp14:editId="1CC7A551">
+            <wp:simplePos x="0" y="0"/>
+            <wp:positionH relativeFrom="column">
+              <wp:posOffset>487317</wp:posOffset>
+            </wp:positionH>
+            <wp:positionV relativeFrom="paragraph">
+              <wp:posOffset>84917</wp:posOffset>
+            </wp:positionV>
+            <wp:extent cx="4515328" cy="2943140"/>
+            <wp:effectExtent l="0" t="0" r="0" b="0"/>
+            <wp:wrapNone/>
+            <wp:docPr id="12" name="Imagem 12" descr="Uma imagem com texto&#10;&#10;Descrição gerada automaticamente"/>
+            <wp:cNvGraphicFramePr>
+              <a:graphicFrameLocks xmlns:a="http://schemas.openxmlformats.org/drawingml/2006/main" noChangeAspect="1"/>
+            </wp:cNvGraphicFramePr>
+            <a:graphic xmlns:a="http://schemas.openxmlformats.org/drawingml/2006/main">
+              <a:graphicData uri="http://schemas.openxmlformats.org/drawingml/2006/picture">
+                <pic:pic xmlns:pic="http://schemas.openxmlformats.org/drawingml/2006/picture">
+                  <pic:nvPicPr>
+                    <pic:cNvPr id="12" name="Imagem 12" descr="Uma imagem com texto&#10;&#10;Descrição gerada automaticamente"/>
+                    <pic:cNvPicPr/>
+                  </pic:nvPicPr>
+                  <pic:blipFill>
+                    <a:blip r:embed="rId19" cstate="print">
+                      <a:extLst>
+                        <a:ext uri="{28A0092B-C50C-407E-A947-70E740481C1C}">
+                          <a14:useLocalDpi xmlns:a14="http://schemas.microsoft.com/office/drawing/2010/main" val="0"/>
+                        </a:ext>
+                      </a:extLst>
+                    </a:blip>
+                    <a:stretch>
+                      <a:fillRect/>
+                    </a:stretch>
+                  </pic:blipFill>
+                  <pic:spPr>
+                    <a:xfrm>
+                      <a:off x="0" y="0"/>
+                      <a:ext cx="4515328" cy="2943140"/>
+                    </a:xfrm>
+                    <a:prstGeom prst="rect">
+                      <a:avLst/>
+                    </a:prstGeom>
+                  </pic:spPr>
+                </pic:pic>
+              </a:graphicData>
+            </a:graphic>
+            <wp14:sizeRelH relativeFrom="margin">
+              <wp14:pctWidth>0</wp14:pctWidth>
+            </wp14:sizeRelH>
+            <wp14:sizeRelV relativeFrom="margin">
+              <wp14:pctHeight>0</wp14:pctHeight>
+            </wp14:sizeRelV>
+          </wp:anchor>
+        </w:drawing>
+      </w:r>
+    </w:p>
+    <w:p>
+      <w:pPr>
+        <w:rPr>
+          <w:color w:val="000000" w:themeColor="text1"/>
+        </w:rPr>
+      </w:pPr>
+    </w:p>
+    <w:p>
+      <w:pPr>
+        <w:rPr>
+          <w:color w:val="000000" w:themeColor="text1"/>
+        </w:rPr>
+      </w:pPr>
+    </w:p>
+    <w:p>
+      <w:pPr>
+        <w:rPr>
+          <w:color w:val="000000" w:themeColor="text1"/>
+        </w:rPr>
+      </w:pPr>
+    </w:p>
+    <w:p>
+      <w:pPr>
+        <w:rPr>
+          <w:color w:val="000000" w:themeColor="text1"/>
+        </w:rPr>
+      </w:pPr>
+    </w:p>
+    <w:p>
+      <w:pPr>
+        <w:rPr>
+          <w:color w:val="000000" w:themeColor="text1"/>
+        </w:rPr>
+      </w:pPr>
+    </w:p>
+    <w:p>
+      <w:pPr>
+        <w:rPr>
+          <w:color w:val="000000" w:themeColor="text1"/>
+        </w:rPr>
+      </w:pPr>
+    </w:p>
+    <w:p>
+      <w:pPr>
+        <w:rPr>
+          <w:color w:val="000000" w:themeColor="text1"/>
+        </w:rPr>
+      </w:pPr>
+    </w:p>
+    <w:p>
+      <w:pPr>
+        <w:rPr>
+          <w:color w:val="000000" w:themeColor="text1"/>
+        </w:rPr>
+      </w:pPr>
+    </w:p>
+    <w:p>
+      <w:pPr>
+        <w:rPr>
+          <w:color w:val="000000" w:themeColor="text1"/>
+        </w:rPr>
+      </w:pPr>
+    </w:p>
+    <w:p>
+      <w:pPr>
+        <w:rPr>
+          <w:color w:val="000000" w:themeColor="text1"/>
+        </w:rPr>
+      </w:pPr>
+    </w:p>
+    <w:p>
+      <w:pPr>
+        <w:rPr>
+          <w:color w:val="000000" w:themeColor="text1"/>
+        </w:rPr>
+      </w:pPr>
+    </w:p>
+    <w:p>
+      <w:pPr>
+        <w:rPr>
+          <w:color w:val="000000" w:themeColor="text1"/>
+        </w:rPr>
+      </w:pPr>
+    </w:p>
+    <w:p>
+      <w:pPr>
+        <w:rPr>
+          <w:color w:val="000000" w:themeColor="text1"/>
+        </w:rPr>
+      </w:pPr>
+    </w:p>
+    <w:p>
+      <w:pPr>
+        <w:rPr>
+          <w:color w:val="000000" w:themeColor="text1"/>
+        </w:rPr>
+      </w:pPr>
+    </w:p>
+    <w:p>
+      <w:pPr>
+        <w:rPr>
+          <w:color w:val="000000" w:themeColor="text1"/>
+        </w:rPr>
+      </w:pPr>
+    </w:p>
+    <w:p>
+      <w:pPr>
+        <w:rPr>
+          <w:color w:val="000000" w:themeColor="text1"/>
+        </w:rPr>
+      </w:pPr>
+    </w:p>
+    <w:p>
+      <w:pPr>
+        <w:rPr>
+          <w:color w:val="000000" w:themeColor="text1"/>
+        </w:rPr>
+      </w:pPr>
+    </w:p>
+    <w:p>
+      <w:pPr>
+        <w:rPr>
+          <w:color w:val="000000" w:themeColor="text1"/>
+        </w:rPr>
+      </w:pPr>
+    </w:p>
+    <w:p>
+      <w:pPr>
+        <w:pStyle w:val="Ttulo3"/>
+        <w:ind w:left="416"/>
+        <w:rPr>
+          <w:color w:val="auto"/>
+        </w:rPr>
+      </w:pPr>
+      <w:r>
+        <w:rPr>
+          <w:color w:val="auto"/>
+        </w:rPr>
+        <w:lastRenderedPageBreak/>
+        <w:t>Symbols</w:t>
+      </w:r>
+    </w:p>
+    <w:p>
+      <w:r>
+        <w:t>…</w:t>
+      </w:r>
+    </w:p>
+    <w:p>
+      <w:pPr>
+        <w:rPr>
+          <w:color w:val="000000" w:themeColor="text1"/>
+        </w:rPr>
+      </w:pPr>
+    </w:p>
+    <w:p>
+      <w:pPr>
+        <w:pStyle w:val="Ttulo3"/>
+        <w:ind w:left="416"/>
+        <w:rPr>
+          <w:color w:val="auto"/>
+        </w:rPr>
+      </w:pPr>
+      <w:r>
+        <w:rPr>
+          <w:color w:val="auto"/>
+        </w:rPr>
+        <w:t>Métodos</w:t>
+      </w:r>
+    </w:p>
+    <w:p>
+      <w:pPr>
+        <w:rPr>
+          <w:color w:val="000000" w:themeColor="text1"/>
+        </w:rPr>
+      </w:pPr>
+    </w:p>
+    <w:p>
+      <w:pPr>
+        <w:rPr>
+          <w:color w:val="000000" w:themeColor="text1"/>
+        </w:rPr>
+      </w:pPr>
+    </w:p>
+    <w:p>
+      <w:pPr>
+        <w:rPr>
+          <w:color w:val="000000" w:themeColor="text1"/>
+        </w:rPr>
+      </w:pPr>
+      <w:r>
+        <w:rPr>
+          <w:noProof/>
+          <w:color w:val="000000" w:themeColor="text1"/>
+        </w:rPr>
+        <w:drawing>
+          <wp:inline distT="0" distB="0" distL="0" distR="0" wp14:anchorId="08F7FCCB" wp14:editId="51CF4F4D">
+            <wp:extent cx="5296639" cy="1400370"/>
+            <wp:effectExtent l="0" t="0" r="0" b="9525"/>
+            <wp:docPr id="14" name="Imagem 14" descr="Uma imagem com texto&#10;&#10;Descrição gerada automaticamente"/>
+            <wp:cNvGraphicFramePr>
+              <a:graphicFrameLocks xmlns:a="http://schemas.openxmlformats.org/drawingml/2006/main" noChangeAspect="1"/>
+            </wp:cNvGraphicFramePr>
+            <a:graphic xmlns:a="http://schemas.openxmlformats.org/drawingml/2006/main">
+              <a:graphicData uri="http://schemas.openxmlformats.org/drawingml/2006/picture">
+                <pic:pic xmlns:pic="http://schemas.openxmlformats.org/drawingml/2006/picture">
+                  <pic:nvPicPr>
+                    <pic:cNvPr id="14" name="Imagem 14" descr="Uma imagem com texto&#10;&#10;Descrição gerada automaticamente"/>
+                    <pic:cNvPicPr/>
+                  </pic:nvPicPr>
+                  <pic:blipFill>
+                    <a:blip r:embed="rId20"/>
+                    <a:stretch>
+                      <a:fillRect/>
+                    </a:stretch>
+                  </pic:blipFill>
+                  <pic:spPr>
+                    <a:xfrm>
+                      <a:off x="0" y="0"/>
+                      <a:ext cx="5296639" cy="1400370"/>
+                    </a:xfrm>
+                    <a:prstGeom prst="rect">
+                      <a:avLst/>
+                    </a:prstGeom>
+                  </pic:spPr>
+                </pic:pic>
+              </a:graphicData>
+            </a:graphic>
+          </wp:inline>
+        </w:drawing>
+      </w:r>
+    </w:p>
+    <w:p>
+      <w:pPr>
+        <w:rPr>
+          <w:color w:val="000000" w:themeColor="text1"/>
+        </w:rPr>
+      </w:pPr>
+    </w:p>
+    <w:p>
+      <w:pPr>
+        <w:rPr>
+          <w:color w:val="000000" w:themeColor="text1"/>
+        </w:rPr>
+      </w:pPr>
+      <w:r>
+        <w:rPr>
+          <w:color w:val="000000" w:themeColor="text1"/>
+        </w:rPr>
+        <w:t>Método utilizado para escrever uma operação no file aberto no atributo da classe.</w:t>
+      </w:r>
+    </w:p>
+    <w:p>
+      <w:pPr>
+        <w:rPr>
+          <w:color w:val="000000" w:themeColor="text1"/>
+        </w:rPr>
+      </w:pPr>
+    </w:p>
+    <w:p>
+      <w:pPr>
+        <w:rPr>
+          <w:color w:val="000000" w:themeColor="text1"/>
+        </w:rPr>
+      </w:pPr>
+    </w:p>
+    <w:p>
+      <w:pPr>
+        <w:rPr>
+          <w:color w:val="000000" w:themeColor="text1"/>
+        </w:rPr>
+      </w:pPr>
+      <w:r>
+        <w:rPr>
+          <w:noProof/>
+          <w:color w:val="000000" w:themeColor="text1"/>
+        </w:rPr>
+        <w:drawing>
+          <wp:inline distT="0" distB="0" distL="0" distR="0" wp14:anchorId="0B4937C8" wp14:editId="594C5984">
+            <wp:extent cx="3153215" cy="1619476"/>
+            <wp:effectExtent l="0" t="0" r="9525" b="0"/>
+            <wp:docPr id="15" name="Imagem 15" descr="Uma imagem com texto&#10;&#10;Descrição gerada automaticamente"/>
+            <wp:cNvGraphicFramePr>
+              <a:graphicFrameLocks xmlns:a="http://schemas.openxmlformats.org/drawingml/2006/main" noChangeAspect="1"/>
+            </wp:cNvGraphicFramePr>
+            <a:graphic xmlns:a="http://schemas.openxmlformats.org/drawingml/2006/main">
+              <a:graphicData uri="http://schemas.openxmlformats.org/drawingml/2006/picture">
+                <pic:pic xmlns:pic="http://schemas.openxmlformats.org/drawingml/2006/picture">
+                  <pic:nvPicPr>
+                    <pic:cNvPr id="15" name="Imagem 15" descr="Uma imagem com texto&#10;&#10;Descrição gerada automaticamente"/>
+                    <pic:cNvPicPr/>
+                  </pic:nvPicPr>
+                  <pic:blipFill>
+                    <a:blip r:embed="rId21"/>
+                    <a:stretch>
+                      <a:fillRect/>
+                    </a:stretch>
+                  </pic:blipFill>
+                  <pic:spPr>
+                    <a:xfrm>
+                      <a:off x="0" y="0"/>
+                      <a:ext cx="3153215" cy="1619476"/>
+                    </a:xfrm>
+                    <a:prstGeom prst="rect">
+                      <a:avLst/>
+                    </a:prstGeom>
+                  </pic:spPr>
+                </pic:pic>
+              </a:graphicData>
+            </a:graphic>
+          </wp:inline>
+        </w:drawing>
+      </w:r>
+    </w:p>
+    <w:p>
+      <w:pPr>
+        <w:rPr>
+          <w:color w:val="000000" w:themeColor="text1"/>
+        </w:rPr>
+      </w:pPr>
+    </w:p>
+    <w:p>
+      <w:pPr>
+        <w:rPr>
+          <w:color w:val="000000" w:themeColor="text1"/>
+        </w:rPr>
+      </w:pPr>
+      <w:r>
+        <w:rPr>
+          <w:color w:val="000000" w:themeColor="text1"/>
+        </w:rPr>
+        <w:t>…</w:t>
+      </w:r>
+    </w:p>
+    <w:p>
+      <w:pPr>
+        <w:rPr>
+          <w:color w:val="000000" w:themeColor="text1"/>
+        </w:rPr>
+      </w:pPr>
+    </w:p>
+    <w:p>
+      <w:pPr>
+        <w:rPr>
+          <w:color w:val="000000" w:themeColor="text1"/>
+        </w:rPr>
+      </w:pPr>
+      <w:r>
+        <w:rPr>
+          <w:color w:val="000000" w:themeColor="text1"/>
+        </w:rPr>
+        <w:drawing>
+          <wp:inline distT="0" distB="0" distL="0" distR="0" wp14:anchorId="565C6D0F" wp14:editId="32D0AE51">
+            <wp:extent cx="2829320" cy="905001"/>
+            <wp:effectExtent l="0" t="0" r="9525" b="9525"/>
+            <wp:docPr id="16" name="Imagem 16" descr="Uma imagem com texto&#10;&#10;Descrição gerada automaticamente"/>
+            <wp:cNvGraphicFramePr>
+              <a:graphicFrameLocks xmlns:a="http://schemas.openxmlformats.org/drawingml/2006/main" noChangeAspect="1"/>
+            </wp:cNvGraphicFramePr>
+            <a:graphic xmlns:a="http://schemas.openxmlformats.org/drawingml/2006/main">
+              <a:graphicData uri="http://schemas.openxmlformats.org/drawingml/2006/picture">
+                <pic:pic xmlns:pic="http://schemas.openxmlformats.org/drawingml/2006/picture">
+                  <pic:nvPicPr>
+                    <pic:cNvPr id="16" name="Imagem 16" descr="Uma imagem com texto&#10;&#10;Descrição gerada automaticamente"/>
+                    <pic:cNvPicPr/>
+                  </pic:nvPicPr>
+                  <pic:blipFill>
+                    <a:blip r:embed="rId22"/>
+                    <a:stretch>
+                      <a:fillRect/>
+                    </a:stretch>
+                  </pic:blipFill>
+                  <pic:spPr>
+                    <a:xfrm>
+                      <a:off x="0" y="0"/>
+                      <a:ext cx="2829320" cy="905001"/>
+                    </a:xfrm>
+                    <a:prstGeom prst="rect">
+                      <a:avLst/>
+                    </a:prstGeom>
+                  </pic:spPr>
+                </pic:pic>
+              </a:graphicData>
+            </a:graphic>
+          </wp:inline>
+        </w:drawing>
+      </w:r>
+    </w:p>
+    <w:p>
+      <w:pPr>
+        <w:rPr>
+          <w:color w:val="000000" w:themeColor="text1"/>
+        </w:rPr>
+      </w:pPr>
+    </w:p>
+    <w:p>
+      <w:pPr>
+        <w:rPr>
+          <w:color w:val="000000" w:themeColor="text1"/>
+        </w:rPr>
+      </w:pPr>
+      <w:r>
+        <w:rPr>
+          <w:color w:val="000000" w:themeColor="text1"/>
+        </w:rPr>
+        <w:t xml:space="preserve">Este método retorna o valor que está armazenado numa variável, </w:t>
+      </w:r>
+      <w:r>
+        <w:rPr>
+          <w:color w:val="000000" w:themeColor="text1"/>
+        </w:rPr>
+        <w:t>útil para detetar incoerências nas variáveis e seus valores, evitando assim diversos conflitos.</w:t>
+      </w:r>
+    </w:p>
+    <w:p>
+      <w:pPr>
+        <w:rPr>
+          <w:color w:val="000000" w:themeColor="text1"/>
+        </w:rPr>
+      </w:pPr>
+    </w:p>
+    <w:p>
+      <w:pPr>
+        <w:rPr>
+          <w:color w:val="000000" w:themeColor="text1"/>
+        </w:rPr>
+      </w:pPr>
+      <w:r>
+        <w:rPr>
+          <w:color w:val="000000" w:themeColor="text1"/>
+        </w:rPr>
+        <w:lastRenderedPageBreak/>
+        <w:drawing>
+          <wp:inline distT="0" distB="0" distL="0" distR="0" wp14:anchorId="68C265FC" wp14:editId="74335715">
+            <wp:extent cx="4429743" cy="4420217"/>
+            <wp:effectExtent l="0" t="0" r="9525" b="0"/>
+            <wp:docPr id="17" name="Imagem 17" descr="Uma imagem com texto&#10;&#10;Descrição gerada automaticamente"/>
+            <wp:cNvGraphicFramePr>
+              <a:graphicFrameLocks xmlns:a="http://schemas.openxmlformats.org/drawingml/2006/main" noChangeAspect="1"/>
+            </wp:cNvGraphicFramePr>
+            <a:graphic xmlns:a="http://schemas.openxmlformats.org/drawingml/2006/main">
+              <a:graphicData uri="http://schemas.openxmlformats.org/drawingml/2006/picture">
+                <pic:pic xmlns:pic="http://schemas.openxmlformats.org/drawingml/2006/picture">
+                  <pic:nvPicPr>
+                    <pic:cNvPr id="17" name="Imagem 17" descr="Uma imagem com texto&#10;&#10;Descrição gerada automaticamente"/>
+                    <pic:cNvPicPr/>
+                  </pic:nvPicPr>
+                  <pic:blipFill>
+                    <a:blip r:embed="rId23"/>
+                    <a:stretch>
+                      <a:fillRect/>
+                    </a:stretch>
+                  </pic:blipFill>
+                  <pic:spPr>
+                    <a:xfrm>
+                      <a:off x="0" y="0"/>
+                      <a:ext cx="4429743" cy="4420217"/>
+                    </a:xfrm>
+                    <a:prstGeom prst="rect">
+                      <a:avLst/>
+                    </a:prstGeom>
+                  </pic:spPr>
+                </pic:pic>
+              </a:graphicData>
+            </a:graphic>
+          </wp:inline>
+        </w:drawing>
+      </w:r>
+    </w:p>
+    <w:p>
+      <w:pPr>
+        <w:rPr>
+          <w:color w:val="000000" w:themeColor="text1"/>
+        </w:rPr>
+      </w:pPr>
+    </w:p>
+    <w:p>
+      <w:pPr>
+        <w:rPr>
+          <w:color w:val="000000" w:themeColor="text1"/>
+        </w:rPr>
+      </w:pPr>
+      <w:r>
+        <w:rPr>
+          <w:color w:val="000000" w:themeColor="text1"/>
+        </w:rPr>
+        <w:t>Procedimento com funcionalidade de declarar uma variável, sem colocar um valor na mesma.</w:t>
+      </w:r>
+    </w:p>
+    <w:p>
+      <w:pPr>
+        <w:rPr>
+          <w:color w:val="000000" w:themeColor="text1"/>
+        </w:rPr>
+      </w:pPr>
+      <w:r>
+        <w:rPr>
+          <w:color w:val="000000" w:themeColor="text1"/>
+        </w:rPr>
+        <w:t>Tendo em conta o tipo de variável implementado em Portugol, é escolhido esse mesmo tipo com a syntax de C.</w:t>
+      </w:r>
+    </w:p>
+    <w:p>
+      <w:pPr>
+        <w:rPr>
+          <w:color w:val="000000" w:themeColor="text1"/>
+        </w:rPr>
+      </w:pPr>
+    </w:p>
+    <w:p>
+      <w:pPr>
+        <w:rPr>
+          <w:color w:val="000000" w:themeColor="text1"/>
+        </w:rPr>
+      </w:pPr>
+    </w:p>
+    <w:p>
+      <w:pPr>
+        <w:rPr>
+          <w:color w:val="000000" w:themeColor="text1"/>
+        </w:rPr>
+      </w:pPr>
+    </w:p>
+    <w:p>
+      <w:pPr>
+        <w:rPr>
+          <w:color w:val="000000" w:themeColor="text1"/>
+        </w:rPr>
+      </w:pPr>
+      <w:r>
+        <w:rPr>
+          <w:color w:val="000000" w:themeColor="text1"/>
+        </w:rPr>
+        <w:t>-----------</w:t>
+      </w:r>
+    </w:p>
+    <w:p>
+      <w:pPr>
+        <w:rPr>
+          <w:color w:val="000000" w:themeColor="text1"/>
+        </w:rPr>
+      </w:pPr>
+    </w:p>
+    <w:p>
+      <w:pPr>
+        <w:rPr>
+          <w:color w:val="000000" w:themeColor="text1"/>
+        </w:rPr>
+      </w:pPr>
+      <w:r>
+        <w:rPr>
+          <w:color w:val="000000" w:themeColor="text1"/>
+        </w:rPr>
+        <w:t>[_CALL TENTAR DAR FIX?]</w:t>
+      </w:r>
+    </w:p>
+    <w:p>
+      <w:pPr>
+        <w:rPr>
+          <w:color w:val="000000" w:themeColor="text1"/>
+        </w:rPr>
+      </w:pPr>
+    </w:p>
+    <w:p>
+      <w:pPr>
+        <w:rPr>
+          <w:color w:val="000000" w:themeColor="text1"/>
+        </w:rPr>
+      </w:pPr>
+      <w:r>
+        <w:rPr>
+          <w:color w:val="000000" w:themeColor="text1"/>
+        </w:rPr>
+        <w:t>-----------</w:t>
+      </w:r>
+    </w:p>
+    <w:p>
+      <w:pPr>
+        <w:rPr>
+          <w:color w:val="000000" w:themeColor="text1"/>
+        </w:rPr>
+      </w:pPr>
+    </w:p>
+    <w:p>
+      <w:pPr>
+        <w:rPr>
+          <w:color w:val="000000" w:themeColor="text1"/>
+        </w:rPr>
+      </w:pPr>
+      <w:r>
+        <w:rPr>
+          <w:color w:val="000000" w:themeColor="text1"/>
+        </w:rPr>
+        <w:lastRenderedPageBreak/>
+        <w:drawing>
+          <wp:inline distT="0" distB="0" distL="0" distR="0" wp14:anchorId="15BC3F59" wp14:editId="2E8A7FBD">
+            <wp:extent cx="5400040" cy="3268980"/>
+            <wp:effectExtent l="0" t="0" r="0" b="7620"/>
+            <wp:docPr id="18" name="Imagem 18" descr="Uma imagem com texto&#10;&#10;Descrição gerada automaticamente"/>
+            <wp:cNvGraphicFramePr>
+              <a:graphicFrameLocks xmlns:a="http://schemas.openxmlformats.org/drawingml/2006/main" noChangeAspect="1"/>
+            </wp:cNvGraphicFramePr>
+            <a:graphic xmlns:a="http://schemas.openxmlformats.org/drawingml/2006/main">
+              <a:graphicData uri="http://schemas.openxmlformats.org/drawingml/2006/picture">
+                <pic:pic xmlns:pic="http://schemas.openxmlformats.org/drawingml/2006/picture">
+                  <pic:nvPicPr>
+                    <pic:cNvPr id="18" name="Imagem 18" descr="Uma imagem com texto&#10;&#10;Descrição gerada automaticamente"/>
+                    <pic:cNvPicPr/>
+                  </pic:nvPicPr>
+                  <pic:blipFill>
+                    <a:blip r:embed="rId24"/>
+                    <a:stretch>
+                      <a:fillRect/>
+                    </a:stretch>
+                  </pic:blipFill>
+                  <pic:spPr>
+                    <a:xfrm>
+                      <a:off x="0" y="0"/>
+                      <a:ext cx="5400040" cy="3268980"/>
+                    </a:xfrm>
+                    <a:prstGeom prst="rect">
+                      <a:avLst/>
+                    </a:prstGeom>
+                  </pic:spPr>
+                </pic:pic>
+              </a:graphicData>
+            </a:graphic>
+          </wp:inline>
+        </w:drawing>
+      </w:r>
+    </w:p>
+    <w:p>
+      <w:pPr>
+        <w:rPr>
+          <w:color w:val="000000" w:themeColor="text1"/>
+        </w:rPr>
+      </w:pPr>
+    </w:p>
+    <w:p>
+      <w:pPr>
+        <w:rPr>
+          <w:color w:val="000000" w:themeColor="text1"/>
+        </w:rPr>
+      </w:pPr>
+      <w:r>
+        <w:rPr>
+          <w:color w:val="000000" w:themeColor="text1"/>
+        </w:rPr>
+        <w:t>Procedimento que escreve a uma função em C, não executando a mesma, apenas declara-a</w:t>
+      </w:r>
+      <w:r>
+        <w:rPr>
+          <w:color w:val="000000" w:themeColor="text1"/>
+        </w:rPr>
+        <w:t>.</w:t>
+      </w:r>
+    </w:p>
+    <w:p>
+      <w:pPr>
+        <w:rPr>
+          <w:color w:val="000000" w:themeColor="text1"/>
+        </w:rPr>
+      </w:pPr>
+    </w:p>
+    <w:p>
+      <w:pPr>
+        <w:rPr>
+          <w:color w:val="000000" w:themeColor="text1"/>
+        </w:rPr>
+      </w:pPr>
+      <w:r>
+        <w:rPr>
+          <w:color w:val="000000" w:themeColor="text1"/>
+        </w:rPr>
+        <w:drawing>
+          <wp:inline distT="0" distB="0" distL="0" distR="0" wp14:anchorId="22B090D7" wp14:editId="2CFBC99D">
+            <wp:extent cx="5400040" cy="2710815"/>
+            <wp:effectExtent l="0" t="0" r="0" b="0"/>
+            <wp:docPr id="20" name="Imagem 20" descr="Uma imagem com texto&#10;&#10;Descrição gerada automaticamente"/>
+            <wp:cNvGraphicFramePr>
+              <a:graphicFrameLocks xmlns:a="http://schemas.openxmlformats.org/drawingml/2006/main" noChangeAspect="1"/>
+            </wp:cNvGraphicFramePr>
+            <a:graphic xmlns:a="http://schemas.openxmlformats.org/drawingml/2006/main">
+              <a:graphicData uri="http://schemas.openxmlformats.org/drawingml/2006/picture">
+                <pic:pic xmlns:pic="http://schemas.openxmlformats.org/drawingml/2006/picture">
+                  <pic:nvPicPr>
+                    <pic:cNvPr id="20" name="Imagem 20" descr="Uma imagem com texto&#10;&#10;Descrição gerada automaticamente"/>
+                    <pic:cNvPicPr/>
+                  </pic:nvPicPr>
+                  <pic:blipFill>
+                    <a:blip r:embed="rId25"/>
+                    <a:stretch>
+                      <a:fillRect/>
+                    </a:stretch>
+                  </pic:blipFill>
+                  <pic:spPr>
+                    <a:xfrm>
+                      <a:off x="0" y="0"/>
+                      <a:ext cx="5400040" cy="2710815"/>
+                    </a:xfrm>
+                    <a:prstGeom prst="rect">
+                      <a:avLst/>
+                    </a:prstGeom>
+                  </pic:spPr>
+                </pic:pic>
+              </a:graphicData>
+            </a:graphic>
+          </wp:inline>
+        </w:drawing>
+      </w:r>
+    </w:p>
+    <w:p>
+      <w:pPr>
+        <w:rPr>
+          <w:color w:val="000000" w:themeColor="text1"/>
+        </w:rPr>
+      </w:pPr>
+    </w:p>
+    <w:p>
+      <w:pPr>
+        <w:rPr>
+          <w:color w:val="000000" w:themeColor="text1"/>
+        </w:rPr>
+      </w:pPr>
+      <w:r>
+        <w:rPr>
+          <w:color w:val="000000" w:themeColor="text1"/>
+        </w:rPr>
+        <w:t>Procedimento responsável por escrever a função de escrever um valor na terminal do user (printf em C).</w:t>
+      </w:r>
+    </w:p>
+    <w:p>
+      <w:pPr>
+        <w:rPr>
+          <w:color w:val="000000" w:themeColor="text1"/>
+        </w:rPr>
+      </w:pPr>
+      <w:r>
+        <w:rPr>
+          <w:color w:val="000000" w:themeColor="text1"/>
+        </w:rPr>
+        <w:drawing>
+          <wp:anchor distT="0" distB="0" distL="114300" distR="114300" simplePos="0" relativeHeight="251659264" behindDoc="0" locked="0" layoutInCell="1" allowOverlap="1" wp14:anchorId="4C4C2284" wp14:editId="0633DB39">
+            <wp:simplePos x="0" y="0"/>
+            <wp:positionH relativeFrom="margin">
+              <wp:align>right</wp:align>
+            </wp:positionH>
+            <wp:positionV relativeFrom="paragraph">
+              <wp:posOffset>113368</wp:posOffset>
+            </wp:positionV>
+            <wp:extent cx="5400040" cy="698500"/>
+            <wp:effectExtent l="0" t="0" r="0" b="6350"/>
+            <wp:wrapNone/>
+            <wp:docPr id="21" name="Imagem 21" descr="Uma imagem com texto&#10;&#10;Descrição gerada automaticamente"/>
+            <wp:cNvGraphicFramePr>
+              <a:graphicFrameLocks xmlns:a="http://schemas.openxmlformats.org/drawingml/2006/main" noChangeAspect="1"/>
+            </wp:cNvGraphicFramePr>
+            <a:graphic xmlns:a="http://schemas.openxmlformats.org/drawingml/2006/main">
+              <a:graphicData uri="http://schemas.openxmlformats.org/drawingml/2006/picture">
+                <pic:pic xmlns:pic="http://schemas.openxmlformats.org/drawingml/2006/picture">
+                  <pic:nvPicPr>
+                    <pic:cNvPr id="21" name="Imagem 21" descr="Uma imagem com texto&#10;&#10;Descrição gerada automaticamente"/>
+                    <pic:cNvPicPr/>
+                  </pic:nvPicPr>
+                  <pic:blipFill>
+                    <a:blip r:embed="rId26">
+                      <a:extLst>
+                        <a:ext uri="{28A0092B-C50C-407E-A947-70E740481C1C}">
+                          <a14:useLocalDpi xmlns:a14="http://schemas.microsoft.com/office/drawing/2010/main" val="0"/>
+                        </a:ext>
+                      </a:extLst>
+                    </a:blip>
+                    <a:stretch>
+                      <a:fillRect/>
+                    </a:stretch>
+                  </pic:blipFill>
+                  <pic:spPr>
+                    <a:xfrm>
+                      <a:off x="0" y="0"/>
+                      <a:ext cx="5400040" cy="698500"/>
+                    </a:xfrm>
+                    <a:prstGeom prst="rect">
+                      <a:avLst/>
+                    </a:prstGeom>
+                  </pic:spPr>
+                </pic:pic>
+              </a:graphicData>
+            </a:graphic>
+            <wp14:sizeRelH relativeFrom="page">
+              <wp14:pctWidth>0</wp14:pctWidth>
+            </wp14:sizeRelH>
+            <wp14:sizeRelV relativeFrom="page">
+              <wp14:pctHeight>0</wp14:pctHeight>
+            </wp14:sizeRelV>
+          </wp:anchor>
+        </w:drawing>
+      </w:r>
+    </w:p>
+    <w:p>
+      <w:pPr>
+        <w:rPr>
+          <w:color w:val="000000" w:themeColor="text1"/>
+        </w:rPr>
+      </w:pPr>
+    </w:p>
+    <w:p>
+      <w:pPr>
+        <w:rPr>
+          <w:color w:val="000000" w:themeColor="text1"/>
+        </w:rPr>
+      </w:pPr>
+    </w:p>
+    <w:p>
+      <w:pPr>
+        <w:rPr>
+          <w:color w:val="000000" w:themeColor="text1"/>
+        </w:rPr>
+      </w:pPr>
+    </w:p>
+    <w:p>
+      <w:pPr>
+        <w:rPr>
+          <w:color w:val="000000" w:themeColor="text1"/>
+        </w:rPr>
+      </w:pPr>
+    </w:p>
+    <w:p>
+      <w:pPr>
+        <w:rPr>
+          <w:color w:val="000000" w:themeColor="text1"/>
+        </w:rPr>
+      </w:pPr>
+    </w:p>
+    <w:p>
+      <w:pPr>
+        <w:rPr>
+          <w:color w:val="000000" w:themeColor="text1"/>
+        </w:rPr>
+      </w:pPr>
+    </w:p>
+    <w:p>
+      <w:pPr>
+        <w:rPr>
+          <w:color w:val="000000" w:themeColor="text1"/>
+        </w:rPr>
+      </w:pPr>
+      <w:r>
+        <w:rPr>
+          <w:color w:val="000000" w:themeColor="text1"/>
+        </w:rPr>
+        <w:t>Procedimento com a funcionalidade de escrever a função while() em C.</w:t>
+      </w:r>
+    </w:p>
+    <w:p>
+      <w:pPr>
+        <w:rPr>
+          <w:color w:val="000000" w:themeColor="text1"/>
+        </w:rPr>
+      </w:pPr>
+    </w:p>
+    <w:p>
+      <w:pPr>
+        <w:rPr>
+          <w:color w:val="000000" w:themeColor="text1"/>
+        </w:rPr>
+      </w:pPr>
+    </w:p>
+    <w:p>
+      <w:pPr>
+        <w:rPr>
+          <w:color w:val="000000" w:themeColor="text1"/>
+        </w:rPr>
+      </w:pPr>
+    </w:p>
+    <w:p>
+      <w:pPr>
+        <w:rPr>
+          <w:color w:val="000000" w:themeColor="text1"/>
+        </w:rPr>
+      </w:pPr>
+    </w:p>
+    <w:p>
+      <w:pPr>
+        <w:rPr>
+          <w:color w:val="000000" w:themeColor="text1"/>
+        </w:rPr>
+      </w:pPr>
+      <w:r>
+        <w:rPr>
+          <w:color w:val="000000" w:themeColor="text1"/>
+        </w:rPr>
+        <w:lastRenderedPageBreak/>
+        <w:drawing>
+          <wp:inline distT="0" distB="0" distL="0" distR="0" wp14:anchorId="7C7C44A9" wp14:editId="0A3617EF">
+            <wp:extent cx="3116531" cy="2220686"/>
+            <wp:effectExtent l="0" t="0" r="8255" b="8255"/>
+            <wp:docPr id="22" name="Imagem 22" descr="Uma imagem com texto&#10;&#10;Descrição gerada automaticamente"/>
+            <wp:cNvGraphicFramePr>
+              <a:graphicFrameLocks xmlns:a="http://schemas.openxmlformats.org/drawingml/2006/main" noChangeAspect="1"/>
+            </wp:cNvGraphicFramePr>
+            <a:graphic xmlns:a="http://schemas.openxmlformats.org/drawingml/2006/main">
+              <a:graphicData uri="http://schemas.openxmlformats.org/drawingml/2006/picture">
+                <pic:pic xmlns:pic="http://schemas.openxmlformats.org/drawingml/2006/picture">
+                  <pic:nvPicPr>
+                    <pic:cNvPr id="22" name="Imagem 22" descr="Uma imagem com texto&#10;&#10;Descrição gerada automaticamente"/>
+                    <pic:cNvPicPr/>
+                  </pic:nvPicPr>
+                  <pic:blipFill>
+                    <a:blip r:embed="rId27"/>
+                    <a:stretch>
+                      <a:fillRect/>
+                    </a:stretch>
+                  </pic:blipFill>
+                  <pic:spPr>
+                    <a:xfrm>
+                      <a:off x="0" y="0"/>
+                      <a:ext cx="3122307" cy="2224802"/>
+                    </a:xfrm>
+                    <a:prstGeom prst="rect">
+                      <a:avLst/>
+                    </a:prstGeom>
+                  </pic:spPr>
+                </pic:pic>
+              </a:graphicData>
+            </a:graphic>
+          </wp:inline>
+        </w:drawing>
+      </w:r>
+    </w:p>
+    <w:p>
+      <w:pPr>
+        <w:rPr>
+          <w:color w:val="000000" w:themeColor="text1"/>
+        </w:rPr>
+      </w:pPr>
+    </w:p>
+    <w:p>
+      <w:pPr>
+        <w:rPr>
+          <w:color w:val="000000" w:themeColor="text1"/>
+        </w:rPr>
+      </w:pPr>
+      <w:r>
+        <w:rPr>
+          <w:color w:val="000000" w:themeColor="text1"/>
+        </w:rPr>
+        <w:t>Método responsável pela escrita de uma estrutura de decisão if em C, consegue também suportar else, para realizar um else if() é necessário incluir outra estrutura if dentro do else.</w:t>
+      </w:r>
+    </w:p>
+    <w:p>
+      <w:pPr>
+        <w:rPr>
+          <w:color w:val="000000" w:themeColor="text1"/>
+        </w:rPr>
+      </w:pPr>
+    </w:p>
+    <w:p>
+      <w:pPr>
+        <w:rPr>
+          <w:color w:val="000000" w:themeColor="text1"/>
+        </w:rPr>
+      </w:pPr>
+      <w:r>
+        <w:rPr>
+          <w:color w:val="000000" w:themeColor="text1"/>
+        </w:rPr>
+        <w:drawing>
+          <wp:inline distT="0" distB="0" distL="0" distR="0" wp14:anchorId="1789780F" wp14:editId="0FCF9EDC">
+            <wp:extent cx="3791479" cy="743054"/>
+            <wp:effectExtent l="0" t="0" r="0" b="0"/>
+            <wp:docPr id="23" name="Imagem 23" descr="Uma imagem com texto&#10;&#10;Descrição gerada automaticamente"/>
+            <wp:cNvGraphicFramePr>
+              <a:graphicFrameLocks xmlns:a="http://schemas.openxmlformats.org/drawingml/2006/main" noChangeAspect="1"/>
+            </wp:cNvGraphicFramePr>
+            <a:graphic xmlns:a="http://schemas.openxmlformats.org/drawingml/2006/main">
+              <a:graphicData uri="http://schemas.openxmlformats.org/drawingml/2006/picture">
+                <pic:pic xmlns:pic="http://schemas.openxmlformats.org/drawingml/2006/picture">
+                  <pic:nvPicPr>
+                    <pic:cNvPr id="23" name="Imagem 23" descr="Uma imagem com texto&#10;&#10;Descrição gerada automaticamente"/>
+                    <pic:cNvPicPr/>
+                  </pic:nvPicPr>
+                  <pic:blipFill>
+                    <a:blip r:embed="rId28"/>
+                    <a:stretch>
+                      <a:fillRect/>
+                    </a:stretch>
+                  </pic:blipFill>
+                  <pic:spPr>
+                    <a:xfrm>
+                      <a:off x="0" y="0"/>
+                      <a:ext cx="3791479" cy="743054"/>
+                    </a:xfrm>
+                    <a:prstGeom prst="rect">
+                      <a:avLst/>
+                    </a:prstGeom>
+                  </pic:spPr>
+                </pic:pic>
+              </a:graphicData>
+            </a:graphic>
+          </wp:inline>
+        </w:drawing>
+      </w:r>
+    </w:p>
+    <w:p>
+      <w:pPr>
+        <w:rPr>
+          <w:color w:val="000000" w:themeColor="text1"/>
+        </w:rPr>
+      </w:pPr>
+      <w:r>
+        <w:rPr>
+          <w:color w:val="000000" w:themeColor="text1"/>
+        </w:rPr>
+        <w:t xml:space="preserve">Método que </w:t>
+      </w:r>
+      <w:r>
+        <w:rPr>
+          <w:color w:val="000000" w:themeColor="text1"/>
+        </w:rPr>
+        <w:t>declara uma variável registando o seu tipo, é chamada no procedimento _declarar().</w:t>
+      </w:r>
+    </w:p>
+    <w:p>
+      <w:pPr>
+        <w:rPr>
+          <w:color w:val="000000" w:themeColor="text1"/>
+        </w:rPr>
+      </w:pPr>
+    </w:p>
+    <w:p>
+      <w:pPr>
+        <w:rPr>
+          <w:color w:val="000000" w:themeColor="text1"/>
+        </w:rPr>
+      </w:pPr>
+      <w:r>
+        <w:rPr>
+          <w:color w:val="000000" w:themeColor="text1"/>
+        </w:rPr>
+        <w:drawing>
+          <wp:inline distT="0" distB="0" distL="0" distR="0" wp14:anchorId="5D3DE8B3" wp14:editId="2B15032E">
+            <wp:extent cx="4991797" cy="828791"/>
+            <wp:effectExtent l="0" t="0" r="0" b="9525"/>
+            <wp:docPr id="24" name="Imagem 24" descr="Uma imagem com texto&#10;&#10;Descrição gerada automaticamente"/>
+            <wp:cNvGraphicFramePr>
+              <a:graphicFrameLocks xmlns:a="http://schemas.openxmlformats.org/drawingml/2006/main" noChangeAspect="1"/>
+            </wp:cNvGraphicFramePr>
+            <a:graphic xmlns:a="http://schemas.openxmlformats.org/drawingml/2006/main">
+              <a:graphicData uri="http://schemas.openxmlformats.org/drawingml/2006/picture">
+                <pic:pic xmlns:pic="http://schemas.openxmlformats.org/drawingml/2006/picture">
+                  <pic:nvPicPr>
+                    <pic:cNvPr id="24" name="Imagem 24" descr="Uma imagem com texto&#10;&#10;Descrição gerada automaticamente"/>
+                    <pic:cNvPicPr/>
+                  </pic:nvPicPr>
+                  <pic:blipFill>
+                    <a:blip r:embed="rId29"/>
+                    <a:stretch>
+                      <a:fillRect/>
+                    </a:stretch>
+                  </pic:blipFill>
+                  <pic:spPr>
+                    <a:xfrm>
+                      <a:off x="0" y="0"/>
+                      <a:ext cx="4991797" cy="828791"/>
+                    </a:xfrm>
+                    <a:prstGeom prst="rect">
+                      <a:avLst/>
+                    </a:prstGeom>
+                  </pic:spPr>
+                </pic:pic>
+              </a:graphicData>
+            </a:graphic>
+          </wp:inline>
+        </w:drawing>
+      </w:r>
+    </w:p>
+    <w:p>
+      <w:pPr>
+        <w:rPr>
+          <w:color w:val="000000" w:themeColor="text1"/>
+        </w:rPr>
+      </w:pPr>
+    </w:p>
+    <w:p>
+      <w:pPr>
+        <w:rPr>
+          <w:color w:val="000000" w:themeColor="text1"/>
+        </w:rPr>
+      </w:pPr>
+      <w:r>
+        <w:rPr>
+          <w:color w:val="000000" w:themeColor="text1"/>
+        </w:rPr>
+        <w:t>Procedimento responsável pela escrita da alteração/atribuição de um valor de uma variável</w:t>
+      </w:r>
+    </w:p>
+    <w:p>
+      <w:pPr>
+        <w:widowControl/>
+        <w:spacing w:after="160" w:line="259" w:lineRule="auto"/>
+        <w:jc w:val="left"/>
+        <w:rPr>
+          <w:color w:val="000000" w:themeColor="text1"/>
+        </w:rPr>
+      </w:pPr>
+      <w:r>
+        <w:rPr>
+          <w:color w:val="000000" w:themeColor="text1"/>
+        </w:rPr>
+        <w:br w:type="page"/>
+      </w:r>
+    </w:p>
+    <w:p>
+      <w:pPr>
+        <w:rPr>
+          <w:color w:val="000000" w:themeColor="text1"/>
+        </w:rPr>
+      </w:pPr>
+      <w:r>
+        <w:rPr>
+          <w:color w:val="000000" w:themeColor="text1"/>
+        </w:rPr>
+        <w:lastRenderedPageBreak/>
+        <w:drawing>
+          <wp:inline distT="0" distB="0" distL="0" distR="0" wp14:anchorId="41D65CE6" wp14:editId="57B6AEB5">
+            <wp:extent cx="5115639" cy="4020111"/>
+            <wp:effectExtent l="0" t="0" r="8890" b="0"/>
+            <wp:docPr id="25" name="Imagem 25" descr="Uma imagem com texto&#10;&#10;Descrição gerada automaticamente"/>
+            <wp:cNvGraphicFramePr>
+              <a:graphicFrameLocks xmlns:a="http://schemas.openxmlformats.org/drawingml/2006/main" noChangeAspect="1"/>
+            </wp:cNvGraphicFramePr>
+            <a:graphic xmlns:a="http://schemas.openxmlformats.org/drawingml/2006/main">
+              <a:graphicData uri="http://schemas.openxmlformats.org/drawingml/2006/picture">
+                <pic:pic xmlns:pic="http://schemas.openxmlformats.org/drawingml/2006/picture">
+                  <pic:nvPicPr>
+                    <pic:cNvPr id="25" name="Imagem 25" descr="Uma imagem com texto&#10;&#10;Descrição gerada automaticamente"/>
+                    <pic:cNvPicPr/>
+                  </pic:nvPicPr>
+                  <pic:blipFill>
+                    <a:blip r:embed="rId30"/>
+                    <a:stretch>
+                      <a:fillRect/>
+                    </a:stretch>
+                  </pic:blipFill>
+                  <pic:spPr>
+                    <a:xfrm>
+                      <a:off x="0" y="0"/>
+                      <a:ext cx="5115639" cy="4020111"/>
+                    </a:xfrm>
+                    <a:prstGeom prst="rect">
+                      <a:avLst/>
+                    </a:prstGeom>
+                  </pic:spPr>
+                </pic:pic>
+              </a:graphicData>
+            </a:graphic>
+          </wp:inline>
+        </w:drawing>
+      </w:r>
+    </w:p>
+    <w:p>
+      <w:pPr>
+        <w:rPr>
+          <w:color w:val="000000" w:themeColor="text1"/>
+        </w:rPr>
+      </w:pPr>
+    </w:p>
+    <w:p>
+      <w:pPr>
+        <w:rPr>
+          <w:color w:val="000000" w:themeColor="text1"/>
+        </w:rPr>
+      </w:pPr>
+      <w:r>
+        <w:rPr>
+          <w:color w:val="000000" w:themeColor="text1"/>
+        </w:rPr>
+        <w:t>…</w:t>
+      </w:r>
+    </w:p>
+    <w:p>
+      <w:pPr>
+        <w:rPr>
+          <w:color w:val="000000" w:themeColor="text1"/>
+        </w:rPr>
+      </w:pPr>
+    </w:p>
+    <w:p>
+      <w:pPr>
+        <w:rPr>
+          <w:color w:val="000000" w:themeColor="text1"/>
+        </w:rPr>
+      </w:pPr>
+      <w:r>
+        <w:rPr>
+          <w:color w:val="000000" w:themeColor="text1"/>
+        </w:rPr>
+        <w:drawing>
+          <wp:inline distT="0" distB="0" distL="0" distR="0" wp14:anchorId="774DCF98" wp14:editId="7F21F193">
+            <wp:extent cx="4810796" cy="3762900"/>
+            <wp:effectExtent l="0" t="0" r="8890" b="9525"/>
+            <wp:docPr id="26" name="Imagem 26" descr="Uma imagem com texto&#10;&#10;Descrição gerada automaticamente"/>
+            <wp:cNvGraphicFramePr>
+              <a:graphicFrameLocks xmlns:a="http://schemas.openxmlformats.org/drawingml/2006/main" noChangeAspect="1"/>
+            </wp:cNvGraphicFramePr>
+            <a:graphic xmlns:a="http://schemas.openxmlformats.org/drawingml/2006/main">
+              <a:graphicData uri="http://schemas.openxmlformats.org/drawingml/2006/picture">
+                <pic:pic xmlns:pic="http://schemas.openxmlformats.org/drawingml/2006/picture">
+                  <pic:nvPicPr>
+                    <pic:cNvPr id="26" name="Imagem 26" descr="Uma imagem com texto&#10;&#10;Descrição gerada automaticamente"/>
+                    <pic:cNvPicPr/>
+                  </pic:nvPicPr>
+                  <pic:blipFill>
+                    <a:blip r:embed="rId31"/>
+                    <a:stretch>
+                      <a:fillRect/>
+                    </a:stretch>
+                  </pic:blipFill>
+                  <pic:spPr>
+                    <a:xfrm>
+                      <a:off x="0" y="0"/>
+                      <a:ext cx="4810796" cy="3762900"/>
+                    </a:xfrm>
+                    <a:prstGeom prst="rect">
+                      <a:avLst/>
+                    </a:prstGeom>
+                  </pic:spPr>
+                </pic:pic>
+              </a:graphicData>
+            </a:graphic>
+          </wp:inline>
+        </w:drawing>
+      </w:r>
+    </w:p>
+    <w:p>
+      <w:pPr>
+        <w:rPr>
+          <w:color w:val="000000" w:themeColor="text1"/>
+        </w:rPr>
+      </w:pPr>
+    </w:p>
+    <w:p>
+      <w:pPr>
+        <w:rPr>
+          <w:color w:val="000000" w:themeColor="text1"/>
+        </w:rPr>
+      </w:pPr>
+      <w:r>
+        <w:rPr>
+          <w:color w:val="000000" w:themeColor="text1"/>
+        </w:rPr>
+        <w:t>…</w:t>
+      </w:r>
     </w:p>
     <w:p>
       <w:pPr>
@@ -4448,6 +5426,7 @@
         <w:rPr>
           <w:color w:val="000000" w:themeColor="text1"/>
         </w:rPr>
+        <w:lastRenderedPageBreak/>
         <w:t>Outputs</w:t>
       </w:r>
       <w:bookmarkEnd w:id="13"/>
@@ -4459,7 +5438,7 @@
       </w:pPr>
     </w:p>
     <w:sectPr>
-      <w:headerReference w:type="default" r:id="rId18"/>
+      <w:headerReference w:type="default" r:id="rId32"/>
       <w:pgSz w:w="11906" w:h="16838"/>
       <w:pgMar w:top="1417" w:right="1701" w:bottom="1417" w:left="1701" w:header="708" w:footer="708" w:gutter="0"/>
       <w:cols w:space="708"/>
@@ -4540,7 +5519,6 @@
               <w:szCs w:val="48"/>
             </w:rPr>
           </w:pPr>
-          <w:proofErr w:type="spellStart"/>
           <w:r>
             <w:rPr>
               <w:rFonts w:ascii="Tw Cen MT" w:hAnsi="Tw Cen MT"/>
@@ -4550,7 +5528,6 @@
             </w:rPr>
             <w:t>Portugol</w:t>
           </w:r>
-          <w:proofErr w:type="spellEnd"/>
         </w:p>
       </w:tc>
       <w:tc>
@@ -4649,6 +5626,127 @@
     </w:r>
   </w:p>
 </w:hdr>
+</file>
+
+<file path=word/numbering.xml><?xml version="1.0" encoding="utf-8"?>
+<w:numbering xmlns:wpc="http://schemas.microsoft.com/office/word/2010/wordprocessingCanvas" xmlns:cx="http://schemas.microsoft.com/office/drawing/2014/chartex" xmlns:cx1="http://schemas.microsoft.com/office/drawing/2015/9/8/chartex" xmlns:cx2="http://schemas.microsoft.com/office/drawing/2015/10/21/chartex" xmlns:cx3="http://schemas.microsoft.com/office/drawing/2016/5/9/chartex" xmlns:cx4="http://schemas.microsoft.com/office/drawing/2016/5/10/chartex" xmlns:cx5="http://schemas.microsoft.com/office/drawing/2016/5/11/chartex" xmlns:cx6="http://schemas.microsoft.com/office/drawing/2016/5/12/chartex" xmlns:cx7="http://schemas.microsoft.com/office/drawing/2016/5/13/chartex" xmlns:cx8="http://schemas.microsoft.com/office/drawing/2016/5/14/chartex" xmlns:mc="http://schemas.openxmlformats.org/markup-compatibility/2006" xmlns:aink="http://schemas.microsoft.com/office/drawing/2016/ink" xmlns:am3d="http://schemas.microsoft.com/office/drawing/2017/model3d" xmlns:o="urn:schemas-microsoft-com:office:office" xmlns:r="http://schemas.openxmlformats.org/officeDocument/2006/relationships" xmlns:m="http://schemas.openxmlformats.org/officeDocument/2006/math" xmlns:v="urn:schemas-microsoft-com:vml" xmlns:wp14="http://schemas.microsoft.com/office/word/2010/wordprocessingDrawing" xmlns:wp="http://schemas.openxmlformats.org/drawingml/2006/wordprocessingDrawing" xmlns:w10="urn:schemas-microsoft-com:office:word" xmlns:w="http://schemas.openxmlformats.org/wordprocessingml/2006/main" xmlns:w14="http://schemas.microsoft.com/office/word/2010/wordml" xmlns:w15="http://schemas.microsoft.com/office/word/2012/wordml" xmlns:w16cex="http://schemas.microsoft.com/office/word/2018/wordml/cex" xmlns:w16cid="http://schemas.microsoft.com/office/word/2016/wordml/cid" xmlns:w16="http://schemas.microsoft.com/office/word/2018/wordml" xmlns:w16sdtdh="http://schemas.microsoft.com/office/word/2020/wordml/sdtdatahash" xmlns:w16se="http://schemas.microsoft.com/office/word/2015/wordml/symex" xmlns:wpg="http://schemas.microsoft.com/office/word/2010/wordprocessingGroup" xmlns:wpi="http://schemas.microsoft.com/office/word/2010/wordprocessingInk" xmlns:wne="http://schemas.microsoft.com/office/word/2006/wordml" xmlns:wps="http://schemas.microsoft.com/office/word/2010/wordprocessingShape" mc:Ignorable="w14 w15 w16se w16cid w16 w16cex w16sdtdh wp14">
+  <w:abstractNum w:abstractNumId="0" w15:restartNumberingAfterBreak="0">
+    <w:nsid w:val="29EF685C"/>
+    <w:multiLevelType w:val="hybridMultilevel"/>
+    <w:tmpl w:val="C4F0D454"/>
+    <w:lvl w:ilvl="0" w:tplc="08160001">
+      <w:start w:val="1"/>
+      <w:numFmt w:val="bullet"/>
+      <w:lvlText w:val=""/>
+      <w:lvlJc w:val="left"/>
+      <w:pPr>
+        <w:ind w:left="776" w:hanging="360"/>
+      </w:pPr>
+      <w:rPr>
+        <w:rFonts w:ascii="Symbol" w:hAnsi="Symbol" w:hint="default"/>
+      </w:rPr>
+    </w:lvl>
+    <w:lvl w:ilvl="1" w:tplc="08160003">
+      <w:start w:val="1"/>
+      <w:numFmt w:val="bullet"/>
+      <w:lvlText w:val="o"/>
+      <w:lvlJc w:val="left"/>
+      <w:pPr>
+        <w:ind w:left="1496" w:hanging="360"/>
+      </w:pPr>
+      <w:rPr>
+        <w:rFonts w:ascii="Courier New" w:hAnsi="Courier New" w:cs="Courier New" w:hint="default"/>
+      </w:rPr>
+    </w:lvl>
+    <w:lvl w:ilvl="2" w:tplc="08160005">
+      <w:start w:val="1"/>
+      <w:numFmt w:val="bullet"/>
+      <w:lvlText w:val=""/>
+      <w:lvlJc w:val="left"/>
+      <w:pPr>
+        <w:ind w:left="2216" w:hanging="360"/>
+      </w:pPr>
+      <w:rPr>
+        <w:rFonts w:ascii="Wingdings" w:hAnsi="Wingdings" w:hint="default"/>
+      </w:rPr>
+    </w:lvl>
+    <w:lvl w:ilvl="3" w:tplc="08160001">
+      <w:start w:val="1"/>
+      <w:numFmt w:val="bullet"/>
+      <w:lvlText w:val=""/>
+      <w:lvlJc w:val="left"/>
+      <w:pPr>
+        <w:ind w:left="2936" w:hanging="360"/>
+      </w:pPr>
+      <w:rPr>
+        <w:rFonts w:ascii="Symbol" w:hAnsi="Symbol" w:hint="default"/>
+      </w:rPr>
+    </w:lvl>
+    <w:lvl w:ilvl="4" w:tplc="08160003">
+      <w:start w:val="1"/>
+      <w:numFmt w:val="bullet"/>
+      <w:lvlText w:val="o"/>
+      <w:lvlJc w:val="left"/>
+      <w:pPr>
+        <w:ind w:left="3656" w:hanging="360"/>
+      </w:pPr>
+      <w:rPr>
+        <w:rFonts w:ascii="Courier New" w:hAnsi="Courier New" w:cs="Courier New" w:hint="default"/>
+      </w:rPr>
+    </w:lvl>
+    <w:lvl w:ilvl="5" w:tplc="08160005">
+      <w:start w:val="1"/>
+      <w:numFmt w:val="bullet"/>
+      <w:lvlText w:val=""/>
+      <w:lvlJc w:val="left"/>
+      <w:pPr>
+        <w:ind w:left="4376" w:hanging="360"/>
+      </w:pPr>
+      <w:rPr>
+        <w:rFonts w:ascii="Wingdings" w:hAnsi="Wingdings" w:hint="default"/>
+      </w:rPr>
+    </w:lvl>
+    <w:lvl w:ilvl="6" w:tplc="08160001">
+      <w:start w:val="1"/>
+      <w:numFmt w:val="bullet"/>
+      <w:lvlText w:val=""/>
+      <w:lvlJc w:val="left"/>
+      <w:pPr>
+        <w:ind w:left="5096" w:hanging="360"/>
+      </w:pPr>
+      <w:rPr>
+        <w:rFonts w:ascii="Symbol" w:hAnsi="Symbol" w:hint="default"/>
+      </w:rPr>
+    </w:lvl>
+    <w:lvl w:ilvl="7" w:tplc="08160003">
+      <w:start w:val="1"/>
+      <w:numFmt w:val="bullet"/>
+      <w:lvlText w:val="o"/>
+      <w:lvlJc w:val="left"/>
+      <w:pPr>
+        <w:ind w:left="5816" w:hanging="360"/>
+      </w:pPr>
+      <w:rPr>
+        <w:rFonts w:ascii="Courier New" w:hAnsi="Courier New" w:cs="Courier New" w:hint="default"/>
+      </w:rPr>
+    </w:lvl>
+    <w:lvl w:ilvl="8" w:tplc="08160005">
+      <w:start w:val="1"/>
+      <w:numFmt w:val="bullet"/>
+      <w:lvlText w:val=""/>
+      <w:lvlJc w:val="left"/>
+      <w:pPr>
+        <w:ind w:left="6536" w:hanging="360"/>
+      </w:pPr>
+      <w:rPr>
+        <w:rFonts w:ascii="Wingdings" w:hAnsi="Wingdings" w:hint="default"/>
+      </w:rPr>
+    </w:lvl>
+  </w:abstractNum>
+  <w:num w:numId="1">
+    <w:abstractNumId w:val="0"/>
+  </w:num>
+</w:numbering>
 </file>
 
 <file path=word/styles.xml><?xml version="1.0" encoding="utf-8"?>
@@ -5104,6 +6202,28 @@
       <w:szCs w:val="26"/>
     </w:rPr>
   </w:style>
+  <w:style w:type="paragraph" w:styleId="Ttulo3">
+    <w:name w:val="heading 3"/>
+    <w:basedOn w:val="Normal"/>
+    <w:next w:val="Normal"/>
+    <w:link w:val="Ttulo3Carter"/>
+    <w:uiPriority w:val="9"/>
+    <w:unhideWhenUsed/>
+    <w:qFormat/>
+    <w:rsid w:val="00D57156"/>
+    <w:pPr>
+      <w:keepNext/>
+      <w:keepLines/>
+      <w:spacing w:before="40"/>
+      <w:outlineLvl w:val="2"/>
+    </w:pPr>
+    <w:rPr>
+      <w:rFonts w:asciiTheme="majorHAnsi" w:eastAsiaTheme="majorEastAsia" w:hAnsiTheme="majorHAnsi" w:cstheme="majorBidi"/>
+      <w:color w:val="1F3763" w:themeColor="accent1" w:themeShade="7F"/>
+      <w:sz w:val="24"/>
+      <w:szCs w:val="24"/>
+    </w:rPr>
+  </w:style>
   <w:style w:type="character" w:default="1" w:styleId="Tipodeletrapredefinidodopargrafo">
     <w:name w:val="Default Paragraph Font"/>
     <w:uiPriority w:val="1"/>
@@ -5278,6 +6398,30 @@
     <w:pPr>
       <w:spacing w:after="100"/>
       <w:ind w:left="200"/>
+    </w:pPr>
+  </w:style>
+  <w:style w:type="character" w:customStyle="1" w:styleId="Ttulo3Carter">
+    <w:name w:val="Título 3 Caráter"/>
+    <w:basedOn w:val="Tipodeletrapredefinidodopargrafo"/>
+    <w:link w:val="Ttulo3"/>
+    <w:uiPriority w:val="9"/>
+    <w:rsid w:val="00D57156"/>
+    <w:rPr>
+      <w:rFonts w:asciiTheme="majorHAnsi" w:eastAsiaTheme="majorEastAsia" w:hAnsiTheme="majorHAnsi" w:cstheme="majorBidi"/>
+      <w:color w:val="1F3763" w:themeColor="accent1" w:themeShade="7F"/>
+      <w:sz w:val="24"/>
+      <w:szCs w:val="24"/>
+    </w:rPr>
+  </w:style>
+  <w:style w:type="paragraph" w:styleId="PargrafodaLista">
+    <w:name w:val="List Paragraph"/>
+    <w:basedOn w:val="Normal"/>
+    <w:uiPriority w:val="34"/>
+    <w:qFormat/>
+    <w:rsid w:val="00D57156"/>
+    <w:pPr>
+      <w:ind w:left="720"/>
+      <w:contextualSpacing/>
     </w:pPr>
   </w:style>
 </w:styles>

</xml_diff>

<commit_message>
Relatório com as prints todas no interpretor mais algum texto (pouco)
</commit_message>
<xml_diff>
--- a/Relatório.docx
+++ b/Relatório.docx
@@ -4653,33 +4653,6 @@
     </w:p>
     <w:p>
       <w:pPr>
-        <w:pStyle w:val="Ttulo2"/>
-        <w:rPr>
-          <w:color w:val="auto"/>
-        </w:rPr>
-      </w:pPr>
-    </w:p>
-    <w:p>
-      <w:pPr>
-        <w:pStyle w:val="Ttulo2"/>
-        <w:rPr>
-          <w:color w:val="auto"/>
-        </w:rPr>
-      </w:pPr>
-      <w:bookmarkStart w:id="12" w:name="_Toc93232925"/>
-      <w:proofErr w:type="spellStart"/>
-      <w:r>
-        <w:rPr>
-          <w:color w:val="auto"/>
-        </w:rPr>
-        <w:t>Writer</w:t>
-      </w:r>
-      <w:bookmarkEnd w:id="12"/>
-      <w:proofErr w:type="spellEnd"/>
-    </w:p>
-    <w:p/>
-    <w:p>
-      <w:pPr>
         <w:pStyle w:val="Ttulo3"/>
         <w:ind w:firstLine="708"/>
         <w:rPr>
@@ -4688,7 +4661,6 @@
           <w:color w:val="auto"/>
         </w:rPr>
       </w:pPr>
-      <w:bookmarkStart w:id="13" w:name="_Toc93232926"/>
       <w:r>
         <w:rPr>
           <w:color w:val="auto"/>
@@ -4702,6 +4674,945 @@
           <w:iCs/>
           <w:color w:val="auto"/>
         </w:rPr>
+        <w:t>eval_</w:t>
+      </w:r>
+      <w:r>
+        <w:rPr>
+          <w:i/>
+          <w:iCs/>
+          <w:color w:val="auto"/>
+        </w:rPr>
+        <w:t>interpretador</w:t>
+      </w:r>
+      <w:proofErr w:type="spellEnd"/>
+    </w:p>
+    <w:p/>
+    <w:p>
+      <w:r>
+        <w:t xml:space="preserve">O </w:t>
+      </w:r>
+      <w:proofErr w:type="spellStart"/>
+      <w:r>
+        <w:rPr>
+          <w:i/>
+          <w:iCs/>
+        </w:rPr>
+        <w:t>eval_interpreter</w:t>
+      </w:r>
+      <w:proofErr w:type="spellEnd"/>
+      <w:r>
+        <w:rPr>
+          <w:i/>
+          <w:iCs/>
+        </w:rPr>
+        <w:t xml:space="preserve"> </w:t>
+      </w:r>
+      <w:r>
+        <w:t xml:space="preserve">foi abordado com o objetivo de interpretar o pseudocódigo escrito pelo utilizador em um ficheiro. </w:t>
+      </w:r>
+      <w:proofErr w:type="gramStart"/>
+      <w:r>
+        <w:t>De forma a que</w:t>
+      </w:r>
+      <w:proofErr w:type="gramEnd"/>
+      <w:r>
+        <w:t xml:space="preserve"> este consiga entender o que está a ser lido, foi necessário criar uma classe que consiga aceder às informações que foram registadas a partir da gramática implementada</w:t>
+      </w:r>
+      <w:r>
+        <w:t>.</w:t>
+      </w:r>
+    </w:p>
+    <w:p/>
+    <w:p>
+      <w:r>
+        <w:drawing>
+          <wp:inline distT="0" distB="0" distL="0" distR="0" wp14:anchorId="389DEB95" wp14:editId="1D638674">
+            <wp:extent cx="1800476" cy="200053"/>
+            <wp:effectExtent l="0" t="0" r="0" b="9525"/>
+            <wp:docPr id="29" name="Imagem 29"/>
+            <wp:cNvGraphicFramePr>
+              <a:graphicFrameLocks xmlns:a="http://schemas.openxmlformats.org/drawingml/2006/main" noChangeAspect="1"/>
+            </wp:cNvGraphicFramePr>
+            <a:graphic xmlns:a="http://schemas.openxmlformats.org/drawingml/2006/main">
+              <a:graphicData uri="http://schemas.openxmlformats.org/drawingml/2006/picture">
+                <pic:pic xmlns:pic="http://schemas.openxmlformats.org/drawingml/2006/picture">
+                  <pic:nvPicPr>
+                    <pic:cNvPr id="1" name=""/>
+                    <pic:cNvPicPr/>
+                  </pic:nvPicPr>
+                  <pic:blipFill>
+                    <a:blip r:embed="rId19"/>
+                    <a:stretch>
+                      <a:fillRect/>
+                    </a:stretch>
+                  </pic:blipFill>
+                  <pic:spPr>
+                    <a:xfrm>
+                      <a:off x="0" y="0"/>
+                      <a:ext cx="1800476" cy="200053"/>
+                    </a:xfrm>
+                    <a:prstGeom prst="rect">
+                      <a:avLst/>
+                    </a:prstGeom>
+                  </pic:spPr>
+                </pic:pic>
+              </a:graphicData>
+            </a:graphic>
+          </wp:inline>
+        </w:drawing>
+      </w:r>
+    </w:p>
+    <w:p/>
+    <w:p>
+      <w:r>
+        <w:t>Esta classe contém 2 atributos:</w:t>
+      </w:r>
+    </w:p>
+    <w:p>
+      <w:pPr>
+        <w:pStyle w:val="PargrafodaLista"/>
+        <w:numPr>
+          <w:ilvl w:val="0"/>
+          <w:numId w:val="2"/>
+        </w:numPr>
+      </w:pPr>
+      <w:proofErr w:type="spellStart"/>
+      <w:r>
+        <w:rPr>
+          <w:i/>
+          <w:iCs/>
+        </w:rPr>
+        <w:t>Operators</w:t>
+      </w:r>
+      <w:proofErr w:type="spellEnd"/>
+    </w:p>
+    <w:p>
+      <w:pPr>
+        <w:pStyle w:val="PargrafodaLista"/>
+        <w:numPr>
+          <w:ilvl w:val="0"/>
+          <w:numId w:val="2"/>
+        </w:numPr>
+      </w:pPr>
+      <w:proofErr w:type="spellStart"/>
+      <w:r>
+        <w:rPr>
+          <w:i/>
+          <w:iCs/>
+        </w:rPr>
+        <w:t>Symbols</w:t>
+      </w:r>
+      <w:proofErr w:type="spellEnd"/>
+    </w:p>
+    <w:p/>
+    <w:p>
+      <w:pPr>
+        <w:pStyle w:val="Ttulo3"/>
+        <w:ind w:left="416" w:firstLine="292"/>
+      </w:pPr>
+      <w:proofErr w:type="spellStart"/>
+      <w:r>
+        <w:rPr>
+          <w:color w:val="auto"/>
+        </w:rPr>
+        <w:t>Operators</w:t>
+      </w:r>
+      <w:proofErr w:type="spellEnd"/>
+    </w:p>
+    <w:p>
+      <w:pPr>
+        <w:rPr>
+          <w:color w:val="000000" w:themeColor="text1"/>
+        </w:rPr>
+      </w:pPr>
+    </w:p>
+    <w:p>
+      <w:pPr>
+        <w:rPr>
+          <w:color w:val="000000" w:themeColor="text1"/>
+        </w:rPr>
+      </w:pPr>
+      <w:proofErr w:type="spellStart"/>
+      <w:r>
+        <w:rPr>
+          <w:i/>
+          <w:iCs/>
+          <w:color w:val="000000" w:themeColor="text1"/>
+        </w:rPr>
+        <w:t>Operators</w:t>
+      </w:r>
+      <w:proofErr w:type="spellEnd"/>
+      <w:r>
+        <w:rPr>
+          <w:i/>
+          <w:iCs/>
+          <w:color w:val="000000" w:themeColor="text1"/>
+        </w:rPr>
+        <w:t xml:space="preserve"> </w:t>
+      </w:r>
+      <w:r>
+        <w:rPr>
+          <w:color w:val="000000" w:themeColor="text1"/>
+        </w:rPr>
+        <w:t xml:space="preserve">é uma tabela com os diferentes operadores, dos quais cada um obtém </w:t>
+      </w:r>
+      <w:r>
+        <w:rPr>
+          <w:color w:val="000000" w:themeColor="text1"/>
+        </w:rPr>
+        <w:t>os argumentos guardados em listas ou dicionários, a forma como cada operação guarda os argumentos e onde cada uma é chamada está definida na gramática em cada produção.</w:t>
+      </w:r>
+    </w:p>
+    <w:p>
+      <w:pPr>
+        <w:rPr>
+          <w:color w:val="000000" w:themeColor="text1"/>
+        </w:rPr>
+      </w:pPr>
+      <w:r>
+        <w:rPr>
+          <w:color w:val="000000" w:themeColor="text1"/>
+        </w:rPr>
+        <w:t>A cada operação é indicado o procedimento de interpretação respetivo usando os argumentos guardados.</w:t>
+      </w:r>
+    </w:p>
+    <w:p>
+      <w:pPr>
+        <w:rPr>
+          <w:color w:val="000000" w:themeColor="text1"/>
+        </w:rPr>
+      </w:pPr>
+    </w:p>
+    <w:p>
+      <w:pPr>
+        <w:rPr>
+          <w:color w:val="000000" w:themeColor="text1"/>
+        </w:rPr>
+      </w:pPr>
+      <w:r>
+        <w:rPr>
+          <w:color w:val="000000" w:themeColor="text1"/>
+        </w:rPr>
+        <w:drawing>
+          <wp:inline distT="0" distB="0" distL="0" distR="0" wp14:anchorId="25B26B07" wp14:editId="51652144">
+            <wp:extent cx="4601127" cy="3247949"/>
+            <wp:effectExtent l="0" t="0" r="0" b="0"/>
+            <wp:docPr id="27" name="Imagem 27" descr="Uma imagem com texto&#10;&#10;Descrição gerada automaticamente"/>
+            <wp:cNvGraphicFramePr>
+              <a:graphicFrameLocks xmlns:a="http://schemas.openxmlformats.org/drawingml/2006/main" noChangeAspect="1"/>
+            </wp:cNvGraphicFramePr>
+            <a:graphic xmlns:a="http://schemas.openxmlformats.org/drawingml/2006/main">
+              <a:graphicData uri="http://schemas.openxmlformats.org/drawingml/2006/picture">
+                <pic:pic xmlns:pic="http://schemas.openxmlformats.org/drawingml/2006/picture">
+                  <pic:nvPicPr>
+                    <pic:cNvPr id="27" name="Imagem 27" descr="Uma imagem com texto&#10;&#10;Descrição gerada automaticamente"/>
+                    <pic:cNvPicPr/>
+                  </pic:nvPicPr>
+                  <pic:blipFill>
+                    <a:blip r:embed="rId20"/>
+                    <a:stretch>
+                      <a:fillRect/>
+                    </a:stretch>
+                  </pic:blipFill>
+                  <pic:spPr>
+                    <a:xfrm>
+                      <a:off x="0" y="0"/>
+                      <a:ext cx="4604758" cy="3250512"/>
+                    </a:xfrm>
+                    <a:prstGeom prst="rect">
+                      <a:avLst/>
+                    </a:prstGeom>
+                  </pic:spPr>
+                </pic:pic>
+              </a:graphicData>
+            </a:graphic>
+          </wp:inline>
+        </w:drawing>
+      </w:r>
+    </w:p>
+    <w:p>
+      <w:pPr>
+        <w:pStyle w:val="Ttulo3"/>
+        <w:ind w:left="416"/>
+        <w:rPr>
+          <w:color w:val="auto"/>
+        </w:rPr>
+      </w:pPr>
+      <w:proofErr w:type="spellStart"/>
+      <w:r>
+        <w:rPr>
+          <w:color w:val="auto"/>
+        </w:rPr>
+        <w:lastRenderedPageBreak/>
+        <w:t>Symbols</w:t>
+      </w:r>
+      <w:proofErr w:type="spellEnd"/>
+    </w:p>
+    <w:p>
+      <w:r>
+        <w:t>…</w:t>
+      </w:r>
+    </w:p>
+    <w:p/>
+    <w:p>
+      <w:pPr>
+        <w:pStyle w:val="Ttulo3"/>
+        <w:ind w:left="416"/>
+        <w:rPr>
+          <w:color w:val="auto"/>
+        </w:rPr>
+      </w:pPr>
+      <w:r>
+        <w:rPr>
+          <w:color w:val="auto"/>
+        </w:rPr>
+        <w:t>Métodos</w:t>
+      </w:r>
+    </w:p>
+    <w:p/>
+    <w:p>
+      <w:r>
+        <w:drawing>
+          <wp:inline distT="0" distB="0" distL="0" distR="0" wp14:anchorId="230670C6" wp14:editId="49212390">
+            <wp:extent cx="2667372" cy="1047896"/>
+            <wp:effectExtent l="0" t="0" r="0" b="0"/>
+            <wp:docPr id="30" name="Imagem 30" descr="Uma imagem com texto&#10;&#10;Descrição gerada automaticamente"/>
+            <wp:cNvGraphicFramePr>
+              <a:graphicFrameLocks xmlns:a="http://schemas.openxmlformats.org/drawingml/2006/main" noChangeAspect="1"/>
+            </wp:cNvGraphicFramePr>
+            <a:graphic xmlns:a="http://schemas.openxmlformats.org/drawingml/2006/main">
+              <a:graphicData uri="http://schemas.openxmlformats.org/drawingml/2006/picture">
+                <pic:pic xmlns:pic="http://schemas.openxmlformats.org/drawingml/2006/picture">
+                  <pic:nvPicPr>
+                    <pic:cNvPr id="30" name="Imagem 30" descr="Uma imagem com texto&#10;&#10;Descrição gerada automaticamente"/>
+                    <pic:cNvPicPr/>
+                  </pic:nvPicPr>
+                  <pic:blipFill>
+                    <a:blip r:embed="rId21"/>
+                    <a:stretch>
+                      <a:fillRect/>
+                    </a:stretch>
+                  </pic:blipFill>
+                  <pic:spPr>
+                    <a:xfrm>
+                      <a:off x="0" y="0"/>
+                      <a:ext cx="2667372" cy="1047896"/>
+                    </a:xfrm>
+                    <a:prstGeom prst="rect">
+                      <a:avLst/>
+                    </a:prstGeom>
+                  </pic:spPr>
+                </pic:pic>
+              </a:graphicData>
+            </a:graphic>
+          </wp:inline>
+        </w:drawing>
+      </w:r>
+    </w:p>
+    <w:p/>
+    <w:p>
+      <w:r>
+        <w:t>…</w:t>
+      </w:r>
+    </w:p>
+    <w:p/>
+    <w:p>
+      <w:r>
+        <w:drawing>
+          <wp:inline distT="0" distB="0" distL="0" distR="0" wp14:anchorId="3476A986" wp14:editId="475256AA">
+            <wp:extent cx="4372585" cy="1486107"/>
+            <wp:effectExtent l="0" t="0" r="9525" b="0"/>
+            <wp:docPr id="31" name="Imagem 31" descr="Uma imagem com texto&#10;&#10;Descrição gerada automaticamente"/>
+            <wp:cNvGraphicFramePr>
+              <a:graphicFrameLocks xmlns:a="http://schemas.openxmlformats.org/drawingml/2006/main" noChangeAspect="1"/>
+            </wp:cNvGraphicFramePr>
+            <a:graphic xmlns:a="http://schemas.openxmlformats.org/drawingml/2006/main">
+              <a:graphicData uri="http://schemas.openxmlformats.org/drawingml/2006/picture">
+                <pic:pic xmlns:pic="http://schemas.openxmlformats.org/drawingml/2006/picture">
+                  <pic:nvPicPr>
+                    <pic:cNvPr id="31" name="Imagem 31" descr="Uma imagem com texto&#10;&#10;Descrição gerada automaticamente"/>
+                    <pic:cNvPicPr/>
+                  </pic:nvPicPr>
+                  <pic:blipFill>
+                    <a:blip r:embed="rId22"/>
+                    <a:stretch>
+                      <a:fillRect/>
+                    </a:stretch>
+                  </pic:blipFill>
+                  <pic:spPr>
+                    <a:xfrm>
+                      <a:off x="0" y="0"/>
+                      <a:ext cx="4372585" cy="1486107"/>
+                    </a:xfrm>
+                    <a:prstGeom prst="rect">
+                      <a:avLst/>
+                    </a:prstGeom>
+                  </pic:spPr>
+                </pic:pic>
+              </a:graphicData>
+            </a:graphic>
+          </wp:inline>
+        </w:drawing>
+      </w:r>
+    </w:p>
+    <w:p/>
+    <w:p>
+      <w:r>
+        <w:t>…</w:t>
+      </w:r>
+    </w:p>
+    <w:p/>
+    <w:p>
+      <w:r>
+        <w:drawing>
+          <wp:inline distT="0" distB="0" distL="0" distR="0" wp14:anchorId="0FAA9F7E" wp14:editId="3957120D">
+            <wp:extent cx="5400040" cy="4107180"/>
+            <wp:effectExtent l="0" t="0" r="0" b="7620"/>
+            <wp:docPr id="32" name="Imagem 32" descr="Uma imagem com texto&#10;&#10;Descrição gerada automaticamente"/>
+            <wp:cNvGraphicFramePr>
+              <a:graphicFrameLocks xmlns:a="http://schemas.openxmlformats.org/drawingml/2006/main" noChangeAspect="1"/>
+            </wp:cNvGraphicFramePr>
+            <a:graphic xmlns:a="http://schemas.openxmlformats.org/drawingml/2006/main">
+              <a:graphicData uri="http://schemas.openxmlformats.org/drawingml/2006/picture">
+                <pic:pic xmlns:pic="http://schemas.openxmlformats.org/drawingml/2006/picture">
+                  <pic:nvPicPr>
+                    <pic:cNvPr id="32" name="Imagem 32" descr="Uma imagem com texto&#10;&#10;Descrição gerada automaticamente"/>
+                    <pic:cNvPicPr/>
+                  </pic:nvPicPr>
+                  <pic:blipFill>
+                    <a:blip r:embed="rId23"/>
+                    <a:stretch>
+                      <a:fillRect/>
+                    </a:stretch>
+                  </pic:blipFill>
+                  <pic:spPr>
+                    <a:xfrm>
+                      <a:off x="0" y="0"/>
+                      <a:ext cx="5400040" cy="4107180"/>
+                    </a:xfrm>
+                    <a:prstGeom prst="rect">
+                      <a:avLst/>
+                    </a:prstGeom>
+                  </pic:spPr>
+                </pic:pic>
+              </a:graphicData>
+            </a:graphic>
+          </wp:inline>
+        </w:drawing>
+      </w:r>
+    </w:p>
+    <w:p>
+      <w:r>
+        <w:t>…</w:t>
+      </w:r>
+    </w:p>
+    <w:p>
+      <w:r>
+        <w:lastRenderedPageBreak/>
+        <w:drawing>
+          <wp:inline distT="0" distB="0" distL="0" distR="0" wp14:anchorId="0339A54A" wp14:editId="0AE2A471">
+            <wp:extent cx="5400040" cy="824865"/>
+            <wp:effectExtent l="0" t="0" r="0" b="0"/>
+            <wp:docPr id="33" name="Imagem 33" descr="Uma imagem com texto&#10;&#10;Descrição gerada automaticamente"/>
+            <wp:cNvGraphicFramePr>
+              <a:graphicFrameLocks xmlns:a="http://schemas.openxmlformats.org/drawingml/2006/main" noChangeAspect="1"/>
+            </wp:cNvGraphicFramePr>
+            <a:graphic xmlns:a="http://schemas.openxmlformats.org/drawingml/2006/main">
+              <a:graphicData uri="http://schemas.openxmlformats.org/drawingml/2006/picture">
+                <pic:pic xmlns:pic="http://schemas.openxmlformats.org/drawingml/2006/picture">
+                  <pic:nvPicPr>
+                    <pic:cNvPr id="33" name="Imagem 33" descr="Uma imagem com texto&#10;&#10;Descrição gerada automaticamente"/>
+                    <pic:cNvPicPr/>
+                  </pic:nvPicPr>
+                  <pic:blipFill>
+                    <a:blip r:embed="rId24"/>
+                    <a:stretch>
+                      <a:fillRect/>
+                    </a:stretch>
+                  </pic:blipFill>
+                  <pic:spPr>
+                    <a:xfrm>
+                      <a:off x="0" y="0"/>
+                      <a:ext cx="5400040" cy="824865"/>
+                    </a:xfrm>
+                    <a:prstGeom prst="rect">
+                      <a:avLst/>
+                    </a:prstGeom>
+                  </pic:spPr>
+                </pic:pic>
+              </a:graphicData>
+            </a:graphic>
+          </wp:inline>
+        </w:drawing>
+      </w:r>
+    </w:p>
+    <w:p/>
+    <w:p>
+      <w:r>
+        <w:t>…</w:t>
+      </w:r>
+    </w:p>
+    <w:p/>
+    <w:p>
+      <w:r>
+        <w:drawing>
+          <wp:inline distT="0" distB="0" distL="0" distR="0" wp14:anchorId="3EF417E2" wp14:editId="35452201">
+            <wp:extent cx="4363059" cy="4010585"/>
+            <wp:effectExtent l="0" t="0" r="0" b="9525"/>
+            <wp:docPr id="34" name="Imagem 34" descr="Uma imagem com texto, exterior, prateado, captura de ecrã&#10;&#10;Descrição gerada automaticamente"/>
+            <wp:cNvGraphicFramePr>
+              <a:graphicFrameLocks xmlns:a="http://schemas.openxmlformats.org/drawingml/2006/main" noChangeAspect="1"/>
+            </wp:cNvGraphicFramePr>
+            <a:graphic xmlns:a="http://schemas.openxmlformats.org/drawingml/2006/main">
+              <a:graphicData uri="http://schemas.openxmlformats.org/drawingml/2006/picture">
+                <pic:pic xmlns:pic="http://schemas.openxmlformats.org/drawingml/2006/picture">
+                  <pic:nvPicPr>
+                    <pic:cNvPr id="34" name="Imagem 34" descr="Uma imagem com texto, exterior, prateado, captura de ecrã&#10;&#10;Descrição gerada automaticamente"/>
+                    <pic:cNvPicPr/>
+                  </pic:nvPicPr>
+                  <pic:blipFill>
+                    <a:blip r:embed="rId25"/>
+                    <a:stretch>
+                      <a:fillRect/>
+                    </a:stretch>
+                  </pic:blipFill>
+                  <pic:spPr>
+                    <a:xfrm>
+                      <a:off x="0" y="0"/>
+                      <a:ext cx="4363059" cy="4010585"/>
+                    </a:xfrm>
+                    <a:prstGeom prst="rect">
+                      <a:avLst/>
+                    </a:prstGeom>
+                  </pic:spPr>
+                </pic:pic>
+              </a:graphicData>
+            </a:graphic>
+          </wp:inline>
+        </w:drawing>
+      </w:r>
+    </w:p>
+    <w:p/>
+    <w:p>
+      <w:r>
+        <w:t>…</w:t>
+      </w:r>
+    </w:p>
+    <w:p/>
+    <w:p>
+      <w:r>
+        <w:drawing>
+          <wp:inline distT="0" distB="0" distL="0" distR="0" wp14:anchorId="7F1F29F4" wp14:editId="6999601D">
+            <wp:extent cx="4505954" cy="2181529"/>
+            <wp:effectExtent l="0" t="0" r="9525" b="0"/>
+            <wp:docPr id="35" name="Imagem 35" descr="Uma imagem com texto&#10;&#10;Descrição gerada automaticamente"/>
+            <wp:cNvGraphicFramePr>
+              <a:graphicFrameLocks xmlns:a="http://schemas.openxmlformats.org/drawingml/2006/main" noChangeAspect="1"/>
+            </wp:cNvGraphicFramePr>
+            <a:graphic xmlns:a="http://schemas.openxmlformats.org/drawingml/2006/main">
+              <a:graphicData uri="http://schemas.openxmlformats.org/drawingml/2006/picture">
+                <pic:pic xmlns:pic="http://schemas.openxmlformats.org/drawingml/2006/picture">
+                  <pic:nvPicPr>
+                    <pic:cNvPr id="35" name="Imagem 35" descr="Uma imagem com texto&#10;&#10;Descrição gerada automaticamente"/>
+                    <pic:cNvPicPr/>
+                  </pic:nvPicPr>
+                  <pic:blipFill>
+                    <a:blip r:embed="rId26"/>
+                    <a:stretch>
+                      <a:fillRect/>
+                    </a:stretch>
+                  </pic:blipFill>
+                  <pic:spPr>
+                    <a:xfrm>
+                      <a:off x="0" y="0"/>
+                      <a:ext cx="4505954" cy="2181529"/>
+                    </a:xfrm>
+                    <a:prstGeom prst="rect">
+                      <a:avLst/>
+                    </a:prstGeom>
+                  </pic:spPr>
+                </pic:pic>
+              </a:graphicData>
+            </a:graphic>
+          </wp:inline>
+        </w:drawing>
+      </w:r>
+    </w:p>
+    <w:p/>
+    <w:p>
+      <w:r>
+        <w:t>…</w:t>
+      </w:r>
+    </w:p>
+    <w:p/>
+    <w:p>
+      <w:r>
+        <w:lastRenderedPageBreak/>
+        <w:drawing>
+          <wp:inline distT="0" distB="0" distL="0" distR="0" wp14:anchorId="6B829865" wp14:editId="0C1D411F">
+            <wp:extent cx="3181794" cy="857370"/>
+            <wp:effectExtent l="0" t="0" r="0" b="0"/>
+            <wp:docPr id="36" name="Imagem 36" descr="Uma imagem com texto&#10;&#10;Descrição gerada automaticamente"/>
+            <wp:cNvGraphicFramePr>
+              <a:graphicFrameLocks xmlns:a="http://schemas.openxmlformats.org/drawingml/2006/main" noChangeAspect="1"/>
+            </wp:cNvGraphicFramePr>
+            <a:graphic xmlns:a="http://schemas.openxmlformats.org/drawingml/2006/main">
+              <a:graphicData uri="http://schemas.openxmlformats.org/drawingml/2006/picture">
+                <pic:pic xmlns:pic="http://schemas.openxmlformats.org/drawingml/2006/picture">
+                  <pic:nvPicPr>
+                    <pic:cNvPr id="36" name="Imagem 36" descr="Uma imagem com texto&#10;&#10;Descrição gerada automaticamente"/>
+                    <pic:cNvPicPr/>
+                  </pic:nvPicPr>
+                  <pic:blipFill>
+                    <a:blip r:embed="rId27"/>
+                    <a:stretch>
+                      <a:fillRect/>
+                    </a:stretch>
+                  </pic:blipFill>
+                  <pic:spPr>
+                    <a:xfrm>
+                      <a:off x="0" y="0"/>
+                      <a:ext cx="3181794" cy="857370"/>
+                    </a:xfrm>
+                    <a:prstGeom prst="rect">
+                      <a:avLst/>
+                    </a:prstGeom>
+                  </pic:spPr>
+                </pic:pic>
+              </a:graphicData>
+            </a:graphic>
+          </wp:inline>
+        </w:drawing>
+      </w:r>
+    </w:p>
+    <w:p/>
+    <w:p>
+      <w:r>
+        <w:t>…</w:t>
+      </w:r>
+    </w:p>
+    <w:p/>
+    <w:p>
+      <w:r>
+        <w:drawing>
+          <wp:inline distT="0" distB="0" distL="0" distR="0" wp14:anchorId="687A6B22" wp14:editId="3B6CE832">
+            <wp:extent cx="4134427" cy="3153215"/>
+            <wp:effectExtent l="0" t="0" r="0" b="9525"/>
+            <wp:docPr id="37" name="Imagem 37" descr="Uma imagem com texto&#10;&#10;Descrição gerada automaticamente"/>
+            <wp:cNvGraphicFramePr>
+              <a:graphicFrameLocks xmlns:a="http://schemas.openxmlformats.org/drawingml/2006/main" noChangeAspect="1"/>
+            </wp:cNvGraphicFramePr>
+            <a:graphic xmlns:a="http://schemas.openxmlformats.org/drawingml/2006/main">
+              <a:graphicData uri="http://schemas.openxmlformats.org/drawingml/2006/picture">
+                <pic:pic xmlns:pic="http://schemas.openxmlformats.org/drawingml/2006/picture">
+                  <pic:nvPicPr>
+                    <pic:cNvPr id="37" name="Imagem 37" descr="Uma imagem com texto&#10;&#10;Descrição gerada automaticamente"/>
+                    <pic:cNvPicPr/>
+                  </pic:nvPicPr>
+                  <pic:blipFill>
+                    <a:blip r:embed="rId28"/>
+                    <a:stretch>
+                      <a:fillRect/>
+                    </a:stretch>
+                  </pic:blipFill>
+                  <pic:spPr>
+                    <a:xfrm>
+                      <a:off x="0" y="0"/>
+                      <a:ext cx="4134427" cy="3153215"/>
+                    </a:xfrm>
+                    <a:prstGeom prst="rect">
+                      <a:avLst/>
+                    </a:prstGeom>
+                  </pic:spPr>
+                </pic:pic>
+              </a:graphicData>
+            </a:graphic>
+          </wp:inline>
+        </w:drawing>
+      </w:r>
+    </w:p>
+    <w:p/>
+    <w:p>
+      <w:r>
+        <w:t>…</w:t>
+      </w:r>
+    </w:p>
+    <w:p/>
+    <w:p>
+      <w:r>
+        <w:drawing>
+          <wp:inline distT="0" distB="0" distL="0" distR="0" wp14:anchorId="721521EB" wp14:editId="2FC31D1F">
+            <wp:extent cx="3953427" cy="609685"/>
+            <wp:effectExtent l="0" t="0" r="9525" b="0"/>
+            <wp:docPr id="38" name="Imagem 38" descr="Uma imagem com texto&#10;&#10;Descrição gerada automaticamente"/>
+            <wp:cNvGraphicFramePr>
+              <a:graphicFrameLocks xmlns:a="http://schemas.openxmlformats.org/drawingml/2006/main" noChangeAspect="1"/>
+            </wp:cNvGraphicFramePr>
+            <a:graphic xmlns:a="http://schemas.openxmlformats.org/drawingml/2006/main">
+              <a:graphicData uri="http://schemas.openxmlformats.org/drawingml/2006/picture">
+                <pic:pic xmlns:pic="http://schemas.openxmlformats.org/drawingml/2006/picture">
+                  <pic:nvPicPr>
+                    <pic:cNvPr id="38" name="Imagem 38" descr="Uma imagem com texto&#10;&#10;Descrição gerada automaticamente"/>
+                    <pic:cNvPicPr/>
+                  </pic:nvPicPr>
+                  <pic:blipFill>
+                    <a:blip r:embed="rId29"/>
+                    <a:stretch>
+                      <a:fillRect/>
+                    </a:stretch>
+                  </pic:blipFill>
+                  <pic:spPr>
+                    <a:xfrm>
+                      <a:off x="0" y="0"/>
+                      <a:ext cx="3953427" cy="609685"/>
+                    </a:xfrm>
+                    <a:prstGeom prst="rect">
+                      <a:avLst/>
+                    </a:prstGeom>
+                  </pic:spPr>
+                </pic:pic>
+              </a:graphicData>
+            </a:graphic>
+          </wp:inline>
+        </w:drawing>
+      </w:r>
+    </w:p>
+    <w:p/>
+    <w:p>
+      <w:r>
+        <w:t>…</w:t>
+      </w:r>
+    </w:p>
+    <w:p/>
+    <w:p>
+      <w:r>
+        <w:lastRenderedPageBreak/>
+        <w:drawing>
+          <wp:inline distT="0" distB="0" distL="0" distR="0" wp14:anchorId="7AB88C61" wp14:editId="5C538E33">
+            <wp:extent cx="5400040" cy="4023360"/>
+            <wp:effectExtent l="0" t="0" r="0" b="0"/>
+            <wp:docPr id="39" name="Imagem 39" descr="Uma imagem com texto&#10;&#10;Descrição gerada automaticamente"/>
+            <wp:cNvGraphicFramePr>
+              <a:graphicFrameLocks xmlns:a="http://schemas.openxmlformats.org/drawingml/2006/main" noChangeAspect="1"/>
+            </wp:cNvGraphicFramePr>
+            <a:graphic xmlns:a="http://schemas.openxmlformats.org/drawingml/2006/main">
+              <a:graphicData uri="http://schemas.openxmlformats.org/drawingml/2006/picture">
+                <pic:pic xmlns:pic="http://schemas.openxmlformats.org/drawingml/2006/picture">
+                  <pic:nvPicPr>
+                    <pic:cNvPr id="39" name="Imagem 39" descr="Uma imagem com texto&#10;&#10;Descrição gerada automaticamente"/>
+                    <pic:cNvPicPr/>
+                  </pic:nvPicPr>
+                  <pic:blipFill>
+                    <a:blip r:embed="rId30"/>
+                    <a:stretch>
+                      <a:fillRect/>
+                    </a:stretch>
+                  </pic:blipFill>
+                  <pic:spPr>
+                    <a:xfrm>
+                      <a:off x="0" y="0"/>
+                      <a:ext cx="5400040" cy="4023360"/>
+                    </a:xfrm>
+                    <a:prstGeom prst="rect">
+                      <a:avLst/>
+                    </a:prstGeom>
+                  </pic:spPr>
+                </pic:pic>
+              </a:graphicData>
+            </a:graphic>
+          </wp:inline>
+        </w:drawing>
+      </w:r>
+    </w:p>
+    <w:p/>
+    <w:p>
+      <w:r>
+        <w:t>…</w:t>
+      </w:r>
+    </w:p>
+    <w:p/>
+    <w:p>
+      <w:r>
+        <w:drawing>
+          <wp:inline distT="0" distB="0" distL="0" distR="0" wp14:anchorId="68A63152" wp14:editId="4F53FE0B">
+            <wp:extent cx="5400040" cy="3333750"/>
+            <wp:effectExtent l="0" t="0" r="0" b="0"/>
+            <wp:docPr id="40" name="Imagem 40" descr="Uma imagem com texto&#10;&#10;Descrição gerada automaticamente"/>
+            <wp:cNvGraphicFramePr>
+              <a:graphicFrameLocks xmlns:a="http://schemas.openxmlformats.org/drawingml/2006/main" noChangeAspect="1"/>
+            </wp:cNvGraphicFramePr>
+            <a:graphic xmlns:a="http://schemas.openxmlformats.org/drawingml/2006/main">
+              <a:graphicData uri="http://schemas.openxmlformats.org/drawingml/2006/picture">
+                <pic:pic xmlns:pic="http://schemas.openxmlformats.org/drawingml/2006/picture">
+                  <pic:nvPicPr>
+                    <pic:cNvPr id="40" name="Imagem 40" descr="Uma imagem com texto&#10;&#10;Descrição gerada automaticamente"/>
+                    <pic:cNvPicPr/>
+                  </pic:nvPicPr>
+                  <pic:blipFill>
+                    <a:blip r:embed="rId31"/>
+                    <a:stretch>
+                      <a:fillRect/>
+                    </a:stretch>
+                  </pic:blipFill>
+                  <pic:spPr>
+                    <a:xfrm>
+                      <a:off x="0" y="0"/>
+                      <a:ext cx="5400040" cy="3333750"/>
+                    </a:xfrm>
+                    <a:prstGeom prst="rect">
+                      <a:avLst/>
+                    </a:prstGeom>
+                  </pic:spPr>
+                </pic:pic>
+              </a:graphicData>
+            </a:graphic>
+          </wp:inline>
+        </w:drawing>
+      </w:r>
+    </w:p>
+    <w:p/>
+    <w:p>
+      <w:r>
+        <w:t>…</w:t>
+      </w:r>
+    </w:p>
+    <w:p/>
+    <w:p>
+      <w:r>
+        <w:lastRenderedPageBreak/>
+        <w:drawing>
+          <wp:inline distT="0" distB="0" distL="0" distR="0" wp14:anchorId="73A5714C" wp14:editId="2CF86EDD">
+            <wp:extent cx="5068007" cy="2534004"/>
+            <wp:effectExtent l="0" t="0" r="0" b="0"/>
+            <wp:docPr id="41" name="Imagem 41" descr="Uma imagem com texto&#10;&#10;Descrição gerada automaticamente"/>
+            <wp:cNvGraphicFramePr>
+              <a:graphicFrameLocks xmlns:a="http://schemas.openxmlformats.org/drawingml/2006/main" noChangeAspect="1"/>
+            </wp:cNvGraphicFramePr>
+            <a:graphic xmlns:a="http://schemas.openxmlformats.org/drawingml/2006/main">
+              <a:graphicData uri="http://schemas.openxmlformats.org/drawingml/2006/picture">
+                <pic:pic xmlns:pic="http://schemas.openxmlformats.org/drawingml/2006/picture">
+                  <pic:nvPicPr>
+                    <pic:cNvPr id="41" name="Imagem 41" descr="Uma imagem com texto&#10;&#10;Descrição gerada automaticamente"/>
+                    <pic:cNvPicPr/>
+                  </pic:nvPicPr>
+                  <pic:blipFill>
+                    <a:blip r:embed="rId32"/>
+                    <a:stretch>
+                      <a:fillRect/>
+                    </a:stretch>
+                  </pic:blipFill>
+                  <pic:spPr>
+                    <a:xfrm>
+                      <a:off x="0" y="0"/>
+                      <a:ext cx="5068007" cy="2534004"/>
+                    </a:xfrm>
+                    <a:prstGeom prst="rect">
+                      <a:avLst/>
+                    </a:prstGeom>
+                  </pic:spPr>
+                </pic:pic>
+              </a:graphicData>
+            </a:graphic>
+          </wp:inline>
+        </w:drawing>
+      </w:r>
+    </w:p>
+    <w:p/>
+    <w:p>
+      <w:r>
+        <w:t>…</w:t>
+      </w:r>
+    </w:p>
+    <w:p/>
+    <w:p>
+      <w:r>
+        <w:drawing>
+          <wp:inline distT="0" distB="0" distL="0" distR="0" wp14:anchorId="6D10607C" wp14:editId="28526691">
+            <wp:extent cx="4877481" cy="4067743"/>
+            <wp:effectExtent l="0" t="0" r="0" b="9525"/>
+            <wp:docPr id="42" name="Imagem 42" descr="Uma imagem com texto&#10;&#10;Descrição gerada automaticamente"/>
+            <wp:cNvGraphicFramePr>
+              <a:graphicFrameLocks xmlns:a="http://schemas.openxmlformats.org/drawingml/2006/main" noChangeAspect="1"/>
+            </wp:cNvGraphicFramePr>
+            <a:graphic xmlns:a="http://schemas.openxmlformats.org/drawingml/2006/main">
+              <a:graphicData uri="http://schemas.openxmlformats.org/drawingml/2006/picture">
+                <pic:pic xmlns:pic="http://schemas.openxmlformats.org/drawingml/2006/picture">
+                  <pic:nvPicPr>
+                    <pic:cNvPr id="42" name="Imagem 42" descr="Uma imagem com texto&#10;&#10;Descrição gerada automaticamente"/>
+                    <pic:cNvPicPr/>
+                  </pic:nvPicPr>
+                  <pic:blipFill>
+                    <a:blip r:embed="rId33"/>
+                    <a:stretch>
+                      <a:fillRect/>
+                    </a:stretch>
+                  </pic:blipFill>
+                  <pic:spPr>
+                    <a:xfrm>
+                      <a:off x="0" y="0"/>
+                      <a:ext cx="4877481" cy="4067743"/>
+                    </a:xfrm>
+                    <a:prstGeom prst="rect">
+                      <a:avLst/>
+                    </a:prstGeom>
+                  </pic:spPr>
+                </pic:pic>
+              </a:graphicData>
+            </a:graphic>
+          </wp:inline>
+        </w:drawing>
+      </w:r>
+    </w:p>
+    <w:p/>
+    <w:p>
+      <w:r>
+        <w:t>…</w:t>
+      </w:r>
+    </w:p>
+    <w:p/>
+    <w:p>
+      <w:pPr>
+        <w:pStyle w:val="Ttulo2"/>
+        <w:rPr>
+          <w:color w:val="auto"/>
+        </w:rPr>
+      </w:pPr>
+      <w:bookmarkStart w:id="12" w:name="_Toc93232925"/>
+      <w:proofErr w:type="spellStart"/>
+      <w:r>
+        <w:rPr>
+          <w:color w:val="auto"/>
+        </w:rPr>
+        <w:t>Writer</w:t>
+      </w:r>
+      <w:bookmarkEnd w:id="12"/>
+      <w:proofErr w:type="spellEnd"/>
+    </w:p>
+    <w:p/>
+    <w:p>
+      <w:pPr>
+        <w:pStyle w:val="Ttulo3"/>
+        <w:ind w:firstLine="708"/>
+        <w:rPr>
+          <w:i/>
+          <w:iCs/>
+          <w:color w:val="auto"/>
+        </w:rPr>
+      </w:pPr>
+      <w:bookmarkStart w:id="13" w:name="_Toc93232926"/>
+      <w:r>
+        <w:rPr>
+          <w:color w:val="auto"/>
+        </w:rPr>
+        <w:t xml:space="preserve">Abordagem do </w:t>
+      </w:r>
+      <w:proofErr w:type="spellStart"/>
+      <w:r>
+        <w:rPr>
+          <w:i/>
+          <w:iCs/>
+          <w:color w:val="auto"/>
+        </w:rPr>
         <w:t>eval_writer</w:t>
       </w:r>
       <w:bookmarkEnd w:id="13"/>
@@ -4738,8 +5649,97 @@
         <w:rPr>
           <w:color w:val="000000" w:themeColor="text1"/>
         </w:rPr>
-        <w:t xml:space="preserve"> foi abordado tendo em conta a gramática implementada, utilizando assim a informação obtida nas diferentes operações implementadas no mesmo para escrever os comandos inseridos pelo utilizador em código C.</w:t>
-      </w:r>
+        <w:t xml:space="preserve"> foi abordado tendo em conta a gramática implementada, utilizando assim a informação obtida nas diferentes operações implementadas no mesmo para escrever os comandos inseridos </w:t>
+      </w:r>
+      <w:r>
+        <w:rPr>
+          <w:color w:val="000000" w:themeColor="text1"/>
+        </w:rPr>
+        <w:lastRenderedPageBreak/>
+        <w:t>pelo utilizador em código C.</w:t>
+      </w:r>
+    </w:p>
+    <w:p>
+      <w:pPr>
+        <w:rPr>
+          <w:color w:val="000000" w:themeColor="text1"/>
+        </w:rPr>
+      </w:pPr>
+    </w:p>
+    <w:p>
+      <w:pPr>
+        <w:rPr>
+          <w:color w:val="000000" w:themeColor="text1"/>
+        </w:rPr>
+      </w:pPr>
+      <w:r>
+        <w:rPr>
+          <w:color w:val="000000" w:themeColor="text1"/>
+        </w:rPr>
+        <w:drawing>
+          <wp:anchor distT="0" distB="0" distL="114300" distR="114300" simplePos="0" relativeHeight="251660288" behindDoc="0" locked="0" layoutInCell="1" allowOverlap="1" wp14:anchorId="662A7402" wp14:editId="7AEBEF5B">
+            <wp:simplePos x="0" y="0"/>
+            <wp:positionH relativeFrom="margin">
+              <wp:align>left</wp:align>
+            </wp:positionH>
+            <wp:positionV relativeFrom="paragraph">
+              <wp:posOffset>4445</wp:posOffset>
+            </wp:positionV>
+            <wp:extent cx="1762125" cy="419100"/>
+            <wp:effectExtent l="0" t="0" r="9525" b="0"/>
+            <wp:wrapNone/>
+            <wp:docPr id="28" name="Imagem 28"/>
+            <wp:cNvGraphicFramePr>
+              <a:graphicFrameLocks xmlns:a="http://schemas.openxmlformats.org/drawingml/2006/main" noChangeAspect="1"/>
+            </wp:cNvGraphicFramePr>
+            <a:graphic xmlns:a="http://schemas.openxmlformats.org/drawingml/2006/main">
+              <a:graphicData uri="http://schemas.openxmlformats.org/drawingml/2006/picture">
+                <pic:pic xmlns:pic="http://schemas.openxmlformats.org/drawingml/2006/picture">
+                  <pic:nvPicPr>
+                    <pic:cNvPr id="1" name=""/>
+                    <pic:cNvPicPr/>
+                  </pic:nvPicPr>
+                  <pic:blipFill>
+                    <a:blip r:embed="rId34">
+                      <a:extLst>
+                        <a:ext uri="{28A0092B-C50C-407E-A947-70E740481C1C}">
+                          <a14:useLocalDpi xmlns:a14="http://schemas.microsoft.com/office/drawing/2010/main" val="0"/>
+                        </a:ext>
+                      </a:extLst>
+                    </a:blip>
+                    <a:stretch>
+                      <a:fillRect/>
+                    </a:stretch>
+                  </pic:blipFill>
+                  <pic:spPr>
+                    <a:xfrm>
+                      <a:off x="0" y="0"/>
+                      <a:ext cx="1762125" cy="419100"/>
+                    </a:xfrm>
+                    <a:prstGeom prst="rect">
+                      <a:avLst/>
+                    </a:prstGeom>
+                  </pic:spPr>
+                </pic:pic>
+              </a:graphicData>
+            </a:graphic>
+          </wp:anchor>
+        </w:drawing>
+      </w:r>
+    </w:p>
+    <w:p>
+      <w:pPr>
+        <w:rPr>
+          <w:color w:val="000000" w:themeColor="text1"/>
+        </w:rPr>
+      </w:pPr>
+    </w:p>
+    <w:p>
+      <w:pPr>
+        <w:rPr>
+          <w:color w:val="000000" w:themeColor="text1"/>
+        </w:rPr>
+      </w:pPr>
     </w:p>
     <w:p>
       <w:pPr>
@@ -4785,12 +5785,16 @@
           <w:numId w:val="1"/>
         </w:numPr>
         <w:rPr>
-          <w:color w:val="000000" w:themeColor="text1"/>
-        </w:rPr>
-      </w:pPr>
-      <w:proofErr w:type="spellStart"/>
-      <w:r>
-        <w:rPr>
+          <w:i/>
+          <w:iCs/>
+          <w:color w:val="000000" w:themeColor="text1"/>
+        </w:rPr>
+      </w:pPr>
+      <w:proofErr w:type="spellStart"/>
+      <w:r>
+        <w:rPr>
+          <w:i/>
+          <w:iCs/>
           <w:color w:val="000000" w:themeColor="text1"/>
         </w:rPr>
         <w:t>Operators</w:t>
@@ -4805,12 +5809,16 @@
           <w:numId w:val="1"/>
         </w:numPr>
         <w:rPr>
-          <w:color w:val="000000" w:themeColor="text1"/>
-        </w:rPr>
-      </w:pPr>
-      <w:proofErr w:type="spellStart"/>
-      <w:r>
-        <w:rPr>
+          <w:i/>
+          <w:iCs/>
+          <w:color w:val="000000" w:themeColor="text1"/>
+        </w:rPr>
+      </w:pPr>
+      <w:proofErr w:type="spellStart"/>
+      <w:r>
+        <w:rPr>
+          <w:i/>
+          <w:iCs/>
           <w:color w:val="000000" w:themeColor="text1"/>
         </w:rPr>
         <w:t>Symbols</w:t>
@@ -4830,9 +5838,17 @@
       </w:pPr>
       <w:r>
         <w:rPr>
-          <w:color w:val="000000" w:themeColor="text1"/>
-        </w:rPr>
-        <w:t xml:space="preserve">f, utilizado para abrir, escrever e fechar um file com o nome </w:t>
+          <w:i/>
+          <w:iCs/>
+          <w:color w:val="000000" w:themeColor="text1"/>
+        </w:rPr>
+        <w:t>f</w:t>
+      </w:r>
+      <w:r>
+        <w:rPr>
+          <w:color w:val="000000" w:themeColor="text1"/>
+        </w:rPr>
+        <w:t xml:space="preserve">, utilizado para abrir, escrever e fechar um file com o nome </w:t>
       </w:r>
       <w:r>
         <w:rPr>
@@ -4875,6 +5891,8 @@
       <w:proofErr w:type="spellStart"/>
       <w:r>
         <w:rPr>
+          <w:i/>
+          <w:iCs/>
           <w:color w:val="000000" w:themeColor="text1"/>
         </w:rPr>
         <w:t>c_code</w:t>
@@ -5089,7 +6107,7 @@
                     <pic:cNvPicPr/>
                   </pic:nvPicPr>
                   <pic:blipFill>
-                    <a:blip r:embed="rId19" cstate="print">
+                    <a:blip r:embed="rId35" cstate="print">
                       <a:extLst>
                         <a:ext uri="{28A0092B-C50C-407E-A947-70E740481C1C}">
                           <a14:useLocalDpi xmlns:a14="http://schemas.microsoft.com/office/drawing/2010/main" val="0"/>
@@ -5262,7 +6280,6 @@
         <w:rPr>
           <w:color w:val="auto"/>
         </w:rPr>
-        <w:lastRenderedPageBreak/>
         <w:t>Symbols</w:t>
       </w:r>
       <w:bookmarkEnd w:id="15"/>
@@ -5338,7 +6355,7 @@
                     <pic:cNvPicPr/>
                   </pic:nvPicPr>
                   <pic:blipFill>
-                    <a:blip r:embed="rId20"/>
+                    <a:blip r:embed="rId36"/>
                     <a:stretch>
                       <a:fillRect/>
                     </a:stretch>
@@ -5376,6 +6393,7 @@
         <w:rPr>
           <w:color w:val="000000" w:themeColor="text1"/>
         </w:rPr>
+        <w:lastRenderedPageBreak/>
         <w:t>Método utilizado para escrever uma operação no file aberto no atributo da classe.</w:t>
       </w:r>
     </w:p>
@@ -5420,7 +6438,7 @@
                     <pic:cNvPicPr/>
                   </pic:nvPicPr>
                   <pic:blipFill>
-                    <a:blip r:embed="rId21"/>
+                    <a:blip r:embed="rId37"/>
                     <a:stretch>
                       <a:fillRect/>
                     </a:stretch>
@@ -5495,7 +6513,7 @@
                     <pic:cNvPicPr/>
                   </pic:nvPicPr>
                   <pic:blipFill>
-                    <a:blip r:embed="rId22"/>
+                    <a:blip r:embed="rId38"/>
                     <a:stretch>
                       <a:fillRect/>
                     </a:stretch>
@@ -5560,7 +6578,6 @@
           <w:noProof/>
           <w:color w:val="000000" w:themeColor="text1"/>
         </w:rPr>
-        <w:lastRenderedPageBreak/>
         <w:drawing>
           <wp:inline distT="0" distB="0" distL="0" distR="0" wp14:anchorId="68C265FC" wp14:editId="74335715">
             <wp:extent cx="4429743" cy="4420217"/>
@@ -5577,7 +6594,7 @@
                     <pic:cNvPicPr/>
                   </pic:nvPicPr>
                   <pic:blipFill>
-                    <a:blip r:embed="rId23"/>
+                    <a:blip r:embed="rId39"/>
                     <a:stretch>
                       <a:fillRect/>
                     </a:stretch>
@@ -5615,6 +6632,7 @@
         <w:rPr>
           <w:color w:val="000000" w:themeColor="text1"/>
         </w:rPr>
+        <w:lastRenderedPageBreak/>
         <w:t>Procedimento com funcionalidade de declarar uma variável, sem colocar um valor na mesma.</w:t>
       </w:r>
     </w:p>
@@ -5751,7 +6769,6 @@
           <w:noProof/>
           <w:color w:val="000000" w:themeColor="text1"/>
         </w:rPr>
-        <w:lastRenderedPageBreak/>
         <w:drawing>
           <wp:inline distT="0" distB="0" distL="0" distR="0" wp14:anchorId="15BC3F59" wp14:editId="2E8A7FBD">
             <wp:extent cx="5400040" cy="3268980"/>
@@ -5768,7 +6785,7 @@
                     <pic:cNvPicPr/>
                   </pic:nvPicPr>
                   <pic:blipFill>
-                    <a:blip r:embed="rId24"/>
+                    <a:blip r:embed="rId40"/>
                     <a:stretch>
                       <a:fillRect/>
                     </a:stretch>
@@ -5849,7 +6866,7 @@
                     <pic:cNvPicPr/>
                   </pic:nvPicPr>
                   <pic:blipFill>
-                    <a:blip r:embed="rId25"/>
+                    <a:blip r:embed="rId41"/>
                     <a:stretch>
                       <a:fillRect/>
                     </a:stretch>
@@ -5929,6 +6946,7 @@
           <w:noProof/>
           <w:color w:val="000000" w:themeColor="text1"/>
         </w:rPr>
+        <w:lastRenderedPageBreak/>
         <w:drawing>
           <wp:anchor distT="0" distB="0" distL="114300" distR="114300" simplePos="0" relativeHeight="251659264" behindDoc="0" locked="0" layoutInCell="1" allowOverlap="1" wp14:anchorId="4C4C2284" wp14:editId="0633DB39">
             <wp:simplePos x="0" y="0"/>
@@ -5953,7 +6971,7 @@
                     <pic:cNvPicPr/>
                   </pic:nvPicPr>
                   <pic:blipFill>
-                    <a:blip r:embed="rId26">
+                    <a:blip r:embed="rId42">
                       <a:extLst>
                         <a:ext uri="{28A0092B-C50C-407E-A947-70E740481C1C}">
                           <a14:useLocalDpi xmlns:a14="http://schemas.microsoft.com/office/drawing/2010/main" val="0"/>
@@ -6102,7 +7120,6 @@
           <w:noProof/>
           <w:color w:val="000000" w:themeColor="text1"/>
         </w:rPr>
-        <w:lastRenderedPageBreak/>
         <w:drawing>
           <wp:inline distT="0" distB="0" distL="0" distR="0" wp14:anchorId="7C7C44A9" wp14:editId="0A3617EF">
             <wp:extent cx="3116531" cy="2220686"/>
@@ -6119,7 +7136,7 @@
                     <pic:cNvPicPr/>
                   </pic:nvPicPr>
                   <pic:blipFill>
-                    <a:blip r:embed="rId27"/>
+                    <a:blip r:embed="rId43"/>
                     <a:stretch>
                       <a:fillRect/>
                     </a:stretch>
@@ -6250,7 +7267,7 @@
                     <pic:cNvPicPr/>
                   </pic:nvPicPr>
                   <pic:blipFill>
-                    <a:blip r:embed="rId28"/>
+                    <a:blip r:embed="rId44"/>
                     <a:stretch>
                       <a:fillRect/>
                     </a:stretch>
@@ -6338,7 +7355,7 @@
                     <pic:cNvPicPr/>
                   </pic:nvPicPr>
                   <pic:blipFill>
-                    <a:blip r:embed="rId29"/>
+                    <a:blip r:embed="rId45"/>
                     <a:stretch>
                       <a:fillRect/>
                     </a:stretch>
@@ -6435,7 +7452,7 @@
                     <pic:cNvPicPr/>
                   </pic:nvPicPr>
                   <pic:blipFill>
-                    <a:blip r:embed="rId30"/>
+                    <a:blip r:embed="rId46"/>
                     <a:stretch>
                       <a:fillRect/>
                     </a:stretch>
@@ -6510,7 +7527,7 @@
                     <pic:cNvPicPr/>
                   </pic:nvPicPr>
                   <pic:blipFill>
-                    <a:blip r:embed="rId31"/>
+                    <a:blip r:embed="rId47"/>
                     <a:stretch>
                       <a:fillRect/>
                     </a:stretch>
@@ -6557,7 +7574,7 @@
       </w:pPr>
     </w:p>
     <w:sectPr>
-      <w:headerReference w:type="default" r:id="rId32"/>
+      <w:headerReference w:type="default" r:id="rId48"/>
       <w:pgSz w:w="11906" w:h="16838"/>
       <w:pgMar w:top="1417" w:right="1701" w:bottom="1417" w:left="1701" w:header="708" w:footer="708" w:gutter="0"/>
       <w:cols w:space="708"/>
@@ -6864,8 +7881,124 @@
       </w:rPr>
     </w:lvl>
   </w:abstractNum>
+  <w:abstractNum w:abstractNumId="1" w15:restartNumberingAfterBreak="0">
+    <w:nsid w:val="2D096690"/>
+    <w:multiLevelType w:val="hybridMultilevel"/>
+    <w:tmpl w:val="DCE82B3C"/>
+    <w:lvl w:ilvl="0" w:tplc="08160001">
+      <w:start w:val="1"/>
+      <w:numFmt w:val="bullet"/>
+      <w:lvlText w:val=""/>
+      <w:lvlJc w:val="left"/>
+      <w:pPr>
+        <w:ind w:left="720" w:hanging="360"/>
+      </w:pPr>
+      <w:rPr>
+        <w:rFonts w:ascii="Symbol" w:hAnsi="Symbol" w:hint="default"/>
+      </w:rPr>
+    </w:lvl>
+    <w:lvl w:ilvl="1" w:tplc="08160003" w:tentative="1">
+      <w:start w:val="1"/>
+      <w:numFmt w:val="bullet"/>
+      <w:lvlText w:val="o"/>
+      <w:lvlJc w:val="left"/>
+      <w:pPr>
+        <w:ind w:left="1440" w:hanging="360"/>
+      </w:pPr>
+      <w:rPr>
+        <w:rFonts w:ascii="Courier New" w:hAnsi="Courier New" w:cs="Courier New" w:hint="default"/>
+      </w:rPr>
+    </w:lvl>
+    <w:lvl w:ilvl="2" w:tplc="08160005" w:tentative="1">
+      <w:start w:val="1"/>
+      <w:numFmt w:val="bullet"/>
+      <w:lvlText w:val=""/>
+      <w:lvlJc w:val="left"/>
+      <w:pPr>
+        <w:ind w:left="2160" w:hanging="360"/>
+      </w:pPr>
+      <w:rPr>
+        <w:rFonts w:ascii="Wingdings" w:hAnsi="Wingdings" w:hint="default"/>
+      </w:rPr>
+    </w:lvl>
+    <w:lvl w:ilvl="3" w:tplc="08160001" w:tentative="1">
+      <w:start w:val="1"/>
+      <w:numFmt w:val="bullet"/>
+      <w:lvlText w:val=""/>
+      <w:lvlJc w:val="left"/>
+      <w:pPr>
+        <w:ind w:left="2880" w:hanging="360"/>
+      </w:pPr>
+      <w:rPr>
+        <w:rFonts w:ascii="Symbol" w:hAnsi="Symbol" w:hint="default"/>
+      </w:rPr>
+    </w:lvl>
+    <w:lvl w:ilvl="4" w:tplc="08160003" w:tentative="1">
+      <w:start w:val="1"/>
+      <w:numFmt w:val="bullet"/>
+      <w:lvlText w:val="o"/>
+      <w:lvlJc w:val="left"/>
+      <w:pPr>
+        <w:ind w:left="3600" w:hanging="360"/>
+      </w:pPr>
+      <w:rPr>
+        <w:rFonts w:ascii="Courier New" w:hAnsi="Courier New" w:cs="Courier New" w:hint="default"/>
+      </w:rPr>
+    </w:lvl>
+    <w:lvl w:ilvl="5" w:tplc="08160005" w:tentative="1">
+      <w:start w:val="1"/>
+      <w:numFmt w:val="bullet"/>
+      <w:lvlText w:val=""/>
+      <w:lvlJc w:val="left"/>
+      <w:pPr>
+        <w:ind w:left="4320" w:hanging="360"/>
+      </w:pPr>
+      <w:rPr>
+        <w:rFonts w:ascii="Wingdings" w:hAnsi="Wingdings" w:hint="default"/>
+      </w:rPr>
+    </w:lvl>
+    <w:lvl w:ilvl="6" w:tplc="08160001" w:tentative="1">
+      <w:start w:val="1"/>
+      <w:numFmt w:val="bullet"/>
+      <w:lvlText w:val=""/>
+      <w:lvlJc w:val="left"/>
+      <w:pPr>
+        <w:ind w:left="5040" w:hanging="360"/>
+      </w:pPr>
+      <w:rPr>
+        <w:rFonts w:ascii="Symbol" w:hAnsi="Symbol" w:hint="default"/>
+      </w:rPr>
+    </w:lvl>
+    <w:lvl w:ilvl="7" w:tplc="08160003" w:tentative="1">
+      <w:start w:val="1"/>
+      <w:numFmt w:val="bullet"/>
+      <w:lvlText w:val="o"/>
+      <w:lvlJc w:val="left"/>
+      <w:pPr>
+        <w:ind w:left="5760" w:hanging="360"/>
+      </w:pPr>
+      <w:rPr>
+        <w:rFonts w:ascii="Courier New" w:hAnsi="Courier New" w:cs="Courier New" w:hint="default"/>
+      </w:rPr>
+    </w:lvl>
+    <w:lvl w:ilvl="8" w:tplc="08160005" w:tentative="1">
+      <w:start w:val="1"/>
+      <w:numFmt w:val="bullet"/>
+      <w:lvlText w:val=""/>
+      <w:lvlJc w:val="left"/>
+      <w:pPr>
+        <w:ind w:left="6480" w:hanging="360"/>
+      </w:pPr>
+      <w:rPr>
+        <w:rFonts w:ascii="Wingdings" w:hAnsi="Wingdings" w:hint="default"/>
+      </w:rPr>
+    </w:lvl>
+  </w:abstractNum>
   <w:num w:numId="1">
     <w:abstractNumId w:val="0"/>
+  </w:num>
+  <w:num w:numId="2">
+    <w:abstractNumId w:val="1"/>
   </w:num>
 </w:numbering>
 </file>

</xml_diff>

<commit_message>
Relatório e stuff to fix writer
</commit_message>
<xml_diff>
--- a/Relatório.docx
+++ b/Relatório.docx
@@ -650,19 +650,11 @@
         </w:rPr>
         <w:t xml:space="preserve">, </w:t>
       </w:r>
-      <w:proofErr w:type="gramStart"/>
       <w:r>
         <w:rPr>
           <w:rFonts w:cs="Arial"/>
         </w:rPr>
-        <w:t>Janeiro</w:t>
-      </w:r>
-      <w:proofErr w:type="gramEnd"/>
-      <w:r>
-        <w:rPr>
-          <w:rFonts w:cs="Arial"/>
-        </w:rPr>
-        <w:t xml:space="preserve"> de 2022</w:t>
+        <w:t>Janeiro de 2022</w:t>
       </w:r>
     </w:p>
     <w:sdt>
@@ -2480,15 +2472,7 @@
     <w:p>
       <w:r>
         <w:tab/>
-        <w:t xml:space="preserve">Este relatório visa explicar a abordagem ao problema A colocado no enunciado do Trabalho Prático 2 da disciplina de Processamento de Linguagens do curso de Engenharia de Sistemas Informáticos lecionada pelo Professor Alberto Simões no Instituto Politécnico do Cávado e do </w:t>
-      </w:r>
-      <w:proofErr w:type="spellStart"/>
-      <w:r>
-        <w:t>Áve</w:t>
-      </w:r>
-      <w:proofErr w:type="spellEnd"/>
-      <w:r>
-        <w:t xml:space="preserve"> no ano letivo 2021/2022.</w:t>
+        <w:t>Este relatório visa explicar a abordagem ao problema A colocado no enunciado do Trabalho Prático 2 da disciplina de Processamento de Linguagens do curso de Engenharia de Sistemas Informáticos lecionada pelo Professor Alberto Simões no Instituto Politécnico do Cávado e do Áve no ano letivo 2021/2022.</w:t>
       </w:r>
     </w:p>
     <w:p>
@@ -2496,7 +2480,6 @@
         <w:tab/>
         <w:t xml:space="preserve">O tema / problema A do enunciado é relativo à criação de um interpretador em </w:t>
       </w:r>
-      <w:proofErr w:type="spellStart"/>
       <w:r>
         <w:rPr>
           <w:i/>
@@ -2504,17 +2487,8 @@
         </w:rPr>
         <w:t>yacc</w:t>
       </w:r>
-      <w:proofErr w:type="spellEnd"/>
-      <w:r>
-        <w:t xml:space="preserve"> para a linguagem </w:t>
-      </w:r>
-      <w:proofErr w:type="spellStart"/>
-      <w:r>
-        <w:t>Portugol</w:t>
-      </w:r>
-      <w:proofErr w:type="spellEnd"/>
-      <w:r>
-        <w:t xml:space="preserve"> e, para além disso</w:t>
+      <w:r>
+        <w:t xml:space="preserve"> para a linguagem Portugol e, para além disso</w:t>
       </w:r>
       <w:r>
         <w:t>, a geração do código C referente ao algoritmo processado.</w:t>
@@ -2523,35 +2497,14 @@
     <w:p>
       <w:r>
         <w:tab/>
-        <w:t xml:space="preserve">Citando o enunciado – “O </w:t>
-      </w:r>
-      <w:proofErr w:type="spellStart"/>
-      <w:r>
-        <w:t>Portugol</w:t>
-      </w:r>
-      <w:proofErr w:type="spellEnd"/>
-      <w:r>
-        <w:t xml:space="preserve"> é uma linguagem algorítmica escrita em português. O seu objetivo é, ser por um lado, uma forma de os estudantes de programação começarem a esquematizar os seus programas, mas também garantir que os algoritmos definidos não se limitam ao papel, e podem ser executados.”</w:t>
+        <w:t>Citando o enunciado – “O Portugol é uma linguagem algorítmica escrita em português. O seu objetivo é, ser por um lado, uma forma de os estudantes de programação começarem a esquematizar os seus programas, mas também garantir que os algoritmos definidos não se limitam ao papel, e podem ser executados.”</w:t>
       </w:r>
     </w:p>
     <w:p>
       <w:r>
         <w:tab/>
-        <w:t xml:space="preserve">Após leitura e análise da sintaxe desta linguagem, revisão de conceitos teóricos dados nas aulas e leitura e análise de código escrito pelo professor, optou-se por este tema dada alguma familiaridade com </w:t>
-      </w:r>
-      <w:proofErr w:type="spellStart"/>
-      <w:r>
-        <w:t>Portugol</w:t>
-      </w:r>
-      <w:proofErr w:type="spellEnd"/>
-      <w:r>
-        <w:t xml:space="preserve"> / </w:t>
-      </w:r>
-      <w:proofErr w:type="spellStart"/>
-      <w:r>
-        <w:t>pseudo-código</w:t>
-      </w:r>
-      <w:proofErr w:type="spellEnd"/>
+        <w:t>Após leitura e análise da sintaxe desta linguagem, revisão de conceitos teóricos dados nas aulas e leitura e análise de código escrito pelo professor, optou-se por este tema dada alguma familiaridade com Portugol / pseudo-código</w:t>
+      </w:r>
       <w:r>
         <w:t xml:space="preserve"> e C</w:t>
       </w:r>
@@ -2621,15 +2574,7 @@
         <w:t xml:space="preserve"> </w:t>
       </w:r>
       <w:r>
-        <w:t xml:space="preserve">e regras do </w:t>
-      </w:r>
-      <w:proofErr w:type="spellStart"/>
-      <w:r>
-        <w:t>Portugol</w:t>
-      </w:r>
-      <w:proofErr w:type="spellEnd"/>
-      <w:r>
-        <w:t>, construiu-se uma gramática que corresponde às regras e ordem de instruções desta linguagem. A gramática foi construída de forma que o utilizador que insira o código tenha de cumprir determinada ordem de execuções, porém, mantendo sempre a liberdade para que o utilizador consiga dar asas à sua imaginação e assim executar diferentes algoritmos.</w:t>
+        <w:t>e regras do Portugol, construiu-se uma gramática que corresponde às regras e ordem de instruções desta linguagem. A gramática foi construída de forma que o utilizador que insira o código tenha de cumprir determinada ordem de execuções, porém, mantendo sempre a liberdade para que o utilizador consiga dar asas à sua imaginação e assim executar diferentes algoritmos.</w:t>
       </w:r>
     </w:p>
     <w:p>
@@ -2653,7 +2598,6 @@
         <w:tab/>
         <w:t xml:space="preserve">Após as expressões regulares, construiu-se um </w:t>
       </w:r>
-      <w:proofErr w:type="spellStart"/>
       <w:r>
         <w:rPr>
           <w:i/>
@@ -2661,11 +2605,9 @@
         </w:rPr>
         <w:t>eval</w:t>
       </w:r>
-      <w:proofErr w:type="spellEnd"/>
       <w:r>
         <w:t xml:space="preserve"> que visa interpretar e avaliar o código que, previamente passou pela confirmação da gramática e do </w:t>
       </w:r>
-      <w:proofErr w:type="spellStart"/>
       <w:r>
         <w:rPr>
           <w:i/>
@@ -2673,17 +2615,8 @@
         </w:rPr>
         <w:t>lexer</w:t>
       </w:r>
-      <w:proofErr w:type="spellEnd"/>
-      <w:r>
-        <w:t xml:space="preserve">, e, neste ficheiro </w:t>
-      </w:r>
-      <w:proofErr w:type="spellStart"/>
-      <w:r>
-        <w:t>Python</w:t>
-      </w:r>
-      <w:proofErr w:type="spellEnd"/>
-      <w:r>
-        <w:t xml:space="preserve">, ganhará </w:t>
+      <w:r>
+        <w:t xml:space="preserve">, e, neste ficheiro Python, ganhará </w:t>
       </w:r>
       <w:r>
         <w:t>a devida funcionalidade esperada pelo utilizador.</w:t>
@@ -2692,23 +2625,7 @@
     <w:p>
       <w:r>
         <w:tab/>
-        <w:t xml:space="preserve">Em suma, reuniu-se alguma informação inerente ao </w:t>
-      </w:r>
-      <w:proofErr w:type="spellStart"/>
-      <w:r>
-        <w:t>Portugol</w:t>
-      </w:r>
-      <w:proofErr w:type="spellEnd"/>
-      <w:r>
-        <w:t xml:space="preserve"> e à UC e, consoante a informação recebida deu-se então a criação da solução, que visa receber um ficheiro de texto em </w:t>
-      </w:r>
-      <w:proofErr w:type="spellStart"/>
-      <w:r>
-        <w:t>Portugol</w:t>
-      </w:r>
-      <w:proofErr w:type="spellEnd"/>
-      <w:r>
-        <w:t>, passá-lo por uma gramática que confirma se o ficheiro inserido cumpre com as exigências das produções e das expressões regulares e, por fim, interpretar este código.</w:t>
+        <w:t>Em suma, reuniu-se alguma informação inerente ao Portugol e à UC e, consoante a informação recebida deu-se então a criação da solução, que visa receber um ficheiro de texto em Portugol, passá-lo por uma gramática que confirma se o ficheiro inserido cumpre com as exigências das produções e das expressões regulares e, por fim, interpretar este código.</w:t>
       </w:r>
     </w:p>
     <w:p>
@@ -2762,7 +2679,6 @@
         <w:pStyle w:val="Ttulo1"/>
       </w:pPr>
       <w:bookmarkStart w:id="2" w:name="_Toc93251504"/>
-      <w:proofErr w:type="spellStart"/>
       <w:r>
         <w:lastRenderedPageBreak/>
         <w:t>Lexe</w:t>
@@ -2771,7 +2687,6 @@
         <w:t>r</w:t>
       </w:r>
       <w:bookmarkEnd w:id="2"/>
-      <w:proofErr w:type="spellEnd"/>
     </w:p>
     <w:p>
       <w:pPr>
@@ -2789,7 +2704,6 @@
         </w:rPr>
       </w:pPr>
       <w:bookmarkStart w:id="3" w:name="_Toc93251505"/>
-      <w:proofErr w:type="spellStart"/>
       <w:r>
         <w:rPr>
           <w:color w:val="auto"/>
@@ -2797,7 +2711,6 @@
         <w:t>Tokens</w:t>
       </w:r>
       <w:bookmarkEnd w:id="3"/>
-      <w:proofErr w:type="spellEnd"/>
     </w:p>
     <w:p/>
     <w:p>
@@ -2813,7 +2726,6 @@
       <w:r>
         <w:t xml:space="preserve"> como </w:t>
       </w:r>
-      <w:proofErr w:type="spellStart"/>
       <w:r>
         <w:rPr>
           <w:i/>
@@ -2821,17 +2733,8 @@
         </w:rPr>
         <w:t>tokens</w:t>
       </w:r>
-      <w:proofErr w:type="spellEnd"/>
-      <w:r>
-        <w:t xml:space="preserve"> sendo estas as funcionalidades/elementos do </w:t>
-      </w:r>
-      <w:proofErr w:type="spellStart"/>
-      <w:r>
-        <w:t>Portugol</w:t>
-      </w:r>
-      <w:proofErr w:type="spellEnd"/>
-      <w:r>
-        <w:t xml:space="preserve">, tais como: </w:t>
+      <w:r>
+        <w:t xml:space="preserve"> sendo estas as funcionalidades/elementos do Portugol, tais como: </w:t>
       </w:r>
       <w:r>
         <w:t>início</w:t>
@@ -2842,7 +2745,6 @@
       <w:r>
         <w:t xml:space="preserve">, tipos de variáveis, </w:t>
       </w:r>
-      <w:proofErr w:type="spellStart"/>
       <w:r>
         <w:rPr>
           <w:i/>
@@ -2850,26 +2752,17 @@
         </w:rPr>
         <w:t>strings</w:t>
       </w:r>
-      <w:proofErr w:type="spellEnd"/>
       <w:r>
         <w:t>, números, booleanos,</w:t>
       </w:r>
       <w:r>
-        <w:t xml:space="preserve"> comparadores, palavras </w:t>
-      </w:r>
-      <w:proofErr w:type="spellStart"/>
-      <w:r>
-        <w:t>inicializador</w:t>
+        <w:t xml:space="preserve"> comparadores, palavras inicializador</w:t>
       </w:r>
       <w:r>
         <w:t>a</w:t>
       </w:r>
       <w:r>
-        <w:t>s</w:t>
-      </w:r>
-      <w:proofErr w:type="spellEnd"/>
-      <w:r>
-        <w:t xml:space="preserve"> de estruturas de ciclo e decisão</w:t>
+        <w:t>s de estruturas de ciclo e decisão</w:t>
       </w:r>
       <w:r>
         <w:t>/condição</w:t>
@@ -2888,7 +2781,6 @@
       <w:r>
         <w:t xml:space="preserve">Consoante estes </w:t>
       </w:r>
-      <w:proofErr w:type="spellStart"/>
       <w:r>
         <w:rPr>
           <w:i/>
@@ -2896,7 +2788,6 @@
         </w:rPr>
         <w:t>tokens</w:t>
       </w:r>
-      <w:proofErr w:type="spellEnd"/>
       <w:r>
         <w:t>/funcionalidades necessários, foi necessário criar expressões regulares para algumas destas, cujas quais surgem inframencionadas.</w:t>
       </w:r>
@@ -3034,7 +2925,6 @@
       <w:r>
         <w:t xml:space="preserve">A expressão regular que lê uma </w:t>
       </w:r>
-      <w:proofErr w:type="spellStart"/>
       <w:r>
         <w:rPr>
           <w:i/>
@@ -3042,17 +2932,8 @@
         </w:rPr>
         <w:t>string</w:t>
       </w:r>
-      <w:proofErr w:type="spellEnd"/>
-      <w:r>
-        <w:t xml:space="preserve"> pretende devolver o valor que é lido, de forma a ser passado ou posteriormente avaliado pelo </w:t>
-      </w:r>
-      <w:proofErr w:type="spellStart"/>
-      <w:r>
-        <w:t>eval</w:t>
-      </w:r>
-      <w:proofErr w:type="spellEnd"/>
-      <w:r>
-        <w:t>.</w:t>
+      <w:r>
+        <w:t xml:space="preserve"> pretende devolver o valor que é lido, de forma a ser passado ou posteriormente avaliado pelo eval.</w:t>
       </w:r>
     </w:p>
     <w:p>
@@ -3062,7 +2943,6 @@
       <w:r>
         <w:t xml:space="preserve">Presume-se que uma </w:t>
       </w:r>
-      <w:proofErr w:type="spellStart"/>
       <w:r>
         <w:rPr>
           <w:i/>
@@ -3070,7 +2950,6 @@
         </w:rPr>
         <w:t>string</w:t>
       </w:r>
-      <w:proofErr w:type="spellEnd"/>
       <w:r>
         <w:t xml:space="preserve"> é qualquer cadeia de caracteres.</w:t>
       </w:r>
@@ -3129,15 +3008,7 @@
         <w:ind w:firstLine="708"/>
       </w:pPr>
       <w:r>
-        <w:t xml:space="preserve">A expressão regular que lê um número pretende devolver o valor que é lido, de forma a ser passado ou posteriormente avaliado pelo </w:t>
-      </w:r>
-      <w:proofErr w:type="spellStart"/>
-      <w:r>
-        <w:t>eval</w:t>
-      </w:r>
-      <w:proofErr w:type="spellEnd"/>
-      <w:r>
-        <w:t>.</w:t>
+        <w:t>A expressão regular que lê um número pretende devolver o valor que é lido, de forma a ser passado ou posteriormente avaliado pelo eval.</w:t>
       </w:r>
     </w:p>
     <w:p>
@@ -3155,7 +3026,6 @@
       <w:r>
         <w:t xml:space="preserve">O valor lido é passado para </w:t>
       </w:r>
-      <w:proofErr w:type="spellStart"/>
       <w:r>
         <w:rPr>
           <w:i/>
@@ -3163,7 +3033,6 @@
         </w:rPr>
         <w:t>float</w:t>
       </w:r>
-      <w:proofErr w:type="spellEnd"/>
       <w:r>
         <w:t>, o tipo de dados com que trabalhamos neste projeto sempre que se trata de números.</w:t>
       </w:r>
@@ -3218,15 +3087,7 @@
         <w:ind w:firstLine="708"/>
       </w:pPr>
       <w:r>
-        <w:t xml:space="preserve">A expressão regular que lê um tipo de variável pretende devolver aquilo que é lido, de forma a ser passado ou posteriormente avaliado pelo </w:t>
-      </w:r>
-      <w:proofErr w:type="spellStart"/>
-      <w:r>
-        <w:t>eval</w:t>
-      </w:r>
-      <w:proofErr w:type="spellEnd"/>
-      <w:r>
-        <w:t>.</w:t>
+        <w:t>A expressão regular que lê um tipo de variável pretende devolver aquilo que é lido, de forma a ser passado ou posteriormente avaliado pelo eval.</w:t>
       </w:r>
     </w:p>
     <w:p>
@@ -3236,7 +3097,6 @@
       <w:r>
         <w:t xml:space="preserve">Presume-se que um tipo de variável seja uma destas </w:t>
       </w:r>
-      <w:proofErr w:type="spellStart"/>
       <w:r>
         <w:rPr>
           <w:i/>
@@ -3244,11 +3104,9 @@
         </w:rPr>
         <w:t>strings</w:t>
       </w:r>
-      <w:proofErr w:type="spellEnd"/>
       <w:r>
         <w:t xml:space="preserve"> (não confundir, obviamente, esta </w:t>
       </w:r>
-      <w:proofErr w:type="spellStart"/>
       <w:r>
         <w:rPr>
           <w:i/>
@@ -3256,7 +3114,6 @@
         </w:rPr>
         <w:t>string</w:t>
       </w:r>
-      <w:proofErr w:type="spellEnd"/>
       <w:r>
         <w:t xml:space="preserve"> com a da outra expressão regular) – “inteiro”, “caracter”, “logico” ou “real”.</w:t>
       </w:r>
@@ -3312,7 +3169,6 @@
       <w:r>
         <w:t xml:space="preserve">A expressão regular que lê o </w:t>
       </w:r>
-      <w:proofErr w:type="spellStart"/>
       <w:r>
         <w:rPr>
           <w:i/>
@@ -3320,11 +3176,9 @@
         </w:rPr>
         <w:t>token</w:t>
       </w:r>
-      <w:proofErr w:type="spellEnd"/>
       <w:r>
         <w:t xml:space="preserve"> </w:t>
       </w:r>
-      <w:proofErr w:type="spellStart"/>
       <w:r>
         <w:rPr>
           <w:i/>
@@ -3332,7 +3186,6 @@
         </w:rPr>
         <w:t>assign</w:t>
       </w:r>
-      <w:proofErr w:type="spellEnd"/>
       <w:r>
         <w:t xml:space="preserve"> pretende ler a cadeia de caracteres que se utiliza quando queremos atribuir um valor a uma variável. Exemplo: a &lt;- 5</w:t>
       </w:r>
@@ -3341,7 +3194,6 @@
       <w:r>
         <w:t xml:space="preserve">Este </w:t>
       </w:r>
-      <w:proofErr w:type="spellStart"/>
       <w:r>
         <w:rPr>
           <w:i/>
@@ -3349,7 +3201,6 @@
         </w:rPr>
         <w:t>token</w:t>
       </w:r>
-      <w:proofErr w:type="spellEnd"/>
       <w:r>
         <w:t xml:space="preserve"> é retornado, pois é importante para a interpretação futura do código.</w:t>
       </w:r>
@@ -3405,7 +3256,6 @@
       <w:r>
         <w:t xml:space="preserve">A expressão regular que lê o </w:t>
       </w:r>
-      <w:proofErr w:type="spellStart"/>
       <w:r>
         <w:rPr>
           <w:i/>
@@ -3413,17 +3263,8 @@
         </w:rPr>
         <w:t>token</w:t>
       </w:r>
-      <w:proofErr w:type="spellEnd"/>
-      <w:r>
-        <w:t xml:space="preserve"> </w:t>
-      </w:r>
-      <w:proofErr w:type="spellStart"/>
-      <w:r>
-        <w:t>leq</w:t>
-      </w:r>
-      <w:proofErr w:type="spellEnd"/>
-      <w:r>
-        <w:t>, pretende ler a cadeia de caracteres que compara se um valor é menor ou igual que outro. Exemplo: 4 &lt;= 5</w:t>
+      <w:r>
+        <w:t xml:space="preserve"> leq, pretende ler a cadeia de caracteres que compara se um valor é menor ou igual que outro. Exemplo: 4 &lt;= 5</w:t>
       </w:r>
     </w:p>
     <w:p>
@@ -3433,7 +3274,6 @@
       <w:r>
         <w:t xml:space="preserve">Este </w:t>
       </w:r>
-      <w:proofErr w:type="spellStart"/>
       <w:r>
         <w:rPr>
           <w:i/>
@@ -3441,7 +3281,6 @@
         </w:rPr>
         <w:t>token</w:t>
       </w:r>
-      <w:proofErr w:type="spellEnd"/>
       <w:r>
         <w:t xml:space="preserve"> é retornado, pois é importante para a interpretação do código.</w:t>
       </w:r>
@@ -3497,7 +3336,6 @@
       <w:r>
         <w:t xml:space="preserve">A expressão regular que lê o </w:t>
       </w:r>
-      <w:proofErr w:type="spellStart"/>
       <w:r>
         <w:rPr>
           <w:i/>
@@ -3505,25 +3343,8 @@
         </w:rPr>
         <w:t>token</w:t>
       </w:r>
-      <w:proofErr w:type="spellEnd"/>
-      <w:r>
-        <w:t xml:space="preserve"> </w:t>
-      </w:r>
-      <w:proofErr w:type="spellStart"/>
-      <w:r>
-        <w:t>dif</w:t>
-      </w:r>
-      <w:proofErr w:type="spellEnd"/>
-      <w:r>
-        <w:t xml:space="preserve">, pretende ler a cadeia de caracteres que compara se um valor é diferente de outro. Exemplo: </w:t>
-      </w:r>
-      <w:proofErr w:type="gramStart"/>
-      <w:r>
-        <w:t>4 !</w:t>
-      </w:r>
-      <w:proofErr w:type="gramEnd"/>
-      <w:r>
-        <w:t>= 5</w:t>
+      <w:r>
+        <w:t xml:space="preserve"> dif, pretende ler a cadeia de caracteres que compara se um valor é diferente de outro. Exemplo: 4 != 5</w:t>
       </w:r>
     </w:p>
     <w:p>
@@ -3533,7 +3354,6 @@
       <w:r>
         <w:t xml:space="preserve">Este </w:t>
       </w:r>
-      <w:proofErr w:type="spellStart"/>
       <w:r>
         <w:rPr>
           <w:i/>
@@ -3541,7 +3361,6 @@
         </w:rPr>
         <w:t>token</w:t>
       </w:r>
-      <w:proofErr w:type="spellEnd"/>
       <w:r>
         <w:t xml:space="preserve"> é retornado, pois é importante para a interpretação futura.</w:t>
       </w:r>
@@ -3597,7 +3416,6 @@
       <w:r>
         <w:t xml:space="preserve">A expressão regular que lê o </w:t>
       </w:r>
-      <w:proofErr w:type="spellStart"/>
       <w:r>
         <w:rPr>
           <w:i/>
@@ -3605,11 +3423,9 @@
         </w:rPr>
         <w:t>token</w:t>
       </w:r>
-      <w:proofErr w:type="spellEnd"/>
       <w:r>
         <w:t xml:space="preserve"> </w:t>
       </w:r>
-      <w:proofErr w:type="spellStart"/>
       <w:r>
         <w:rPr>
           <w:i/>
@@ -3617,11 +3433,9 @@
         </w:rPr>
         <w:t>keywords</w:t>
       </w:r>
-      <w:proofErr w:type="spellEnd"/>
       <w:r>
         <w:t xml:space="preserve">, capaz de ler todos os tipos de </w:t>
       </w:r>
-      <w:proofErr w:type="spellStart"/>
       <w:r>
         <w:rPr>
           <w:i/>
@@ -3629,19 +3443,9 @@
         </w:rPr>
         <w:t>keywords</w:t>
       </w:r>
-      <w:proofErr w:type="spellEnd"/>
-      <w:r>
-        <w:t xml:space="preserve"> presentes no </w:t>
-      </w:r>
-      <w:proofErr w:type="spellStart"/>
-      <w:r>
-        <w:t>lexer</w:t>
-      </w:r>
-      <w:proofErr w:type="spellEnd"/>
-      <w:r>
-        <w:t xml:space="preserve">, no caso da palavra não se encontrar na lista de </w:t>
-      </w:r>
-      <w:proofErr w:type="spellStart"/>
+      <w:r>
+        <w:t xml:space="preserve"> presentes no lexer, no caso da palavra não se encontrar na lista de </w:t>
+      </w:r>
       <w:r>
         <w:rPr>
           <w:i/>
@@ -3649,11 +3453,9 @@
         </w:rPr>
         <w:t>keywords</w:t>
       </w:r>
-      <w:proofErr w:type="spellEnd"/>
       <w:r>
         <w:t xml:space="preserve">, então assume-se que esta </w:t>
       </w:r>
-      <w:proofErr w:type="spellStart"/>
       <w:r>
         <w:rPr>
           <w:i/>
@@ -3661,7 +3463,6 @@
         </w:rPr>
         <w:t>string</w:t>
       </w:r>
-      <w:proofErr w:type="spellEnd"/>
       <w:r>
         <w:t xml:space="preserve"> é um nome de uma variável.</w:t>
       </w:r>
@@ -3673,7 +3474,22 @@
       <w:r>
         <w:t>Basicamente, presume-se que qualquer “</w:t>
       </w:r>
-      <w:proofErr w:type="spellStart"/>
+      <w:r>
+        <w:rPr>
+          <w:i/>
+          <w:iCs/>
+        </w:rPr>
+        <w:t>keyword”</w:t>
+      </w:r>
+      <w:r>
+        <w:t xml:space="preserve"> que não seja</w:t>
+      </w:r>
+      <w:r>
+        <w:t xml:space="preserve"> efetivamente</w:t>
+      </w:r>
+      <w:r>
+        <w:t xml:space="preserve"> </w:t>
+      </w:r>
       <w:r>
         <w:rPr>
           <w:i/>
@@ -3681,32 +3497,6 @@
         </w:rPr>
         <w:t>keyword</w:t>
       </w:r>
-      <w:proofErr w:type="spellEnd"/>
-      <w:r>
-        <w:rPr>
-          <w:i/>
-          <w:iCs/>
-        </w:rPr>
-        <w:t>”</w:t>
-      </w:r>
-      <w:r>
-        <w:t xml:space="preserve"> que não seja</w:t>
-      </w:r>
-      <w:r>
-        <w:t xml:space="preserve"> efetivamente</w:t>
-      </w:r>
-      <w:r>
-        <w:t xml:space="preserve"> </w:t>
-      </w:r>
-      <w:proofErr w:type="spellStart"/>
-      <w:r>
-        <w:rPr>
-          <w:i/>
-          <w:iCs/>
-        </w:rPr>
-        <w:t>keyword</w:t>
-      </w:r>
-      <w:proofErr w:type="spellEnd"/>
       <w:r>
         <w:t xml:space="preserve"> </w:t>
       </w:r>
@@ -3764,7 +3554,6 @@
         <w:tab/>
         <w:t xml:space="preserve">Este procedimento é apenas para controlo de erros no </w:t>
       </w:r>
-      <w:proofErr w:type="spellStart"/>
       <w:r>
         <w:rPr>
           <w:i/>
@@ -3772,7 +3561,6 @@
         </w:rPr>
         <w:t>lexer</w:t>
       </w:r>
-      <w:proofErr w:type="spellEnd"/>
       <w:r>
         <w:t>, basicamente, caso algo não seja esperado por ele, é escrito este erro no ecrã.</w:t>
       </w:r>
@@ -3891,39 +3679,7 @@
     <w:p>
       <w:r>
         <w:tab/>
-        <w:t xml:space="preserve">A forma como foi abordada e construída a gramática deste problema visa corresponder à </w:t>
-      </w:r>
-      <w:proofErr w:type="spellStart"/>
-      <w:r>
-        <w:t>tipagem</w:t>
-      </w:r>
-      <w:proofErr w:type="spellEnd"/>
-      <w:r>
-        <w:t xml:space="preserve"> / formato da linguagem </w:t>
-      </w:r>
-      <w:proofErr w:type="spellStart"/>
-      <w:r>
-        <w:t>Portugol</w:t>
-      </w:r>
-      <w:proofErr w:type="spellEnd"/>
-      <w:r>
-        <w:t xml:space="preserve">. Por exemplo, em </w:t>
-      </w:r>
-      <w:proofErr w:type="spellStart"/>
-      <w:r>
-        <w:t>Portugol</w:t>
-      </w:r>
-      <w:proofErr w:type="spellEnd"/>
-      <w:r>
-        <w:t xml:space="preserve">, as funções surgem antes do “início”, as declarações de variáveis são necessárias e os ciclos “if” são escritos de uma determinada forma, e dentro destes podemos ter um determinado conjunto de instruções – com todas estas limitações / obrigações do </w:t>
-      </w:r>
-      <w:proofErr w:type="spellStart"/>
-      <w:r>
-        <w:t>Portugol</w:t>
-      </w:r>
-      <w:proofErr w:type="spellEnd"/>
-      <w:r>
-        <w:t>, surge então a gramática que deve conseguir cumprir esta “ordem” de operações e obrigatoriedade de determinadas regras.</w:t>
+        <w:t>A forma como foi abordada e construída a gramática deste problema visa corresponder à tipagem / formato da linguagem Portugol. Por exemplo, em Portugol, as funções surgem antes do “início”, as declarações de variáveis são necessárias e os ciclos “if” são escritos de uma determinada forma, e dentro destes podemos ter um determinado conjunto de instruções – com todas estas limitações / obrigações do Portugol, surge então a gramática que deve conseguir cumprir esta “ordem” de operações e obrigatoriedade de determinadas regras.</w:t>
       </w:r>
     </w:p>
     <w:p/>
@@ -3945,27 +3701,9 @@
     </w:p>
     <w:p/>
     <w:p>
-      <w:proofErr w:type="spellStart"/>
-      <w:r>
-        <w:t>portugol</w:t>
-      </w:r>
-      <w:proofErr w:type="spellEnd"/>
-      <w:r>
-        <w:t xml:space="preserve"> -&gt; </w:t>
-      </w:r>
-      <w:proofErr w:type="spellStart"/>
-      <w:r>
-        <w:t>func_list</w:t>
-      </w:r>
-      <w:proofErr w:type="spellEnd"/>
-      <w:r>
-        <w:t xml:space="preserve"> ';' inicio </w:t>
-      </w:r>
-      <w:proofErr w:type="spellStart"/>
-      <w:r>
-        <w:t>code</w:t>
-      </w:r>
-      <w:proofErr w:type="spellEnd"/>
+      <w:r>
+        <w:t>portugol -&gt; func_list ';' inicio code</w:t>
+      </w:r>
     </w:p>
     <w:p>
       <w:pPr>
@@ -3973,396 +3711,130 @@
           <w:lang w:val="en-US"/>
         </w:rPr>
       </w:pPr>
-      <w:proofErr w:type="spellStart"/>
       <w:r>
         <w:rPr>
           <w:lang w:val="en-US"/>
         </w:rPr>
-        <w:t>func_list</w:t>
-      </w:r>
-      <w:proofErr w:type="spellEnd"/>
-      <w:r>
+        <w:t>func_list -&gt; func | func_list ';' func</w:t>
+      </w:r>
+    </w:p>
+    <w:p>
+      <w:r>
+        <w:t>func -&gt; FUNCAO var '(' args ')' com_list ';' FIMFUNCAO</w:t>
+      </w:r>
+    </w:p>
+    <w:p>
+      <w:r>
+        <w:t>code -&gt; s | code ';' s</w:t>
+      </w:r>
+    </w:p>
+    <w:p>
+      <w:r>
+        <w:t>s -&gt;  comando | fim</w:t>
+      </w:r>
+    </w:p>
+    <w:p>
+      <w:r>
+        <w:t>ciclo -&gt; PARA var DE e ATE e FACA com_list ';' FIMPARA</w:t>
+      </w:r>
+    </w:p>
+    <w:p>
+      <w:r>
+        <w:t>ciclo2 -&gt; ENQUANTO n FACA com_list ';' FIMENQUANTO</w:t>
+      </w:r>
+    </w:p>
+    <w:p/>
+    <w:p>
+      <w:r>
+        <w:t>comando -&gt; e | ciclo | VAR assign e | ESCREVA '(' e_list ')'</w:t>
+      </w:r>
+    </w:p>
+    <w:p>
+      <w:r>
+        <w:t xml:space="preserve">        | LEIA  '(' var_list ')' | VARTYPE ':' var_list</w:t>
+      </w:r>
+    </w:p>
+    <w:p>
+      <w:r>
+        <w:t xml:space="preserve">        | SE e ENTAO com_list ';' SENAO com_list ';' FIMSE</w:t>
+      </w:r>
+    </w:p>
+    <w:p>
+      <w:r>
+        <w:t xml:space="preserve">        | SE e ENTAO com_list ';' fimse</w:t>
+      </w:r>
+    </w:p>
+    <w:p/>
+    <w:p>
+      <w:r>
+        <w:t>com_list -&gt; comando | com_list ';' comando</w:t>
+      </w:r>
+    </w:p>
+    <w:p/>
+    <w:p>
+      <w:r>
+        <w:t>e_list -&gt; e | e_list ',' e</w:t>
+      </w:r>
+    </w:p>
+    <w:p>
+      <w:r>
+        <w:t>e -&gt; var | '(' e ')' | b | n | string | var '(' e_list ')' | VAR '(' ')'</w:t>
+      </w:r>
+    </w:p>
+    <w:p/>
+    <w:p>
+      <w:r>
+        <w:t>n -&gt; NR | '-' e | e '+' e | e '-' e | e '*' e | e '/' e</w:t>
+      </w:r>
+    </w:p>
+    <w:p>
+      <w:r>
+        <w:t xml:space="preserve">    | e '&lt;' e | e leq e | e '&gt;' e | e geq e | e '=' e | e dif e</w:t>
+      </w:r>
+    </w:p>
+    <w:p/>
+    <w:p>
+      <w:r>
+        <w:t>b -&gt; f | e OR e | e AND e | e XOR e</w:t>
+      </w:r>
+    </w:p>
+    <w:p>
+      <w:pPr>
         <w:rPr>
           <w:lang w:val="en-US"/>
         </w:rPr>
-        <w:t xml:space="preserve"> -&gt; </w:t>
-      </w:r>
-      <w:proofErr w:type="spellStart"/>
+      </w:pPr>
       <w:r>
         <w:rPr>
           <w:lang w:val="en-US"/>
         </w:rPr>
-        <w:t>func</w:t>
-      </w:r>
-      <w:proofErr w:type="spellEnd"/>
-      <w:r>
+        <w:t>f -&gt; true | false | not f</w:t>
+      </w:r>
+    </w:p>
+    <w:p>
+      <w:pPr>
         <w:rPr>
           <w:lang w:val="en-US"/>
         </w:rPr>
-        <w:t xml:space="preserve"> | </w:t>
-      </w:r>
-      <w:proofErr w:type="spellStart"/>
-      <w:r>
+      </w:pPr>
+    </w:p>
+    <w:p>
+      <w:pPr>
         <w:rPr>
           <w:lang w:val="en-US"/>
         </w:rPr>
-        <w:t>func_list</w:t>
-      </w:r>
-      <w:proofErr w:type="spellEnd"/>
+      </w:pPr>
       <w:r>
         <w:rPr>
           <w:lang w:val="en-US"/>
         </w:rPr>
-        <w:t xml:space="preserve"> ';' </w:t>
-      </w:r>
-      <w:proofErr w:type="spellStart"/>
-      <w:r>
-        <w:rPr>
-          <w:lang w:val="en-US"/>
-        </w:rPr>
-        <w:t>func</w:t>
-      </w:r>
-      <w:proofErr w:type="spellEnd"/>
-    </w:p>
-    <w:p>
-      <w:proofErr w:type="spellStart"/>
-      <w:r>
-        <w:t>func</w:t>
-      </w:r>
-      <w:proofErr w:type="spellEnd"/>
-      <w:r>
-        <w:t xml:space="preserve"> -&gt; FUNCAO var '(' </w:t>
-      </w:r>
-      <w:proofErr w:type="spellStart"/>
-      <w:r>
-        <w:t>args</w:t>
-      </w:r>
-      <w:proofErr w:type="spellEnd"/>
-      <w:r>
-        <w:t xml:space="preserve"> ')' </w:t>
-      </w:r>
-      <w:proofErr w:type="spellStart"/>
-      <w:r>
-        <w:t>com_list</w:t>
-      </w:r>
-      <w:proofErr w:type="spellEnd"/>
-      <w:r>
-        <w:t xml:space="preserve"> ';' FIMFUNCAO</w:t>
-      </w:r>
-    </w:p>
-    <w:p>
-      <w:proofErr w:type="spellStart"/>
-      <w:r>
-        <w:t>code</w:t>
-      </w:r>
-      <w:proofErr w:type="spellEnd"/>
-      <w:r>
-        <w:t xml:space="preserve"> -&gt; s | </w:t>
-      </w:r>
-      <w:proofErr w:type="spellStart"/>
-      <w:r>
-        <w:t>code</w:t>
-      </w:r>
-      <w:proofErr w:type="spellEnd"/>
-      <w:r>
-        <w:t xml:space="preserve"> ';' s</w:t>
-      </w:r>
-    </w:p>
-    <w:p>
-      <w:r>
-        <w:t>s -</w:t>
-      </w:r>
-      <w:proofErr w:type="gramStart"/>
-      <w:r>
-        <w:t>&gt;  comando</w:t>
-      </w:r>
-      <w:proofErr w:type="gramEnd"/>
-      <w:r>
-        <w:t xml:space="preserve"> | fim</w:t>
-      </w:r>
-    </w:p>
-    <w:p>
-      <w:r>
-        <w:t xml:space="preserve">ciclo -&gt; PARA var DE e ATE e FACA </w:t>
-      </w:r>
-      <w:proofErr w:type="spellStart"/>
-      <w:r>
-        <w:t>com_list</w:t>
-      </w:r>
-      <w:proofErr w:type="spellEnd"/>
-      <w:r>
-        <w:t xml:space="preserve"> ';' FIMPARA</w:t>
-      </w:r>
-    </w:p>
-    <w:p>
-      <w:r>
-        <w:t xml:space="preserve">ciclo2 -&gt; ENQUANTO n FACA </w:t>
-      </w:r>
-      <w:proofErr w:type="spellStart"/>
-      <w:r>
-        <w:t>com_list</w:t>
-      </w:r>
-      <w:proofErr w:type="spellEnd"/>
-      <w:r>
-        <w:t xml:space="preserve"> ';' FIMENQUANTO</w:t>
-      </w:r>
-    </w:p>
-    <w:p/>
-    <w:p>
-      <w:r>
-        <w:t xml:space="preserve">comando -&gt; e | ciclo | VAR </w:t>
-      </w:r>
-      <w:proofErr w:type="spellStart"/>
-      <w:r>
-        <w:t>assign</w:t>
-      </w:r>
-      <w:proofErr w:type="spellEnd"/>
-      <w:r>
-        <w:t xml:space="preserve"> e | ESCREVA '(' </w:t>
-      </w:r>
-      <w:proofErr w:type="spellStart"/>
-      <w:r>
-        <w:t>e_list</w:t>
-      </w:r>
-      <w:proofErr w:type="spellEnd"/>
-      <w:r>
-        <w:t xml:space="preserve"> ')'</w:t>
-      </w:r>
-    </w:p>
-    <w:p>
-      <w:r>
-        <w:t xml:space="preserve">        | </w:t>
-      </w:r>
-      <w:proofErr w:type="gramStart"/>
-      <w:r>
-        <w:t>LEIA  '</w:t>
-      </w:r>
-      <w:proofErr w:type="gramEnd"/>
-      <w:r>
-        <w:t xml:space="preserve">(' </w:t>
-      </w:r>
-      <w:proofErr w:type="spellStart"/>
-      <w:r>
-        <w:t>var_list</w:t>
-      </w:r>
-      <w:proofErr w:type="spellEnd"/>
-      <w:r>
-        <w:t xml:space="preserve"> ')' | VARTYPE ':' </w:t>
-      </w:r>
-      <w:proofErr w:type="spellStart"/>
-      <w:r>
-        <w:t>var_list</w:t>
-      </w:r>
-      <w:proofErr w:type="spellEnd"/>
-    </w:p>
-    <w:p>
-      <w:r>
-        <w:t xml:space="preserve">        | SE e ENTAO </w:t>
-      </w:r>
-      <w:proofErr w:type="spellStart"/>
-      <w:r>
-        <w:t>com_list</w:t>
-      </w:r>
-      <w:proofErr w:type="spellEnd"/>
-      <w:r>
-        <w:t xml:space="preserve"> ';' SENAO </w:t>
-      </w:r>
-      <w:proofErr w:type="spellStart"/>
-      <w:r>
-        <w:t>com_list</w:t>
-      </w:r>
-      <w:proofErr w:type="spellEnd"/>
-      <w:r>
-        <w:t xml:space="preserve"> ';' FIMSE</w:t>
-      </w:r>
-    </w:p>
-    <w:p>
-      <w:r>
-        <w:t xml:space="preserve">        | SE e ENTAO </w:t>
-      </w:r>
-      <w:proofErr w:type="spellStart"/>
-      <w:r>
-        <w:t>com_list</w:t>
-      </w:r>
-      <w:proofErr w:type="spellEnd"/>
-      <w:r>
-        <w:t xml:space="preserve"> ';' </w:t>
-      </w:r>
-      <w:proofErr w:type="spellStart"/>
-      <w:r>
-        <w:t>fimse</w:t>
-      </w:r>
-      <w:proofErr w:type="spellEnd"/>
-    </w:p>
-    <w:p/>
-    <w:p>
-      <w:proofErr w:type="spellStart"/>
-      <w:r>
-        <w:t>com_list</w:t>
-      </w:r>
-      <w:proofErr w:type="spellEnd"/>
-      <w:r>
-        <w:t xml:space="preserve"> -&gt; comando | </w:t>
-      </w:r>
-      <w:proofErr w:type="spellStart"/>
-      <w:r>
-        <w:t>com_list</w:t>
-      </w:r>
-      <w:proofErr w:type="spellEnd"/>
-      <w:r>
-        <w:t xml:space="preserve"> ';' comando</w:t>
-      </w:r>
-    </w:p>
-    <w:p/>
-    <w:p>
-      <w:proofErr w:type="spellStart"/>
-      <w:r>
-        <w:t>e_list</w:t>
-      </w:r>
-      <w:proofErr w:type="spellEnd"/>
-      <w:r>
-        <w:t xml:space="preserve"> -&gt; e | </w:t>
-      </w:r>
-      <w:proofErr w:type="spellStart"/>
-      <w:r>
-        <w:t>e_list</w:t>
-      </w:r>
-      <w:proofErr w:type="spellEnd"/>
-      <w:r>
-        <w:t xml:space="preserve"> ',' e</w:t>
-      </w:r>
-    </w:p>
-    <w:p>
-      <w:r>
-        <w:t xml:space="preserve">e -&gt; var | '(' e ')' | b | n | </w:t>
-      </w:r>
-      <w:proofErr w:type="spellStart"/>
-      <w:r>
-        <w:t>string</w:t>
-      </w:r>
-      <w:proofErr w:type="spellEnd"/>
-      <w:r>
-        <w:t xml:space="preserve"> | var '(' </w:t>
-      </w:r>
-      <w:proofErr w:type="spellStart"/>
-      <w:r>
-        <w:t>e_list</w:t>
-      </w:r>
-      <w:proofErr w:type="spellEnd"/>
-      <w:r>
-        <w:t xml:space="preserve"> ')' | VAR '(' ')'</w:t>
-      </w:r>
-    </w:p>
-    <w:p/>
-    <w:p>
-      <w:r>
-        <w:t>n -&gt; NR | '-' e | e '+' e | e '-' e | e '*' e | e '/' e</w:t>
-      </w:r>
-    </w:p>
-    <w:p>
-      <w:r>
-        <w:t xml:space="preserve">    | e '&lt;' e | e </w:t>
-      </w:r>
-      <w:proofErr w:type="spellStart"/>
-      <w:r>
-        <w:t>leq</w:t>
-      </w:r>
-      <w:proofErr w:type="spellEnd"/>
-      <w:r>
-        <w:t xml:space="preserve"> e | e '&gt;' e | e </w:t>
-      </w:r>
-      <w:proofErr w:type="spellStart"/>
-      <w:r>
-        <w:t>geq</w:t>
-      </w:r>
-      <w:proofErr w:type="spellEnd"/>
-      <w:r>
-        <w:t xml:space="preserve"> e | e '=' e | e </w:t>
-      </w:r>
-      <w:proofErr w:type="spellStart"/>
-      <w:r>
-        <w:t>dif</w:t>
-      </w:r>
-      <w:proofErr w:type="spellEnd"/>
-      <w:r>
-        <w:t xml:space="preserve"> e</w:t>
-      </w:r>
-    </w:p>
-    <w:p/>
-    <w:p>
-      <w:r>
-        <w:t>b -&gt; f | e OR e | e AND e | e XOR e</w:t>
-      </w:r>
-    </w:p>
-    <w:p>
-      <w:pPr>
-        <w:rPr>
-          <w:lang w:val="en-US"/>
-        </w:rPr>
-      </w:pPr>
-      <w:r>
-        <w:rPr>
-          <w:lang w:val="en-US"/>
-        </w:rPr>
-        <w:t>f -&gt; true | false | not f</w:t>
-      </w:r>
-    </w:p>
-    <w:p>
-      <w:pPr>
-        <w:rPr>
-          <w:lang w:val="en-US"/>
-        </w:rPr>
-      </w:pPr>
-    </w:p>
-    <w:p>
-      <w:pPr>
-        <w:rPr>
-          <w:lang w:val="en-US"/>
-        </w:rPr>
-      </w:pPr>
-      <w:proofErr w:type="spellStart"/>
-      <w:r>
-        <w:rPr>
-          <w:lang w:val="en-US"/>
-        </w:rPr>
-        <w:t>var_list</w:t>
-      </w:r>
-      <w:proofErr w:type="spellEnd"/>
-      <w:r>
-        <w:rPr>
-          <w:lang w:val="en-US"/>
-        </w:rPr>
-        <w:t xml:space="preserve"> -&gt; var | </w:t>
-      </w:r>
-      <w:proofErr w:type="spellStart"/>
-      <w:r>
-        <w:rPr>
-          <w:lang w:val="en-US"/>
-        </w:rPr>
-        <w:t>var_list</w:t>
-      </w:r>
-      <w:proofErr w:type="spellEnd"/>
-      <w:r>
-        <w:rPr>
-          <w:lang w:val="en-US"/>
-        </w:rPr>
-        <w:t xml:space="preserve"> ',' var</w:t>
-      </w:r>
-    </w:p>
-    <w:p>
-      <w:proofErr w:type="spellStart"/>
-      <w:r>
-        <w:t>args</w:t>
-      </w:r>
-      <w:proofErr w:type="spellEnd"/>
-      <w:r>
-        <w:t xml:space="preserve">: € | </w:t>
-      </w:r>
-      <w:proofErr w:type="spellStart"/>
-      <w:r>
-        <w:t>var_list</w:t>
-      </w:r>
-      <w:proofErr w:type="spellEnd"/>
+        <w:t>var_list -&gt; var | var_list ',' var</w:t>
+      </w:r>
+    </w:p>
+    <w:p>
+      <w:r>
+        <w:t>args: € | var_list</w:t>
+      </w:r>
     </w:p>
     <w:p/>
     <w:p/>
@@ -4393,15 +3865,7 @@
     <w:p>
       <w:r>
         <w:tab/>
-        <w:t xml:space="preserve">No </w:t>
-      </w:r>
-      <w:proofErr w:type="spellStart"/>
-      <w:r>
-        <w:t>Portugol</w:t>
-      </w:r>
-      <w:proofErr w:type="spellEnd"/>
-      <w:r>
-        <w:t>, podemos ou não ter funções (uma só ou várias) declaradas, e essas mesmas funções surgem antes da palavra “início”.</w:t>
+        <w:t>No Portugol, podemos ou não ter funções (uma só ou várias) declaradas, e essas mesmas funções surgem antes da palavra “início”.</w:t>
       </w:r>
     </w:p>
     <w:p/>
@@ -4443,15 +3907,7 @@
         <w:t>input</w:t>
       </w:r>
       <w:r>
-        <w:t xml:space="preserve"> do utilizador para uma variável), uma declaração de variável, condições (se, então, </w:t>
-      </w:r>
-      <w:proofErr w:type="spellStart"/>
-      <w:r>
-        <w:t>etc</w:t>
-      </w:r>
-      <w:proofErr w:type="spellEnd"/>
-      <w:r>
-        <w:t>).</w:t>
+        <w:t xml:space="preserve"> do utilizador para uma variável), uma declaração de variável, condições (se, então, etc).</w:t>
       </w:r>
     </w:p>
     <w:p/>
@@ -4489,17 +3945,9 @@
         <w:rPr>
           <w:color w:val="auto"/>
         </w:rPr>
-        <w:t xml:space="preserve">Abordagem/programação da gramática em </w:t>
-      </w:r>
-      <w:proofErr w:type="spellStart"/>
-      <w:r>
-        <w:rPr>
-          <w:color w:val="auto"/>
-        </w:rPr>
-        <w:t>Python</w:t>
+        <w:t>Abordagem/programação da gramática em Python</w:t>
       </w:r>
       <w:bookmarkEnd w:id="9"/>
-      <w:proofErr w:type="spellEnd"/>
     </w:p>
     <w:p/>
     <w:p>
@@ -4574,7 +4022,6 @@
         <w:tab/>
         <w:t xml:space="preserve">A lógica por trás da gramática implementada através de produções em </w:t>
       </w:r>
-      <w:proofErr w:type="spellStart"/>
       <w:r>
         <w:rPr>
           <w:i/>
@@ -4582,7 +4029,6 @@
         </w:rPr>
         <w:t>yacc</w:t>
       </w:r>
-      <w:proofErr w:type="spellEnd"/>
       <w:r>
         <w:t xml:space="preserve"> está explicada na gramática acima.</w:t>
       </w:r>
@@ -4590,17 +4036,8 @@
     <w:p>
       <w:r>
         <w:tab/>
-        <w:t xml:space="preserve">Apenas são guardados os dados que sejam relevantes para futuramente interpretar o código em </w:t>
-      </w:r>
-      <w:proofErr w:type="spellStart"/>
-      <w:r>
-        <w:t>Portugol</w:t>
-      </w:r>
-      <w:proofErr w:type="spellEnd"/>
-      <w:r>
-        <w:t xml:space="preserve"> no </w:t>
-      </w:r>
-      <w:proofErr w:type="spellStart"/>
+        <w:t xml:space="preserve">Apenas são guardados os dados que sejam relevantes para futuramente interpretar o código em Portugol no </w:t>
+      </w:r>
       <w:r>
         <w:rPr>
           <w:i/>
@@ -4608,7 +4045,6 @@
         </w:rPr>
         <w:t>eval</w:t>
       </w:r>
-      <w:proofErr w:type="spellEnd"/>
       <w:r>
         <w:t>.</w:t>
       </w:r>
@@ -4675,7 +4111,6 @@
       <w:r>
         <w:t xml:space="preserve">depois do código cumprir com as produções, é passado para o </w:t>
       </w:r>
-      <w:proofErr w:type="spellStart"/>
       <w:r>
         <w:rPr>
           <w:i/>
@@ -4683,7 +4118,6 @@
         </w:rPr>
         <w:t>eval</w:t>
       </w:r>
-      <w:proofErr w:type="spellEnd"/>
       <w:r>
         <w:t>, que o interpretará / avaliará</w:t>
       </w:r>
@@ -4693,13 +4127,11 @@
         <w:pStyle w:val="Ttulo1"/>
       </w:pPr>
       <w:bookmarkStart w:id="10" w:name="_Toc93251512"/>
-      <w:proofErr w:type="spellStart"/>
       <w:r>
         <w:lastRenderedPageBreak/>
         <w:t>Eval</w:t>
       </w:r>
       <w:bookmarkEnd w:id="10"/>
-      <w:proofErr w:type="spellEnd"/>
     </w:p>
     <w:p/>
     <w:p>
@@ -4709,7 +4141,6 @@
       <w:r>
         <w:t xml:space="preserve">Como supramencionado, “após as expressões regulares, construiu-se um </w:t>
       </w:r>
-      <w:proofErr w:type="spellStart"/>
       <w:r>
         <w:rPr>
           <w:i/>
@@ -4717,11 +4148,9 @@
         </w:rPr>
         <w:t>eval</w:t>
       </w:r>
-      <w:proofErr w:type="spellEnd"/>
       <w:r>
         <w:t xml:space="preserve"> que visa interpretar e avaliar o código que, previamente passou pela confirmação da gramática e do </w:t>
       </w:r>
-      <w:proofErr w:type="spellStart"/>
       <w:r>
         <w:rPr>
           <w:i/>
@@ -4729,17 +4158,8 @@
         </w:rPr>
         <w:t>lexer</w:t>
       </w:r>
-      <w:proofErr w:type="spellEnd"/>
-      <w:r>
-        <w:t xml:space="preserve">, e, neste ficheiro </w:t>
-      </w:r>
-      <w:proofErr w:type="spellStart"/>
-      <w:r>
-        <w:t>Python</w:t>
-      </w:r>
-      <w:proofErr w:type="spellEnd"/>
-      <w:r>
-        <w:t>, ganhará a devida funcionalidade esperada pelo utilizador.”</w:t>
+      <w:r>
+        <w:t>, e, neste ficheiro Python, ganhará a devida funcionalidade esperada pelo utilizador.”</w:t>
       </w:r>
     </w:p>
     <w:p>
@@ -4749,7 +4169,6 @@
       <w:r>
         <w:t xml:space="preserve">Como o código introduzido pelo utilizador podia seguir dois “caminhos”, o de interpretar ou gerar o código C, criamos dois </w:t>
       </w:r>
-      <w:proofErr w:type="spellStart"/>
       <w:r>
         <w:rPr>
           <w:i/>
@@ -4757,7 +4176,6 @@
         </w:rPr>
         <w:t>evals</w:t>
       </w:r>
-      <w:proofErr w:type="spellEnd"/>
       <w:r>
         <w:t xml:space="preserve"> </w:t>
       </w:r>
@@ -4806,7 +4224,6 @@
         </w:rPr>
         <w:t xml:space="preserve">Abordagem do </w:t>
       </w:r>
-      <w:proofErr w:type="spellStart"/>
       <w:r>
         <w:rPr>
           <w:i/>
@@ -4816,7 +4233,6 @@
         <w:t>eval_interpretador</w:t>
       </w:r>
       <w:bookmarkEnd w:id="12"/>
-      <w:proofErr w:type="spellEnd"/>
     </w:p>
     <w:p/>
     <w:p>
@@ -4826,7 +4242,6 @@
       <w:r>
         <w:t xml:space="preserve">O </w:t>
       </w:r>
-      <w:proofErr w:type="spellStart"/>
       <w:r>
         <w:rPr>
           <w:i/>
@@ -4834,7 +4249,6 @@
         </w:rPr>
         <w:t>eval_interpreter</w:t>
       </w:r>
-      <w:proofErr w:type="spellEnd"/>
       <w:r>
         <w:rPr>
           <w:i/>
@@ -4912,7 +4326,6 @@
           <w:numId w:val="2"/>
         </w:numPr>
       </w:pPr>
-      <w:proofErr w:type="spellStart"/>
       <w:r>
         <w:rPr>
           <w:i/>
@@ -4920,7 +4333,6 @@
         </w:rPr>
         <w:t>Operators</w:t>
       </w:r>
-      <w:proofErr w:type="spellEnd"/>
     </w:p>
     <w:p>
       <w:pPr>
@@ -4930,7 +4342,6 @@
           <w:numId w:val="2"/>
         </w:numPr>
       </w:pPr>
-      <w:proofErr w:type="spellStart"/>
       <w:r>
         <w:rPr>
           <w:i/>
@@ -4938,7 +4349,6 @@
         </w:rPr>
         <w:t>Symbols</w:t>
       </w:r>
-      <w:proofErr w:type="spellEnd"/>
     </w:p>
     <w:p/>
     <w:p>
@@ -4947,7 +4357,6 @@
         <w:ind w:left="416" w:firstLine="292"/>
       </w:pPr>
       <w:bookmarkStart w:id="13" w:name="_Toc93251515"/>
-      <w:proofErr w:type="spellStart"/>
       <w:r>
         <w:rPr>
           <w:color w:val="auto"/>
@@ -4955,7 +4364,6 @@
         <w:t>Operators</w:t>
       </w:r>
       <w:bookmarkEnd w:id="13"/>
-      <w:proofErr w:type="spellEnd"/>
     </w:p>
     <w:p>
       <w:pPr>
@@ -4971,23 +4379,13 @@
           <w:color w:val="000000" w:themeColor="text1"/>
         </w:rPr>
       </w:pPr>
-      <w:proofErr w:type="spellStart"/>
-      <w:r>
-        <w:rPr>
-          <w:i/>
-          <w:iCs/>
-          <w:color w:val="000000" w:themeColor="text1"/>
-        </w:rPr>
-        <w:t>Operators</w:t>
-      </w:r>
-      <w:proofErr w:type="spellEnd"/>
-      <w:r>
-        <w:rPr>
-          <w:i/>
-          <w:iCs/>
-          <w:color w:val="000000" w:themeColor="text1"/>
-        </w:rPr>
-        <w:t xml:space="preserve"> </w:t>
+      <w:r>
+        <w:rPr>
+          <w:i/>
+          <w:iCs/>
+          <w:color w:val="000000" w:themeColor="text1"/>
+        </w:rPr>
+        <w:t xml:space="preserve">Operators </w:t>
       </w:r>
       <w:r>
         <w:rPr>
@@ -5080,43 +4478,19 @@
         </w:rPr>
       </w:pPr>
       <w:bookmarkStart w:id="14" w:name="_Toc93251516"/>
-      <w:proofErr w:type="spellStart"/>
       <w:r>
         <w:rPr>
           <w:color w:val="auto"/>
         </w:rPr>
         <w:t>Symbols</w:t>
       </w:r>
-      <w:proofErr w:type="spellEnd"/>
       <w:r>
         <w:rPr>
           <w:color w:val="auto"/>
         </w:rPr>
-        <w:t xml:space="preserve"> / </w:t>
-      </w:r>
-      <w:proofErr w:type="spellStart"/>
-      <w:r>
-        <w:rPr>
-          <w:color w:val="auto"/>
-        </w:rPr>
-        <w:t>Symbol</w:t>
-      </w:r>
-      <w:proofErr w:type="spellEnd"/>
-      <w:r>
-        <w:rPr>
-          <w:color w:val="auto"/>
-        </w:rPr>
-        <w:t xml:space="preserve"> </w:t>
-      </w:r>
-      <w:proofErr w:type="spellStart"/>
-      <w:r>
-        <w:rPr>
-          <w:color w:val="auto"/>
-        </w:rPr>
-        <w:t>Table</w:t>
+        <w:t xml:space="preserve"> / Symbol Table</w:t>
       </w:r>
       <w:bookmarkEnd w:id="14"/>
-      <w:proofErr w:type="spellEnd"/>
     </w:p>
     <w:p/>
     <w:p>
@@ -5131,8 +4505,6 @@
         <w:tab/>
         <w:t xml:space="preserve">Inicialmente o dicionário de símbolos encontrava-se no </w:t>
       </w:r>
-      <w:proofErr w:type="spellStart"/>
-      <w:proofErr w:type="gramStart"/>
       <w:r>
         <w:rPr>
           <w:i/>
@@ -5140,12 +4512,9 @@
         </w:rPr>
         <w:t>eval</w:t>
       </w:r>
-      <w:proofErr w:type="spellEnd"/>
-      <w:proofErr w:type="gramEnd"/>
       <w:r>
         <w:t xml:space="preserve"> porém, com a necessidade de criar uma </w:t>
       </w:r>
-      <w:proofErr w:type="spellStart"/>
       <w:r>
         <w:rPr>
           <w:i/>
@@ -5153,30 +4522,12 @@
         </w:rPr>
         <w:t>stack</w:t>
       </w:r>
-      <w:proofErr w:type="spellEnd"/>
-      <w:r>
-        <w:t xml:space="preserve"> de variáveis – para, por exemplo, poder utilizar variáveis locais e apagá-las no fim da sua utilização – criou-se uma Classe </w:t>
-      </w:r>
-      <w:proofErr w:type="spellStart"/>
-      <w:r>
-        <w:t>Symbol</w:t>
-      </w:r>
-      <w:proofErr w:type="spellEnd"/>
-      <w:r>
-        <w:t xml:space="preserve"> </w:t>
-      </w:r>
-      <w:proofErr w:type="spellStart"/>
-      <w:r>
-        <w:t>Table</w:t>
-      </w:r>
-      <w:proofErr w:type="spellEnd"/>
-      <w:r>
-        <w:t xml:space="preserve"> que, como atributo, tem o dicionário de símbolos. Desta forma, conseguimo</w:t>
+      <w:r>
+        <w:t xml:space="preserve"> de variáveis – para, por exemplo, poder utilizar variáveis locais e apagá-las no fim da sua utilização – criou-se uma Classe Symbol Table que, como atributo, tem o dicionário de símbolos. Desta forma, conseguimo</w:t>
       </w:r>
       <w:r>
         <w:t xml:space="preserve">s alterar as funções base de um dicionário, conseguindo assim converter o mesmo numa </w:t>
       </w:r>
-      <w:proofErr w:type="spellStart"/>
       <w:r>
         <w:rPr>
           <w:i/>
@@ -5184,7 +4535,6 @@
         </w:rPr>
         <w:t>stack</w:t>
       </w:r>
-      <w:proofErr w:type="spellEnd"/>
       <w:r>
         <w:t xml:space="preserve"> de variáveis.</w:t>
       </w:r>
@@ -5195,7 +4545,6 @@
         <w:tab/>
         <w:t xml:space="preserve">Como o pseudocódigo (e o C) guardam os </w:t>
       </w:r>
-      <w:proofErr w:type="spellStart"/>
       <w:r>
         <w:rPr>
           <w:i/>
@@ -5203,11 +4552,9 @@
         </w:rPr>
         <w:t>vartypes</w:t>
       </w:r>
-      <w:proofErr w:type="spellEnd"/>
       <w:r>
         <w:t xml:space="preserve"> de cada variável, a forma como guardamos uma variável na nossa </w:t>
       </w:r>
-      <w:proofErr w:type="spellStart"/>
       <w:r>
         <w:rPr>
           <w:i/>
@@ -5215,7 +4562,6 @@
         </w:rPr>
         <w:t>stack</w:t>
       </w:r>
-      <w:proofErr w:type="spellEnd"/>
       <w:r>
         <w:t xml:space="preserve"> é esta:</w:t>
       </w:r>
@@ -5223,22 +4569,7 @@
     <w:p>
       <w:r>
         <w:tab/>
-      </w:r>
-      <w:proofErr w:type="spellStart"/>
-      <w:r>
-        <w:t>Nome_variável</w:t>
-      </w:r>
-      <w:proofErr w:type="spellEnd"/>
-      <w:r>
-        <w:t xml:space="preserve"> -&gt; [</w:t>
-      </w:r>
-      <w:proofErr w:type="spellStart"/>
-      <w:r>
-        <w:t>vartype</w:t>
-      </w:r>
-      <w:proofErr w:type="spellEnd"/>
-      <w:r>
-        <w:t>, valor]</w:t>
+        <w:t>Nome_variável -&gt; [vartype, valor]</w:t>
       </w:r>
     </w:p>
     <w:p/>
@@ -5265,7 +4596,6 @@
         </w:rPr>
         <w:t xml:space="preserve"> do </w:t>
       </w:r>
-      <w:proofErr w:type="spellStart"/>
       <w:r>
         <w:rPr>
           <w:i/>
@@ -5275,7 +4605,6 @@
         <w:t>Eval_Interpreter</w:t>
       </w:r>
       <w:bookmarkEnd w:id="15"/>
-      <w:proofErr w:type="spellEnd"/>
     </w:p>
     <w:p/>
     <w:p>
@@ -5335,7 +4664,6 @@
       <w:r>
         <w:t xml:space="preserve">Como mencionado acima, uma variável é guardada numa lista, cujo primeiro elemento é o </w:t>
       </w:r>
-      <w:proofErr w:type="spellStart"/>
       <w:r>
         <w:rPr>
           <w:i/>
@@ -5343,7 +4671,6 @@
         </w:rPr>
         <w:t>vartype</w:t>
       </w:r>
-      <w:proofErr w:type="spellEnd"/>
       <w:r>
         <w:t xml:space="preserve"> e o segundo o valor da variável.</w:t>
       </w:r>
@@ -5353,17 +4680,8 @@
         <w:ind w:firstLine="708"/>
       </w:pPr>
       <w:r>
-        <w:t xml:space="preserve">O nosso objetivo com a função é, </w:t>
-      </w:r>
-      <w:proofErr w:type="gramStart"/>
-      <w:r>
-        <w:t>enquanto que</w:t>
-      </w:r>
-      <w:proofErr w:type="gramEnd"/>
-      <w:r>
-        <w:t xml:space="preserve"> o que se encontrar dentro de </w:t>
-      </w:r>
-      <w:proofErr w:type="spellStart"/>
+        <w:t xml:space="preserve">O nosso objetivo com a função é, enquanto que o que se encontrar dentro de </w:t>
+      </w:r>
       <w:r>
         <w:rPr>
           <w:i/>
@@ -5371,11 +4689,9 @@
         </w:rPr>
         <w:t>value</w:t>
       </w:r>
-      <w:proofErr w:type="spellEnd"/>
       <w:r>
         <w:t xml:space="preserve"> for uma lista, </w:t>
       </w:r>
-      <w:proofErr w:type="spellStart"/>
       <w:r>
         <w:rPr>
           <w:i/>
@@ -5383,7 +4699,6 @@
         </w:rPr>
         <w:t>value</w:t>
       </w:r>
-      <w:proofErr w:type="spellEnd"/>
       <w:r>
         <w:t xml:space="preserve"> torna-se o último elemento de si próprio.</w:t>
       </w:r>
@@ -5625,15 +4940,7 @@
     <w:p>
       <w:r>
         <w:tab/>
-        <w:t xml:space="preserve">Procedimento que visa escrever no ecrã um número, uma </w:t>
-      </w:r>
-      <w:proofErr w:type="spellStart"/>
-      <w:r>
-        <w:t>string</w:t>
-      </w:r>
-      <w:proofErr w:type="spellEnd"/>
-      <w:r>
-        <w:t>, uma variável, etc.</w:t>
+        <w:t>Procedimento que visa escrever no ecrã um número, uma string, uma variável, etc.</w:t>
       </w:r>
     </w:p>
     <w:p/>
@@ -5691,7 +4998,6 @@
         <w:tab/>
         <w:t xml:space="preserve">Recebe o valor inicial – </w:t>
       </w:r>
-      <w:proofErr w:type="spellStart"/>
       <w:r>
         <w:rPr>
           <w:i/>
@@ -5699,11 +5005,9 @@
         </w:rPr>
         <w:t>lower</w:t>
       </w:r>
-      <w:proofErr w:type="spellEnd"/>
       <w:r>
         <w:t xml:space="preserve"> – e o máximo – </w:t>
       </w:r>
-      <w:proofErr w:type="spellStart"/>
       <w:r>
         <w:rPr>
           <w:i/>
@@ -5711,30 +5015,19 @@
         </w:rPr>
         <w:t>higher</w:t>
       </w:r>
-      <w:proofErr w:type="spellEnd"/>
       <w:r>
         <w:t xml:space="preserve"> – e coloca o valor de </w:t>
       </w:r>
-      <w:proofErr w:type="spellStart"/>
-      <w:r>
-        <w:rPr>
-          <w:i/>
-          <w:iCs/>
-        </w:rPr>
-        <w:t>lower</w:t>
-      </w:r>
-      <w:proofErr w:type="spellEnd"/>
-      <w:r>
-        <w:rPr>
-          <w:i/>
-          <w:iCs/>
-        </w:rPr>
-        <w:t xml:space="preserve"> </w:t>
+      <w:r>
+        <w:rPr>
+          <w:i/>
+          <w:iCs/>
+        </w:rPr>
+        <w:t xml:space="preserve">lower </w:t>
       </w:r>
       <w:r>
         <w:t xml:space="preserve">em </w:t>
       </w:r>
-      <w:proofErr w:type="spellStart"/>
       <w:r>
         <w:rPr>
           <w:i/>
@@ -5742,7 +5035,6 @@
         </w:rPr>
         <w:t>value</w:t>
       </w:r>
-      <w:proofErr w:type="spellEnd"/>
       <w:r>
         <w:t>.</w:t>
       </w:r>
@@ -5750,17 +5042,8 @@
     <w:p>
       <w:r>
         <w:tab/>
-        <w:t xml:space="preserve">Depois, </w:t>
-      </w:r>
-      <w:proofErr w:type="gramStart"/>
-      <w:r>
-        <w:t>enquanto que</w:t>
-      </w:r>
-      <w:proofErr w:type="gramEnd"/>
-      <w:r>
-        <w:t xml:space="preserve"> o </w:t>
-      </w:r>
-      <w:proofErr w:type="spellStart"/>
+        <w:t xml:space="preserve">Depois, enquanto que o </w:t>
+      </w:r>
       <w:r>
         <w:rPr>
           <w:i/>
@@ -5768,11 +5051,9 @@
         </w:rPr>
         <w:t>value</w:t>
       </w:r>
-      <w:proofErr w:type="spellEnd"/>
       <w:r>
         <w:t xml:space="preserve"> for menor ou igual que </w:t>
       </w:r>
-      <w:proofErr w:type="spellStart"/>
       <w:r>
         <w:rPr>
           <w:i/>
@@ -5780,11 +5061,9 @@
         </w:rPr>
         <w:t>higher</w:t>
       </w:r>
-      <w:proofErr w:type="spellEnd"/>
       <w:r>
         <w:t xml:space="preserve">, interpreta o código que está dentro do ciclo e incrementa o </w:t>
       </w:r>
-      <w:proofErr w:type="spellStart"/>
       <w:r>
         <w:rPr>
           <w:i/>
@@ -5792,7 +5071,6 @@
         </w:rPr>
         <w:t>value</w:t>
       </w:r>
-      <w:proofErr w:type="spellEnd"/>
       <w:r>
         <w:t>.</w:t>
       </w:r>
@@ -5843,15 +5121,7 @@
     <w:p>
       <w:r>
         <w:tab/>
-        <w:t>Procedimento que visa interpretar o ciclo “</w:t>
-      </w:r>
-      <w:proofErr w:type="spellStart"/>
-      <w:r>
-        <w:t>while</w:t>
-      </w:r>
-      <w:proofErr w:type="spellEnd"/>
-      <w:r>
-        <w:t>” / “enquanto”.</w:t>
+        <w:t>Procedimento que visa interpretar o ciclo “while” / “enquanto”.</w:t>
       </w:r>
     </w:p>
     <w:p>
@@ -5859,7 +5129,6 @@
         <w:tab/>
         <w:t xml:space="preserve">Enquanto a expressão recebida no primeiro </w:t>
       </w:r>
-      <w:proofErr w:type="spellStart"/>
       <w:r>
         <w:rPr>
           <w:i/>
@@ -5867,7 +5136,6 @@
         </w:rPr>
         <w:t>index</w:t>
       </w:r>
-      <w:proofErr w:type="spellEnd"/>
       <w:r>
         <w:t xml:space="preserve"> dos argumentos for verdadeira, </w:t>
       </w:r>
@@ -5924,15 +5192,7 @@
     <w:p>
       <w:r>
         <w:tab/>
-        <w:t>Função que visa interpretar a condição “</w:t>
-      </w:r>
-      <w:proofErr w:type="spellStart"/>
-      <w:r>
-        <w:t>if</w:t>
-      </w:r>
-      <w:proofErr w:type="spellEnd"/>
-      <w:r>
-        <w:t>” / “se”.</w:t>
+        <w:t>Função que visa interpretar a condição “if” / “se”.</w:t>
       </w:r>
     </w:p>
     <w:p>
@@ -5940,45 +5200,13 @@
         <w:tab/>
       </w:r>
       <w:r>
-        <w:t>Caso não exista um “</w:t>
-      </w:r>
-      <w:proofErr w:type="spellStart"/>
-      <w:r>
-        <w:t>else</w:t>
-      </w:r>
-      <w:proofErr w:type="spellEnd"/>
-      <w:r>
-        <w:t xml:space="preserve">” / “senão” e caso a expressão seja verdadeira, retorna </w:t>
-      </w:r>
-      <w:proofErr w:type="gramStart"/>
-      <w:r>
-        <w:t>a</w:t>
-      </w:r>
-      <w:proofErr w:type="gramEnd"/>
-      <w:r>
-        <w:t xml:space="preserve"> interpretação do código que se encontra dentro do “se”.</w:t>
+        <w:t>Caso não exista um “else” / “senão” e caso a expressão seja verdadeira, retorna a interpretação do código que se encontra dentro do “se”.</w:t>
       </w:r>
     </w:p>
     <w:p>
       <w:r>
         <w:tab/>
-        <w:t xml:space="preserve">Caso exista “senão” e caso a expressão seja verdadeira, retorna </w:t>
-      </w:r>
-      <w:proofErr w:type="gramStart"/>
-      <w:r>
-        <w:t>a</w:t>
-      </w:r>
-      <w:proofErr w:type="gramEnd"/>
-      <w:r>
-        <w:t xml:space="preserve"> interpretação do código que se encontra dentro do “se”, caso a expressão seja falsa, retorna a interpretação do código que se encontra dentro do “</w:t>
-      </w:r>
-      <w:proofErr w:type="spellStart"/>
-      <w:r>
-        <w:t>else</w:t>
-      </w:r>
-      <w:proofErr w:type="spellEnd"/>
-      <w:r>
-        <w:t>” / “senão”.</w:t>
+        <w:t>Caso exista “senão” e caso a expressão seja verdadeira, retorna a interpretação do código que se encontra dentro do “se”, caso a expressão seja falsa, retorna a interpretação do código que se encontra dentro do “else” / “senão”.</w:t>
       </w:r>
     </w:p>
     <w:p/>
@@ -6031,7 +5259,6 @@
         <w:tab/>
         <w:t xml:space="preserve">O procedimento </w:t>
       </w:r>
-      <w:proofErr w:type="spellStart"/>
       <w:r>
         <w:rPr>
           <w:i/>
@@ -6039,7 +5266,6 @@
         </w:rPr>
         <w:t>assign</w:t>
       </w:r>
-      <w:proofErr w:type="spellEnd"/>
       <w:r>
         <w:t xml:space="preserve"> visa criar ou alterar valores da tabela de símbolos.</w:t>
       </w:r>
@@ -6105,7 +5331,6 @@
         <w:tab/>
         <w:t xml:space="preserve">Confirma se o </w:t>
       </w:r>
-      <w:proofErr w:type="spellStart"/>
       <w:r>
         <w:rPr>
           <w:i/>
@@ -6113,7 +5338,6 @@
         </w:rPr>
         <w:t>var_type</w:t>
       </w:r>
-      <w:proofErr w:type="spellEnd"/>
       <w:r>
         <w:t xml:space="preserve"> na tabela de símbolos coincide com o tipo de variável que está a tentar atribuir à variável e, caso isso se verifique, altera o valor da variável na tabela de símbolos.</w:t>
       </w:r>
@@ -6129,6 +5353,9 @@
     <w:p/>
     <w:p>
       <w:r>
+        <w:rPr>
+          <w:noProof/>
+        </w:rPr>
         <w:lastRenderedPageBreak/>
         <w:drawing>
           <wp:inline distT="0" distB="0" distL="0" distR="0" wp14:anchorId="504F2A5C" wp14:editId="47D1B0CE">
@@ -6217,7 +5444,6 @@
       <w:r>
         <w:t xml:space="preserve"> para </w:t>
       </w:r>
-      <w:proofErr w:type="spellStart"/>
       <w:r>
         <w:rPr>
           <w:i/>
@@ -6225,7 +5451,6 @@
         </w:rPr>
         <w:t>float</w:t>
       </w:r>
-      <w:proofErr w:type="spellEnd"/>
       <w:r>
         <w:t>.</w:t>
       </w:r>
@@ -6354,7 +5579,6 @@
         </w:rPr>
       </w:pPr>
       <w:bookmarkStart w:id="16" w:name="_Toc93251518"/>
-      <w:proofErr w:type="spellStart"/>
       <w:r>
         <w:rPr>
           <w:color w:val="auto"/>
@@ -6362,7 +5586,6 @@
         <w:t>Writer</w:t>
       </w:r>
       <w:bookmarkEnd w:id="16"/>
-      <w:proofErr w:type="spellEnd"/>
     </w:p>
     <w:p/>
     <w:p>
@@ -6382,7 +5605,6 @@
         </w:rPr>
         <w:t xml:space="preserve">Abordagem do </w:t>
       </w:r>
-      <w:proofErr w:type="spellStart"/>
       <w:r>
         <w:rPr>
           <w:i/>
@@ -6392,40 +5614,25 @@
         <w:t>eval_writer</w:t>
       </w:r>
       <w:bookmarkEnd w:id="17"/>
-      <w:proofErr w:type="spellEnd"/>
-    </w:p>
-    <w:p>
-      <w:pPr>
-        <w:rPr>
-          <w:color w:val="000000" w:themeColor="text1"/>
-        </w:rPr>
-      </w:pPr>
-    </w:p>
-    <w:p>
-      <w:pPr>
-        <w:rPr>
-          <w:color w:val="000000" w:themeColor="text1"/>
-        </w:rPr>
-      </w:pPr>
-      <w:r>
-        <w:rPr>
-          <w:color w:val="000000" w:themeColor="text1"/>
-        </w:rPr>
-        <w:t xml:space="preserve">O </w:t>
-      </w:r>
-      <w:proofErr w:type="spellStart"/>
-      <w:r>
-        <w:rPr>
-          <w:color w:val="000000" w:themeColor="text1"/>
-        </w:rPr>
-        <w:t>writer</w:t>
-      </w:r>
-      <w:proofErr w:type="spellEnd"/>
-      <w:r>
-        <w:rPr>
-          <w:color w:val="000000" w:themeColor="text1"/>
-        </w:rPr>
-        <w:t xml:space="preserve"> foi abordado tendo em conta a gramática implementada, utilizando assim a informação obtida nas diferentes operações implementadas no mesmo para escrever os comandos inseridos pelo utilizador em código C.</w:t>
+    </w:p>
+    <w:p>
+      <w:pPr>
+        <w:rPr>
+          <w:color w:val="000000" w:themeColor="text1"/>
+        </w:rPr>
+      </w:pPr>
+    </w:p>
+    <w:p>
+      <w:pPr>
+        <w:rPr>
+          <w:color w:val="000000" w:themeColor="text1"/>
+        </w:rPr>
+      </w:pPr>
+      <w:r>
+        <w:rPr>
+          <w:color w:val="000000" w:themeColor="text1"/>
+        </w:rPr>
+        <w:t>O writer foi abordado tendo em conta a gramática implementada, utilizando assim a informação obtida nas diferentes operações implementadas no mesmo para escrever os comandos inseridos pelo utilizador em código C.</w:t>
       </w:r>
     </w:p>
     <w:p>
@@ -6530,7 +5737,6 @@
         </w:rPr>
         <w:t xml:space="preserve">Este </w:t>
       </w:r>
-      <w:proofErr w:type="spellStart"/>
       <w:r>
         <w:rPr>
           <w:i/>
@@ -6539,7 +5745,6 @@
         </w:rPr>
         <w:t>eval</w:t>
       </w:r>
-      <w:proofErr w:type="spellEnd"/>
       <w:r>
         <w:rPr>
           <w:color w:val="000000" w:themeColor="text1"/>
@@ -6560,7 +5765,6 @@
           <w:color w:val="000000" w:themeColor="text1"/>
         </w:rPr>
       </w:pPr>
-      <w:proofErr w:type="spellStart"/>
       <w:r>
         <w:rPr>
           <w:i/>
@@ -6569,7 +5773,6 @@
         </w:rPr>
         <w:t>Operators</w:t>
       </w:r>
-      <w:proofErr w:type="spellEnd"/>
     </w:p>
     <w:p>
       <w:pPr>
@@ -6584,7 +5787,6 @@
           <w:color w:val="000000" w:themeColor="text1"/>
         </w:rPr>
       </w:pPr>
-      <w:proofErr w:type="spellStart"/>
       <w:r>
         <w:rPr>
           <w:i/>
@@ -6593,7 +5795,6 @@
         </w:rPr>
         <w:t>Symbols</w:t>
       </w:r>
-      <w:proofErr w:type="spellEnd"/>
     </w:p>
     <w:p>
       <w:pPr>
@@ -6626,25 +5827,7 @@
           <w:iCs/>
           <w:color w:val="000000" w:themeColor="text1"/>
         </w:rPr>
-        <w:t>“</w:t>
-      </w:r>
-      <w:proofErr w:type="spellStart"/>
-      <w:r>
-        <w:rPr>
-          <w:i/>
-          <w:iCs/>
-          <w:color w:val="000000" w:themeColor="text1"/>
-        </w:rPr>
-        <w:t>main.c</w:t>
-      </w:r>
-      <w:proofErr w:type="spellEnd"/>
-      <w:r>
-        <w:rPr>
-          <w:i/>
-          <w:iCs/>
-          <w:color w:val="000000" w:themeColor="text1"/>
-        </w:rPr>
-        <w:t>”</w:t>
+        <w:t>“main.c”</w:t>
       </w:r>
     </w:p>
     <w:p>
@@ -6658,7 +5841,6 @@
           <w:color w:val="000000" w:themeColor="text1"/>
         </w:rPr>
       </w:pPr>
-      <w:proofErr w:type="spellStart"/>
       <w:r>
         <w:rPr>
           <w:i/>
@@ -6667,26 +5849,11 @@
         </w:rPr>
         <w:t>c_code</w:t>
       </w:r>
-      <w:proofErr w:type="spellEnd"/>
-      <w:r>
-        <w:rPr>
-          <w:color w:val="000000" w:themeColor="text1"/>
-        </w:rPr>
-        <w:t xml:space="preserve">, que é uma </w:t>
-      </w:r>
-      <w:proofErr w:type="spellStart"/>
-      <w:r>
-        <w:rPr>
-          <w:color w:val="000000" w:themeColor="text1"/>
-        </w:rPr>
-        <w:t>string</w:t>
-      </w:r>
-      <w:proofErr w:type="spellEnd"/>
-      <w:r>
-        <w:rPr>
-          <w:color w:val="000000" w:themeColor="text1"/>
-        </w:rPr>
-        <w:t xml:space="preserve"> que irá conter todo o código C final a ser escrito no ficheiro alvo</w:t>
+      <w:r>
+        <w:rPr>
+          <w:color w:val="000000" w:themeColor="text1"/>
+        </w:rPr>
+        <w:t>, que é uma string que irá conter todo o código C final a ser escrito no ficheiro alvo</w:t>
       </w:r>
     </w:p>
     <w:p>
@@ -6704,7 +5871,6 @@
         <w:ind w:left="416" w:firstLine="292"/>
       </w:pPr>
       <w:bookmarkStart w:id="18" w:name="_Toc93251520"/>
-      <w:proofErr w:type="spellStart"/>
       <w:r>
         <w:rPr>
           <w:color w:val="auto"/>
@@ -6712,7 +5878,6 @@
         <w:t>Operators</w:t>
       </w:r>
       <w:bookmarkEnd w:id="18"/>
-      <w:proofErr w:type="spellEnd"/>
     </w:p>
     <w:p>
       <w:pPr>
@@ -6734,7 +5899,6 @@
         </w:rPr>
         <w:t xml:space="preserve">Neste </w:t>
       </w:r>
-      <w:proofErr w:type="spellStart"/>
       <w:r>
         <w:rPr>
           <w:i/>
@@ -6743,7 +5907,6 @@
         </w:rPr>
         <w:t>eval</w:t>
       </w:r>
-      <w:proofErr w:type="spellEnd"/>
       <w:r>
         <w:rPr>
           <w:i/>
@@ -6778,7 +5941,6 @@
         </w:rPr>
         <w:t xml:space="preserve">cuja função foi mencionada no </w:t>
       </w:r>
-      <w:proofErr w:type="spellStart"/>
       <w:r>
         <w:rPr>
           <w:i/>
@@ -6787,7 +5949,6 @@
         </w:rPr>
         <w:t>Interpreter</w:t>
       </w:r>
-      <w:proofErr w:type="spellEnd"/>
       <w:r>
         <w:rPr>
           <w:color w:val="000000" w:themeColor="text1"/>
@@ -6798,21 +5959,7 @@
         <w:rPr>
           <w:color w:val="000000" w:themeColor="text1"/>
         </w:rPr>
-        <w:t xml:space="preserve">sofreu algumas alterações, tendo em conta que o objetivo desta vez não é interpretar </w:t>
-      </w:r>
-      <w:proofErr w:type="gramStart"/>
-      <w:r>
-        <w:rPr>
-          <w:color w:val="000000" w:themeColor="text1"/>
-        </w:rPr>
-        <w:t>código</w:t>
-      </w:r>
-      <w:proofErr w:type="gramEnd"/>
-      <w:r>
-        <w:rPr>
-          <w:color w:val="000000" w:themeColor="text1"/>
-        </w:rPr>
-        <w:t xml:space="preserve"> mas sim escreve-lo num documento.</w:t>
+        <w:t>sofreu algumas alterações, tendo em conta que o objetivo desta vez não é interpretar código mas sim escreve-lo num documento.</w:t>
       </w:r>
     </w:p>
     <w:p>
@@ -6830,7 +5977,6 @@
         </w:rPr>
         <w:t xml:space="preserve">A alteração que mais se destaca é a o armazenamento de operações em formato </w:t>
       </w:r>
-      <w:proofErr w:type="spellStart"/>
       <w:r>
         <w:rPr>
           <w:i/>
@@ -6839,7 +5985,6 @@
         </w:rPr>
         <w:t>string</w:t>
       </w:r>
-      <w:proofErr w:type="spellEnd"/>
       <w:r>
         <w:rPr>
           <w:color w:val="000000" w:themeColor="text1"/>
@@ -6859,25 +6004,7 @@
           <w:iCs/>
           <w:color w:val="000000" w:themeColor="text1"/>
         </w:rPr>
-        <w:t>“</w:t>
-      </w:r>
-      <w:proofErr w:type="spellStart"/>
-      <w:r>
-        <w:rPr>
-          <w:i/>
-          <w:iCs/>
-          <w:color w:val="000000" w:themeColor="text1"/>
-        </w:rPr>
-        <w:t>main.c</w:t>
-      </w:r>
-      <w:proofErr w:type="spellEnd"/>
-      <w:r>
-        <w:rPr>
-          <w:i/>
-          <w:iCs/>
-          <w:color w:val="000000" w:themeColor="text1"/>
-        </w:rPr>
-        <w:t>”</w:t>
+        <w:t>“main.c”</w:t>
       </w:r>
     </w:p>
     <w:p>
@@ -7208,7 +6335,6 @@
         </w:rPr>
         <w:t xml:space="preserve">Com a função </w:t>
       </w:r>
-      <w:proofErr w:type="spellStart"/>
       <w:r>
         <w:rPr>
           <w:i/>
@@ -7217,7 +6343,6 @@
         </w:rPr>
         <w:t>return_value_of_var</w:t>
       </w:r>
-      <w:proofErr w:type="spellEnd"/>
       <w:r>
         <w:rPr>
           <w:color w:val="000000" w:themeColor="text1"/>
@@ -7230,18 +6355,8 @@
           <w:iCs/>
           <w:color w:val="000000" w:themeColor="text1"/>
         </w:rPr>
-        <w:t xml:space="preserve"> </w:t>
-      </w:r>
-      <w:proofErr w:type="spellStart"/>
-      <w:r>
-        <w:rPr>
-          <w:i/>
-          <w:iCs/>
-          <w:color w:val="000000" w:themeColor="text1"/>
-        </w:rPr>
-        <w:t>write</w:t>
-      </w:r>
-      <w:proofErr w:type="spellEnd"/>
+        <w:t xml:space="preserve"> write</w:t>
+      </w:r>
       <w:r>
         <w:rPr>
           <w:i/>
@@ -7249,18 +6364,8 @@
           <w:color w:val="000000" w:themeColor="text1"/>
         </w:rPr>
         <w:softHyphen/>
-        <w:t>_</w:t>
-      </w:r>
-      <w:proofErr w:type="spellStart"/>
-      <w:r>
-        <w:rPr>
-          <w:i/>
-          <w:iCs/>
-          <w:color w:val="000000" w:themeColor="text1"/>
-        </w:rPr>
-        <w:t>to_file</w:t>
-      </w:r>
-      <w:proofErr w:type="spellEnd"/>
+        <w:t>_to_file</w:t>
+      </w:r>
       <w:r>
         <w:rPr>
           <w:color w:val="000000" w:themeColor="text1"/>
@@ -7454,21 +6559,7 @@
         <w:rPr>
           <w:color w:val="000000" w:themeColor="text1"/>
         </w:rPr>
-        <w:t xml:space="preserve">Tendo em conta o tipo de variável implementado em </w:t>
-      </w:r>
-      <w:proofErr w:type="spellStart"/>
-      <w:r>
-        <w:rPr>
-          <w:color w:val="000000" w:themeColor="text1"/>
-        </w:rPr>
-        <w:t>Portugol</w:t>
-      </w:r>
-      <w:proofErr w:type="spellEnd"/>
-      <w:r>
-        <w:rPr>
-          <w:color w:val="000000" w:themeColor="text1"/>
-        </w:rPr>
-        <w:t xml:space="preserve">, é escolhido esse mesmo tipo com a </w:t>
+        <w:t xml:space="preserve">Tendo em conta o tipo de variável implementado em Portugol, é escolhido esse mesmo tipo com a </w:t>
       </w:r>
       <w:r>
         <w:rPr>
@@ -7512,6 +6603,7 @@
       </w:pPr>
       <w:r>
         <w:rPr>
+          <w:noProof/>
           <w:color w:val="000000" w:themeColor="text1"/>
         </w:rPr>
         <w:lastRenderedPageBreak/>
@@ -7563,21 +6655,7 @@
           <w:color w:val="000000" w:themeColor="text1"/>
         </w:rPr>
         <w:tab/>
-        <w:t xml:space="preserve">Função que visa traduzir de </w:t>
-      </w:r>
-      <w:proofErr w:type="spellStart"/>
-      <w:r>
-        <w:rPr>
-          <w:color w:val="000000" w:themeColor="text1"/>
-        </w:rPr>
-        <w:t>Portugol</w:t>
-      </w:r>
-      <w:proofErr w:type="spellEnd"/>
-      <w:r>
-        <w:rPr>
-          <w:color w:val="000000" w:themeColor="text1"/>
-        </w:rPr>
-        <w:t xml:space="preserve"> para C a chamada de uma função.</w:t>
+        <w:t>Função que visa traduzir de Portugol para C a chamada de uma função.</w:t>
       </w:r>
     </w:p>
     <w:p>
@@ -7762,8 +6840,6 @@
         </w:rPr>
         <w:t xml:space="preserve"> (</w:t>
       </w:r>
-      <w:proofErr w:type="spellStart"/>
-      <w:proofErr w:type="gramStart"/>
       <w:r>
         <w:rPr>
           <w:i/>
@@ -7772,23 +6848,13 @@
         </w:rPr>
         <w:t>printf</w:t>
       </w:r>
-      <w:proofErr w:type="spellEnd"/>
-      <w:r>
-        <w:rPr>
-          <w:i/>
-          <w:iCs/>
-          <w:color w:val="000000" w:themeColor="text1"/>
-        </w:rPr>
-        <w:t>(</w:t>
-      </w:r>
-      <w:proofErr w:type="gramEnd"/>
-      <w:r>
-        <w:rPr>
-          <w:i/>
-          <w:iCs/>
-          <w:color w:val="000000" w:themeColor="text1"/>
-        </w:rPr>
-        <w:t>)</w:t>
+      <w:r>
+        <w:rPr>
+          <w:i/>
+          <w:iCs/>
+          <w:color w:val="000000" w:themeColor="text1"/>
+        </w:rPr>
+        <w:t>()</w:t>
       </w:r>
       <w:r>
         <w:rPr>
@@ -7943,8 +7009,6 @@
         </w:rPr>
         <w:t xml:space="preserve"> enquanto/</w:t>
       </w:r>
-      <w:proofErr w:type="spellStart"/>
-      <w:proofErr w:type="gramStart"/>
       <w:r>
         <w:rPr>
           <w:i/>
@@ -7953,19 +7017,11 @@
         </w:rPr>
         <w:t>while</w:t>
       </w:r>
-      <w:proofErr w:type="spellEnd"/>
-      <w:r>
-        <w:rPr>
-          <w:color w:val="000000" w:themeColor="text1"/>
-        </w:rPr>
-        <w:t>(</w:t>
-      </w:r>
-      <w:proofErr w:type="gramEnd"/>
-      <w:r>
-        <w:rPr>
-          <w:color w:val="000000" w:themeColor="text1"/>
-        </w:rPr>
-        <w:t>) em C.</w:t>
+      <w:r>
+        <w:rPr>
+          <w:color w:val="000000" w:themeColor="text1"/>
+        </w:rPr>
+        <w:t>() em C.</w:t>
       </w:r>
     </w:p>
     <w:p>
@@ -8054,85 +7110,7 @@
         <w:rPr>
           <w:color w:val="000000" w:themeColor="text1"/>
         </w:rPr>
-        <w:t xml:space="preserve"> responsável pela escrita de uma estrutura de decisão if em C, consegue também suportar </w:t>
-      </w:r>
-      <w:proofErr w:type="spellStart"/>
-      <w:r>
-        <w:rPr>
-          <w:color w:val="000000" w:themeColor="text1"/>
-        </w:rPr>
-        <w:t>else</w:t>
-      </w:r>
-      <w:proofErr w:type="spellEnd"/>
-      <w:r>
-        <w:rPr>
-          <w:color w:val="000000" w:themeColor="text1"/>
-        </w:rPr>
-        <w:t xml:space="preserve">, para realizar um </w:t>
-      </w:r>
-      <w:proofErr w:type="spellStart"/>
-      <w:r>
-        <w:rPr>
-          <w:color w:val="000000" w:themeColor="text1"/>
-        </w:rPr>
-        <w:t>else</w:t>
-      </w:r>
-      <w:proofErr w:type="spellEnd"/>
-      <w:r>
-        <w:rPr>
-          <w:color w:val="000000" w:themeColor="text1"/>
-        </w:rPr>
-        <w:t xml:space="preserve"> </w:t>
-      </w:r>
-      <w:proofErr w:type="spellStart"/>
-      <w:proofErr w:type="gramStart"/>
-      <w:r>
-        <w:rPr>
-          <w:color w:val="000000" w:themeColor="text1"/>
-        </w:rPr>
-        <w:t>if</w:t>
-      </w:r>
-      <w:proofErr w:type="spellEnd"/>
-      <w:r>
-        <w:rPr>
-          <w:color w:val="000000" w:themeColor="text1"/>
-        </w:rPr>
-        <w:t>(</w:t>
-      </w:r>
-      <w:proofErr w:type="gramEnd"/>
-      <w:r>
-        <w:rPr>
-          <w:color w:val="000000" w:themeColor="text1"/>
-        </w:rPr>
-        <w:t xml:space="preserve">) é necessário incluir outra estrutura </w:t>
-      </w:r>
-      <w:proofErr w:type="spellStart"/>
-      <w:r>
-        <w:rPr>
-          <w:color w:val="000000" w:themeColor="text1"/>
-        </w:rPr>
-        <w:t>if</w:t>
-      </w:r>
-      <w:proofErr w:type="spellEnd"/>
-      <w:r>
-        <w:rPr>
-          <w:color w:val="000000" w:themeColor="text1"/>
-        </w:rPr>
-        <w:t xml:space="preserve"> dentro do </w:t>
-      </w:r>
-      <w:proofErr w:type="spellStart"/>
-      <w:r>
-        <w:rPr>
-          <w:color w:val="000000" w:themeColor="text1"/>
-        </w:rPr>
-        <w:t>else</w:t>
-      </w:r>
-      <w:proofErr w:type="spellEnd"/>
-      <w:r>
-        <w:rPr>
-          <w:color w:val="000000" w:themeColor="text1"/>
-        </w:rPr>
-        <w:t>.</w:t>
+        <w:t xml:space="preserve"> responsável pela escrita de uma estrutura de decisão if em C, consegue também suportar else, para realizar um else if() é necessário incluir outra estrutura if dentro do else.</w:t>
       </w:r>
     </w:p>
     <w:p>
@@ -8358,46 +7336,12 @@
       <w:r>
         <w:t xml:space="preserve"> o </w:t>
       </w:r>
-      <w:proofErr w:type="spellStart"/>
-      <w:r>
-        <w:rPr>
-          <w:i/>
-          <w:iCs/>
-        </w:rPr>
-        <w:t>int</w:t>
-      </w:r>
-      <w:proofErr w:type="spellEnd"/>
-      <w:r>
-        <w:rPr>
-          <w:i/>
-          <w:iCs/>
-        </w:rPr>
-        <w:t xml:space="preserve"> </w:t>
-      </w:r>
-      <w:proofErr w:type="spellStart"/>
-      <w:proofErr w:type="gramStart"/>
-      <w:r>
-        <w:rPr>
-          <w:i/>
-          <w:iCs/>
-        </w:rPr>
-        <w:t>main</w:t>
-      </w:r>
-      <w:proofErr w:type="spellEnd"/>
-      <w:r>
-        <w:rPr>
-          <w:i/>
-          <w:iCs/>
-        </w:rPr>
-        <w:t>(</w:t>
-      </w:r>
-      <w:proofErr w:type="gramEnd"/>
-      <w:r>
-        <w:rPr>
-          <w:i/>
-          <w:iCs/>
-        </w:rPr>
-        <w:t>)</w:t>
+      <w:r>
+        <w:rPr>
+          <w:i/>
+          <w:iCs/>
+        </w:rPr>
+        <w:t>int main()</w:t>
       </w:r>
       <w:r>
         <w:t xml:space="preserve"> </w:t>
@@ -8411,35 +7355,16 @@
         <w:tab/>
         <w:t xml:space="preserve">Caso seja “fim”, é fechada a função </w:t>
       </w:r>
-      <w:proofErr w:type="spellStart"/>
-      <w:r>
-        <w:rPr>
-          <w:i/>
-          <w:iCs/>
-        </w:rPr>
-        <w:t>int</w:t>
-      </w:r>
-      <w:proofErr w:type="spellEnd"/>
-      <w:r>
-        <w:rPr>
-          <w:i/>
-          <w:iCs/>
-        </w:rPr>
-        <w:t xml:space="preserve"> </w:t>
-      </w:r>
-      <w:proofErr w:type="spellStart"/>
-      <w:r>
-        <w:rPr>
-          <w:i/>
-          <w:iCs/>
-        </w:rPr>
-        <w:t>main</w:t>
-      </w:r>
-      <w:proofErr w:type="spellEnd"/>
+      <w:r>
+        <w:rPr>
+          <w:i/>
+          <w:iCs/>
+        </w:rPr>
+        <w:t>int main</w:t>
+      </w:r>
       <w:r>
         <w:t xml:space="preserve">, o ficheiro C é escrito com tudo aquilo que foi incrementado à variável </w:t>
       </w:r>
-      <w:proofErr w:type="spellStart"/>
       <w:r>
         <w:rPr>
           <w:i/>
@@ -8447,7 +7372,6 @@
         </w:rPr>
         <w:t>c_code</w:t>
       </w:r>
-      <w:proofErr w:type="spellEnd"/>
       <w:r>
         <w:t xml:space="preserve"> e é fechado.</w:t>
       </w:r>
@@ -8475,9 +7399,209 @@
       </w:r>
     </w:p>
     <w:p/>
-    <w:p/>
+    <w:p>
+      <w:pPr>
+        <w:pStyle w:val="Ttulo2"/>
+        <w:rPr>
+          <w:color w:val="auto"/>
+        </w:rPr>
+      </w:pPr>
+      <w:r>
+        <w:rPr>
+          <w:color w:val="auto"/>
+        </w:rPr>
+        <w:t>Interpretação do código</w:t>
+      </w:r>
+    </w:p>
+    <w:p/>
+    <w:p>
+      <w:r>
+        <w:t>Código a interpretar:</w:t>
+      </w:r>
+    </w:p>
+    <w:p>
+      <w:r>
+        <w:drawing>
+          <wp:inline distT="0" distB="0" distL="0" distR="0" wp14:anchorId="0933FF64" wp14:editId="2AD96371">
+            <wp:extent cx="3210373" cy="5210902"/>
+            <wp:effectExtent l="0" t="0" r="9525" b="8890"/>
+            <wp:docPr id="16" name="Imagem 16" descr="Uma imagem com texto&#10;&#10;Descrição gerada automaticamente"/>
+            <wp:cNvGraphicFramePr>
+              <a:graphicFrameLocks xmlns:a="http://schemas.openxmlformats.org/drawingml/2006/main" noChangeAspect="1"/>
+            </wp:cNvGraphicFramePr>
+            <a:graphic xmlns:a="http://schemas.openxmlformats.org/drawingml/2006/main">
+              <a:graphicData uri="http://schemas.openxmlformats.org/drawingml/2006/picture">
+                <pic:pic xmlns:pic="http://schemas.openxmlformats.org/drawingml/2006/picture">
+                  <pic:nvPicPr>
+                    <pic:cNvPr id="16" name="Imagem 16" descr="Uma imagem com texto&#10;&#10;Descrição gerada automaticamente"/>
+                    <pic:cNvPicPr/>
+                  </pic:nvPicPr>
+                  <pic:blipFill>
+                    <a:blip r:embed="rId46"/>
+                    <a:stretch>
+                      <a:fillRect/>
+                    </a:stretch>
+                  </pic:blipFill>
+                  <pic:spPr>
+                    <a:xfrm>
+                      <a:off x="0" y="0"/>
+                      <a:ext cx="3210373" cy="5210902"/>
+                    </a:xfrm>
+                    <a:prstGeom prst="rect">
+                      <a:avLst/>
+                    </a:prstGeom>
+                  </pic:spPr>
+                </pic:pic>
+              </a:graphicData>
+            </a:graphic>
+          </wp:inline>
+        </w:drawing>
+      </w:r>
+    </w:p>
+    <w:p/>
+    <w:p>
+      <w:r>
+        <w:t>Interpretação:</w:t>
+      </w:r>
+    </w:p>
+    <w:p>
+      <w:r>
+        <w:lastRenderedPageBreak/>
+        <w:drawing>
+          <wp:inline distT="0" distB="0" distL="0" distR="0" wp14:anchorId="7B9BB0F9" wp14:editId="35C03E50">
+            <wp:extent cx="5400040" cy="6892925"/>
+            <wp:effectExtent l="0" t="0" r="0" b="3175"/>
+            <wp:docPr id="23" name="Imagem 23" descr="Uma imagem com texto&#10;&#10;Descrição gerada automaticamente"/>
+            <wp:cNvGraphicFramePr>
+              <a:graphicFrameLocks xmlns:a="http://schemas.openxmlformats.org/drawingml/2006/main" noChangeAspect="1"/>
+            </wp:cNvGraphicFramePr>
+            <a:graphic xmlns:a="http://schemas.openxmlformats.org/drawingml/2006/main">
+              <a:graphicData uri="http://schemas.openxmlformats.org/drawingml/2006/picture">
+                <pic:pic xmlns:pic="http://schemas.openxmlformats.org/drawingml/2006/picture">
+                  <pic:nvPicPr>
+                    <pic:cNvPr id="23" name="Imagem 23" descr="Uma imagem com texto&#10;&#10;Descrição gerada automaticamente"/>
+                    <pic:cNvPicPr/>
+                  </pic:nvPicPr>
+                  <pic:blipFill>
+                    <a:blip r:embed="rId47"/>
+                    <a:stretch>
+                      <a:fillRect/>
+                    </a:stretch>
+                  </pic:blipFill>
+                  <pic:spPr>
+                    <a:xfrm>
+                      <a:off x="0" y="0"/>
+                      <a:ext cx="5400040" cy="6892925"/>
+                    </a:xfrm>
+                    <a:prstGeom prst="rect">
+                      <a:avLst/>
+                    </a:prstGeom>
+                  </pic:spPr>
+                </pic:pic>
+              </a:graphicData>
+            </a:graphic>
+          </wp:inline>
+        </w:drawing>
+      </w:r>
+    </w:p>
+    <w:p/>
+    <w:p/>
+    <w:p/>
+    <w:p>
+      <w:pPr>
+        <w:pStyle w:val="Ttulo2"/>
+        <w:rPr>
+          <w:color w:val="auto"/>
+        </w:rPr>
+      </w:pPr>
+      <w:r>
+        <w:rPr>
+          <w:color w:val="auto"/>
+        </w:rPr>
+        <w:lastRenderedPageBreak/>
+        <w:t>Passagem de Portugol para C</w:t>
+      </w:r>
+    </w:p>
+    <w:p>
+      <w:r>
+        <w:drawing>
+          <wp:inline distT="0" distB="0" distL="0" distR="0" wp14:anchorId="0EDBD3AD" wp14:editId="22545E1B">
+            <wp:extent cx="2295845" cy="1733792"/>
+            <wp:effectExtent l="0" t="0" r="9525" b="0"/>
+            <wp:docPr id="26" name="Imagem 26" descr="Uma imagem com texto, captura de ecrã, monitor, ecrã&#10;&#10;Descrição gerada automaticamente"/>
+            <wp:cNvGraphicFramePr>
+              <a:graphicFrameLocks xmlns:a="http://schemas.openxmlformats.org/drawingml/2006/main" noChangeAspect="1"/>
+            </wp:cNvGraphicFramePr>
+            <a:graphic xmlns:a="http://schemas.openxmlformats.org/drawingml/2006/main">
+              <a:graphicData uri="http://schemas.openxmlformats.org/drawingml/2006/picture">
+                <pic:pic xmlns:pic="http://schemas.openxmlformats.org/drawingml/2006/picture">
+                  <pic:nvPicPr>
+                    <pic:cNvPr id="26" name="Imagem 26" descr="Uma imagem com texto, captura de ecrã, monitor, ecrã&#10;&#10;Descrição gerada automaticamente"/>
+                    <pic:cNvPicPr/>
+                  </pic:nvPicPr>
+                  <pic:blipFill>
+                    <a:blip r:embed="rId48"/>
+                    <a:stretch>
+                      <a:fillRect/>
+                    </a:stretch>
+                  </pic:blipFill>
+                  <pic:spPr>
+                    <a:xfrm>
+                      <a:off x="0" y="0"/>
+                      <a:ext cx="2295845" cy="1733792"/>
+                    </a:xfrm>
+                    <a:prstGeom prst="rect">
+                      <a:avLst/>
+                    </a:prstGeom>
+                  </pic:spPr>
+                </pic:pic>
+              </a:graphicData>
+            </a:graphic>
+          </wp:inline>
+        </w:drawing>
+      </w:r>
+    </w:p>
+    <w:p>
+      <w:r>
+        <w:drawing>
+          <wp:inline distT="0" distB="0" distL="0" distR="0" wp14:anchorId="6E7163BA" wp14:editId="0F0BB8E1">
+            <wp:extent cx="2629267" cy="1381318"/>
+            <wp:effectExtent l="0" t="0" r="0" b="9525"/>
+            <wp:docPr id="40" name="Imagem 40" descr="Uma imagem com texto&#10;&#10;Descrição gerada automaticamente"/>
+            <wp:cNvGraphicFramePr>
+              <a:graphicFrameLocks xmlns:a="http://schemas.openxmlformats.org/drawingml/2006/main" noChangeAspect="1"/>
+            </wp:cNvGraphicFramePr>
+            <a:graphic xmlns:a="http://schemas.openxmlformats.org/drawingml/2006/main">
+              <a:graphicData uri="http://schemas.openxmlformats.org/drawingml/2006/picture">
+                <pic:pic xmlns:pic="http://schemas.openxmlformats.org/drawingml/2006/picture">
+                  <pic:nvPicPr>
+                    <pic:cNvPr id="40" name="Imagem 40" descr="Uma imagem com texto&#10;&#10;Descrição gerada automaticamente"/>
+                    <pic:cNvPicPr/>
+                  </pic:nvPicPr>
+                  <pic:blipFill>
+                    <a:blip r:embed="rId49"/>
+                    <a:stretch>
+                      <a:fillRect/>
+                    </a:stretch>
+                  </pic:blipFill>
+                  <pic:spPr>
+                    <a:xfrm>
+                      <a:off x="0" y="0"/>
+                      <a:ext cx="2629267" cy="1381318"/>
+                    </a:xfrm>
+                    <a:prstGeom prst="rect">
+                      <a:avLst/>
+                    </a:prstGeom>
+                  </pic:spPr>
+                </pic:pic>
+              </a:graphicData>
+            </a:graphic>
+          </wp:inline>
+        </w:drawing>
+      </w:r>
+    </w:p>
     <w:sectPr>
-      <w:headerReference w:type="default" r:id="rId46"/>
+      <w:headerReference w:type="default" r:id="rId50"/>
       <w:pgSz w:w="11906" w:h="16838"/>
       <w:pgMar w:top="1417" w:right="1701" w:bottom="1417" w:left="1701" w:header="708" w:footer="708" w:gutter="0"/>
       <w:cols w:space="708"/>
@@ -8558,7 +7682,6 @@
               <w:szCs w:val="48"/>
             </w:rPr>
           </w:pPr>
-          <w:proofErr w:type="spellStart"/>
           <w:r>
             <w:rPr>
               <w:rFonts w:ascii="Tw Cen MT" w:hAnsi="Tw Cen MT"/>
@@ -8568,7 +7691,6 @@
             </w:rPr>
             <w:t>Portugol</w:t>
           </w:r>
-          <w:proofErr w:type="spellEnd"/>
         </w:p>
       </w:tc>
       <w:tc>
@@ -9383,6 +8505,7 @@
   <w:style w:type="character" w:default="1" w:styleId="Tipodeletrapredefinidodopargrafo">
     <w:name w:val="Default Paragraph Font"/>
     <w:uiPriority w:val="1"/>
+    <w:semiHidden/>
     <w:unhideWhenUsed/>
   </w:style>
   <w:style w:type="table" w:default="1" w:styleId="Tabelanormal">

</xml_diff>